<commit_message>
I deleted the stuff from the template and expanded on the data collection process.
</commit_message>
<xml_diff>
--- a/cecs-450-final-report.docx
+++ b/cecs-450-final-report.docx
@@ -1,6 +1,6 @@
 
 <file path=word/document.xml><?xml version="1.0" encoding="utf-8"?>
-<w:document xmlns:wpc="http://schemas.microsoft.com/office/word/2010/wordprocessingCanvas" xmlns:cx="http://schemas.microsoft.com/office/drawing/2014/chartex" xmlns:cx1="http://schemas.microsoft.com/office/drawing/2015/9/8/chartex" xmlns:cx2="http://schemas.microsoft.com/office/drawing/2015/10/21/chartex" xmlns:cx3="http://schemas.microsoft.com/office/drawing/2016/5/9/chartex" xmlns:cx4="http://schemas.microsoft.com/office/drawing/2016/5/10/chartex" xmlns:cx5="http://schemas.microsoft.com/office/drawing/2016/5/11/chartex" xmlns:cx6="http://schemas.microsoft.com/office/drawing/2016/5/12/chartex" xmlns:cx7="http://schemas.microsoft.com/office/drawing/2016/5/13/chartex" xmlns:cx8="http://schemas.microsoft.com/office/drawing/2016/5/14/chartex" xmlns:mc="http://schemas.openxmlformats.org/markup-compatibility/2006" xmlns:aink="http://schemas.microsoft.com/office/drawing/2016/ink" xmlns:am3d="http://schemas.microsoft.com/office/drawing/2017/model3d" xmlns:o="urn:schemas-microsoft-com:office:office" xmlns:oel="http://schemas.microsoft.com/office/2019/extlst" xmlns:r="http://schemas.openxmlformats.org/officeDocument/2006/relationships" xmlns:m="http://schemas.openxmlformats.org/officeDocument/2006/math" xmlns:v="urn:schemas-microsoft-com:vml" xmlns:wp14="http://schemas.microsoft.com/office/word/2010/wordprocessingDrawing" xmlns:wp="http://schemas.openxmlformats.org/drawingml/2006/wordprocessingDrawing" xmlns:w10="urn:schemas-microsoft-com:office:word" xmlns:w="http://schemas.openxmlformats.org/wordprocessingml/2006/main" xmlns:w14="http://schemas.microsoft.com/office/word/2010/wordml" xmlns:w15="http://schemas.microsoft.com/office/word/2012/wordml" xmlns:w16cex="http://schemas.microsoft.com/office/word/2018/wordml/cex" xmlns:w16cid="http://schemas.microsoft.com/office/word/2016/wordml/cid" xmlns:w16="http://schemas.microsoft.com/office/word/2018/wordml" xmlns:w16sdtdh="http://schemas.microsoft.com/office/word/2020/wordml/sdtdatahash" xmlns:w16se="http://schemas.microsoft.com/office/word/2015/wordml/symex" xmlns:wpg="http://schemas.microsoft.com/office/word/2010/wordprocessingGroup" xmlns:wpi="http://schemas.microsoft.com/office/word/2010/wordprocessingInk" xmlns:wne="http://schemas.microsoft.com/office/word/2006/wordml" xmlns:wps="http://schemas.microsoft.com/office/word/2010/wordprocessingShape" xmlns:a="http://schemas.openxmlformats.org/drawingml/2006/main" mc:Ignorable="w14 w15 w16se w16cid w16 w16cex w16sdtdh wp14">
+<w:document xmlns:wpc="http://schemas.microsoft.com/office/word/2010/wordprocessingCanvas" xmlns:cx="http://schemas.microsoft.com/office/drawing/2014/chartex" xmlns:cx1="http://schemas.microsoft.com/office/drawing/2015/9/8/chartex" xmlns:cx2="http://schemas.microsoft.com/office/drawing/2015/10/21/chartex" xmlns:cx3="http://schemas.microsoft.com/office/drawing/2016/5/9/chartex" xmlns:cx4="http://schemas.microsoft.com/office/drawing/2016/5/10/chartex" xmlns:cx5="http://schemas.microsoft.com/office/drawing/2016/5/11/chartex" xmlns:cx6="http://schemas.microsoft.com/office/drawing/2016/5/12/chartex" xmlns:cx7="http://schemas.microsoft.com/office/drawing/2016/5/13/chartex" xmlns:cx8="http://schemas.microsoft.com/office/drawing/2016/5/14/chartex" xmlns:mc="http://schemas.openxmlformats.org/markup-compatibility/2006" xmlns:aink="http://schemas.microsoft.com/office/drawing/2016/ink" xmlns:am3d="http://schemas.microsoft.com/office/drawing/2017/model3d" xmlns:o="urn:schemas-microsoft-com:office:office" xmlns:oel="http://schemas.microsoft.com/office/2019/extlst" xmlns:r="http://schemas.openxmlformats.org/officeDocument/2006/relationships" xmlns:m="http://schemas.openxmlformats.org/officeDocument/2006/math" xmlns:v="urn:schemas-microsoft-com:vml" xmlns:wp14="http://schemas.microsoft.com/office/word/2010/wordprocessingDrawing" xmlns:wp="http://schemas.openxmlformats.org/drawingml/2006/wordprocessingDrawing" xmlns:w10="urn:schemas-microsoft-com:office:word" xmlns:w="http://schemas.openxmlformats.org/wordprocessingml/2006/main" xmlns:w14="http://schemas.microsoft.com/office/word/2010/wordml" xmlns:w15="http://schemas.microsoft.com/office/word/2012/wordml" xmlns:w16cex="http://schemas.microsoft.com/office/word/2018/wordml/cex" xmlns:w16cid="http://schemas.microsoft.com/office/word/2016/wordml/cid" xmlns:w16="http://schemas.microsoft.com/office/word/2018/wordml" xmlns:w16du="http://schemas.microsoft.com/office/word/2023/wordml/word16du" xmlns:w16sdtdh="http://schemas.microsoft.com/office/word/2020/wordml/sdtdatahash" xmlns:w16se="http://schemas.microsoft.com/office/word/2015/wordml/symex" xmlns:wpg="http://schemas.microsoft.com/office/word/2010/wordprocessingGroup" xmlns:wpi="http://schemas.microsoft.com/office/word/2010/wordprocessingInk" xmlns:wne="http://schemas.microsoft.com/office/word/2006/wordml" xmlns:wps="http://schemas.microsoft.com/office/word/2010/wordprocessingShape" mc:Ignorable="w14 w15 w16se w16cid w16 w16cex w16sdtdh w16du wp14">
   <w:body>
     <w:p>
       <w:pPr>
@@ -8,7 +8,7 @@
         <w:spacing w:before="100" w:beforeAutospacing="1" w:after="100" w:afterAutospacing="1"/>
         <w:sectPr>
           <w:footerReference w:type="first" r:id="rId8"/>
-          <w:pgSz w:w="12240" w:h="15840" w:orient="portrait" w:code="1"/>
+          <w:pgSz w:w="12240" w:h="15840" w:code="1"/>
           <w:pgMar w:top="1080" w:right="893" w:bottom="1440" w:left="893" w:header="720" w:footer="720" w:gutter="0"/>
           <w:cols w:space="720"/>
           <w:titlePg/>
@@ -24,7 +24,7 @@
         <w:jc w:val="both"/>
         <w:sectPr>
           <w:type w:val="continuous"/>
-          <w:pgSz w:w="12240" w:h="15840" w:orient="portrait" w:code="1"/>
+          <w:pgSz w:w="12240" w:h="15840" w:code="1"/>
           <w:pgMar w:top="1080" w:right="893" w:bottom="1440" w:left="893" w:header="720" w:footer="720" w:gutter="0"/>
           <w:cols w:space="720"/>
           <w:docGrid w:linePitch="360"/>
@@ -64,7 +64,7 @@
     <w:p>
       <w:pPr>
         <w:pStyle w:val="Author"/>
-        <w:spacing w:before="100" w:beforeAutospacing="on"/>
+        <w:spacing w:before="100" w:beforeAutospacing="1"/>
         <w:contextualSpacing/>
         <w:rPr>
           <w:sz w:val="18"/>
@@ -271,9 +271,9 @@
         </w:rPr>
         <w:sectPr>
           <w:type w:val="continuous"/>
-          <w:pgSz w:w="12240" w:h="15840" w:orient="portrait" w:code="1"/>
+          <w:pgSz w:w="12240" w:h="15840" w:code="1"/>
           <w:pgMar w:top="1080" w:right="893" w:bottom="1440" w:left="893" w:header="720" w:footer="720" w:gutter="0"/>
-          <w:cols w:space="216" w:num="4"/>
+          <w:cols w:num="4" w:space="216"/>
           <w:docGrid w:linePitch="360"/>
         </w:sectPr>
       </w:pPr>
@@ -289,9 +289,9 @@
         </w:rPr>
         <w:sectPr>
           <w:type w:val="continuous"/>
-          <w:pgSz w:w="12240" w:h="15840" w:orient="portrait" w:code="1"/>
+          <w:pgSz w:w="12240" w:h="15840" w:code="1"/>
           <w:pgMar w:top="1080" w:right="893" w:bottom="1440" w:left="893" w:header="720" w:footer="720" w:gutter="0"/>
-          <w:cols w:space="216" w:num="4"/>
+          <w:cols w:num="4" w:space="216"/>
           <w:docGrid w:linePitch="360"/>
         </w:sectPr>
       </w:pPr>
@@ -427,6 +427,9 @@
         <w:pStyle w:val="Heading1"/>
       </w:pPr>
       <w:r>
+        <w:t xml:space="preserve">HTML </w:t>
+      </w:r>
+      <w:r>
         <w:t>Collection</w:t>
       </w:r>
     </w:p>
@@ -609,9 +612,10 @@
     <w:p>
       <w:pPr>
         <w:pStyle w:val="Heading1"/>
-      </w:pPr>
-      <w:r>
-        <w:t>Automated Collection</w:t>
+        <w:spacing w:line="259" w:lineRule="auto"/>
+      </w:pPr>
+      <w:r>
+        <w:t xml:space="preserve"> HTML to CSV conversion</w:t>
       </w:r>
     </w:p>
     <w:p>
@@ -625,13 +629,211 @@
         <w:rPr>
           <w:lang w:val="en-US"/>
         </w:rPr>
-        <w:t xml:space="preserve">A bash script was written to collect the information from the HTML file and then </w:t>
-      </w:r>
-      <w:r>
-        <w:rPr>
-          <w:lang w:val="en-US"/>
-        </w:rPr>
-        <w:t xml:space="preserve">turn it into a CSV. A ~ was used as the delimiter. </w:t>
+        <w:t xml:space="preserve">Two </w:t>
+      </w:r>
+      <w:r>
+        <w:rPr>
+          <w:lang w:val="en-US"/>
+        </w:rPr>
+        <w:t>bash script</w:t>
+      </w:r>
+      <w:r>
+        <w:rPr>
+          <w:lang w:val="en-US"/>
+        </w:rPr>
+        <w:t>s</w:t>
+      </w:r>
+      <w:r>
+        <w:rPr>
+          <w:lang w:val="en-US"/>
+        </w:rPr>
+        <w:t xml:space="preserve"> w</w:t>
+      </w:r>
+      <w:r>
+        <w:rPr>
+          <w:lang w:val="en-US"/>
+        </w:rPr>
+        <w:t>ere</w:t>
+      </w:r>
+      <w:r>
+        <w:rPr>
+          <w:lang w:val="en-US"/>
+        </w:rPr>
+        <w:t xml:space="preserve"> written to collect the information from the HTML file and then </w:t>
+      </w:r>
+      <w:r>
+        <w:rPr>
+          <w:lang w:val="en-US"/>
+        </w:rPr>
+        <w:t>turn it into a CSV</w:t>
+      </w:r>
+      <w:r>
+        <w:rPr>
+          <w:lang w:val="en-US"/>
+        </w:rPr>
+        <w:t>.</w:t>
+      </w:r>
+      <w:r>
+        <w:rPr>
+          <w:lang w:val="en-US"/>
+        </w:rPr>
+        <w:t xml:space="preserve"> </w:t>
+      </w:r>
+      <w:r>
+        <w:rPr>
+          <w:lang w:val="en-US"/>
+        </w:rPr>
+        <w:t xml:space="preserve">The first </w:t>
+      </w:r>
+      <w:r>
+        <w:rPr>
+          <w:lang w:val="en-US"/>
+        </w:rPr>
+        <w:t>was mistakenly written for Firefox’s html formatting</w:t>
+      </w:r>
+      <w:r>
+        <w:rPr>
+          <w:lang w:val="en-US"/>
+        </w:rPr>
+        <w:t>, but only some really early exploratory data was gathered in this format.</w:t>
+      </w:r>
+      <w:r>
+        <w:rPr>
+          <w:lang w:val="en-US"/>
+        </w:rPr>
+        <w:t xml:space="preserve"> </w:t>
+      </w:r>
+      <w:r>
+        <w:rPr>
+          <w:lang w:val="en-US"/>
+        </w:rPr>
+        <w:t>T</w:t>
+      </w:r>
+      <w:r>
+        <w:rPr>
+          <w:lang w:val="en-US"/>
+        </w:rPr>
+        <w:t xml:space="preserve">he other was written </w:t>
+      </w:r>
+      <w:r>
+        <w:rPr>
+          <w:lang w:val="en-US"/>
+        </w:rPr>
+        <w:t xml:space="preserve">for </w:t>
+      </w:r>
+      <w:r>
+        <w:rPr>
+          <w:lang w:val="en-US"/>
+        </w:rPr>
+        <w:t>Google Chrome’s mhtml formatting</w:t>
+      </w:r>
+      <w:r>
+        <w:rPr>
+          <w:lang w:val="en-US"/>
+        </w:rPr>
+        <w:t>, which is the actual format of the gathered data</w:t>
+      </w:r>
+      <w:r>
+        <w:rPr>
+          <w:lang w:val="en-US"/>
+        </w:rPr>
+        <w:t xml:space="preserve">. </w:t>
+      </w:r>
+      <w:r>
+        <w:rPr>
+          <w:lang w:val="en-US"/>
+        </w:rPr>
+        <w:t xml:space="preserve">The script would narrow down the line count by </w:t>
+      </w:r>
+      <w:r>
+        <w:rPr>
+          <w:lang w:val="en-US"/>
+        </w:rPr>
+        <w:t xml:space="preserve">using </w:t>
+      </w:r>
+      <w:r>
+        <w:rPr>
+          <w:lang w:val="en-US"/>
+        </w:rPr>
+        <w:t xml:space="preserve">grep </w:t>
+      </w:r>
+      <w:r>
+        <w:rPr>
+          <w:lang w:val="en-US"/>
+        </w:rPr>
+        <w:t xml:space="preserve">to get </w:t>
+      </w:r>
+      <w:r>
+        <w:rPr>
+          <w:lang w:val="en-US"/>
+        </w:rPr>
+        <w:t xml:space="preserve">the html </w:t>
+      </w:r>
+      <w:r>
+        <w:rPr>
+          <w:lang w:val="en-US"/>
+        </w:rPr>
+        <w:t xml:space="preserve">section </w:t>
+      </w:r>
+      <w:r>
+        <w:rPr>
+          <w:lang w:val="en-US"/>
+        </w:rPr>
+        <w:t>which contained video information</w:t>
+      </w:r>
+      <w:r>
+        <w:rPr>
+          <w:lang w:val="en-US"/>
+        </w:rPr>
+        <w:t>,</w:t>
+      </w:r>
+      <w:r>
+        <w:rPr>
+          <w:lang w:val="en-US"/>
+        </w:rPr>
+        <w:t xml:space="preserve"> then used tr to replace newlines</w:t>
+      </w:r>
+      <w:r>
+        <w:rPr>
+          <w:lang w:val="en-US"/>
+        </w:rPr>
+        <w:t>,</w:t>
+      </w:r>
+      <w:r>
+        <w:rPr>
+          <w:lang w:val="en-US"/>
+        </w:rPr>
+        <w:t xml:space="preserve"> </w:t>
+      </w:r>
+      <w:r>
+        <w:rPr>
+          <w:lang w:val="en-US"/>
+        </w:rPr>
+        <w:t xml:space="preserve">and sed to actually edit the information into a csv format. </w:t>
+      </w:r>
+      <w:r>
+        <w:rPr>
+          <w:lang w:val="en-US"/>
+        </w:rPr>
+        <w:t>The completed CSV had</w:t>
+      </w:r>
+      <w:r>
+        <w:rPr>
+          <w:lang w:val="en-US"/>
+        </w:rPr>
+        <w:t xml:space="preserve"> ~ as the delimiter</w:t>
+      </w:r>
+      <w:r>
+        <w:rPr>
+          <w:lang w:val="en-US"/>
+        </w:rPr>
+        <w:t xml:space="preserve"> instead of the traditional comma</w:t>
+      </w:r>
+      <w:r>
+        <w:rPr>
+          <w:lang w:val="en-US"/>
+        </w:rPr>
+        <w:t xml:space="preserve">. </w:t>
       </w:r>
       <w:r>
         <w:rPr>
@@ -663,13 +865,19 @@
         <w:rPr>
           <w:lang w:val="en-US"/>
         </w:rPr>
-        <w:t xml:space="preserve">the CSV files was that the upload time was being read as a string in R. This meant that R could not </w:t>
-      </w:r>
-      <w:r>
-        <w:rPr>
-          <w:lang w:val="en-US"/>
-        </w:rPr>
-        <w:t>sort it.</w:t>
+        <w:t xml:space="preserve">the CSV files was that the upload time was being read as a string in R. This meant that R </w:t>
+      </w:r>
+      <w:r>
+        <w:rPr>
+          <w:lang w:val="en-US"/>
+        </w:rPr>
+        <w:t>would incorrectly sort it</w:t>
+      </w:r>
+      <w:r>
+        <w:rPr>
+          <w:lang w:val="en-US"/>
+        </w:rPr>
+        <w:t>.</w:t>
       </w:r>
     </w:p>
     <w:p>
@@ -683,73 +891,229 @@
         <w:rPr>
           <w:lang w:val="en-US"/>
         </w:rPr>
-        <w:t xml:space="preserve">A second bash script was created to solve this issue. However, the runtime was too </w:t>
-      </w:r>
-      <w:r>
-        <w:rPr>
-          <w:lang w:val="en-US"/>
-        </w:rPr>
-        <w:t>long,</w:t>
-      </w:r>
-      <w:r>
-        <w:rPr>
-          <w:lang w:val="en-US"/>
-        </w:rPr>
-        <w:t xml:space="preserve"> and </w:t>
-      </w:r>
-      <w:r>
-        <w:rPr>
-          <w:lang w:val="en-US"/>
-        </w:rPr>
-        <w:t>it only ran through four files in two hours.</w:t>
+        <w:t xml:space="preserve">A bash script was created to </w:t>
+      </w:r>
+      <w:r>
+        <w:rPr>
+          <w:lang w:val="en-US"/>
+        </w:rPr>
+        <w:t xml:space="preserve">translate the string containing time since upload into three separate integers to solve </w:t>
+      </w:r>
+      <w:r>
+        <w:rPr>
+          <w:lang w:val="en-US"/>
+        </w:rPr>
+        <w:t xml:space="preserve">this issue. However, the </w:t>
+      </w:r>
+      <w:r>
+        <w:rPr>
+          <w:lang w:val="en-US"/>
+        </w:rPr>
+        <w:t>Bash version</w:t>
+      </w:r>
+      <w:r>
+        <w:rPr>
+          <w:lang w:val="en-US"/>
+        </w:rPr>
+        <w:t>,</w:t>
+      </w:r>
+      <w:r>
+        <w:rPr>
+          <w:lang w:val="en-US"/>
+        </w:rPr>
+        <w:t xml:space="preserve"> after two hours of </w:t>
+      </w:r>
+      <w:r>
+        <w:rPr>
+          <w:lang w:val="en-US"/>
+        </w:rPr>
+        <w:t>runtime,</w:t>
+      </w:r>
+      <w:r>
+        <w:rPr>
+          <w:lang w:val="en-US"/>
+        </w:rPr>
+        <w:t xml:space="preserve"> </w:t>
+      </w:r>
+      <w:r>
+        <w:rPr>
+          <w:lang w:val="en-US"/>
+        </w:rPr>
+        <w:t xml:space="preserve">only </w:t>
+      </w:r>
+      <w:r>
+        <w:rPr>
+          <w:lang w:val="en-US"/>
+        </w:rPr>
+        <w:t>finished</w:t>
+      </w:r>
+      <w:r>
+        <w:rPr>
+          <w:lang w:val="en-US"/>
+        </w:rPr>
+        <w:t xml:space="preserve"> four files.</w:t>
+      </w:r>
+      <w:r>
+        <w:rPr>
+          <w:lang w:val="en-US"/>
+        </w:rPr>
+        <w:t xml:space="preserve"> The bash script was reworked to only feed </w:t>
+      </w:r>
+      <w:r>
+        <w:rPr>
+          <w:lang w:val="en-US"/>
+        </w:rPr>
+        <w:t>filenames to a</w:t>
+      </w:r>
+      <w:r>
+        <w:rPr>
+          <w:lang w:val="en-US"/>
+        </w:rPr>
+        <w:t xml:space="preserve"> Python script</w:t>
+      </w:r>
+      <w:r>
+        <w:rPr>
+          <w:lang w:val="en-US"/>
+        </w:rPr>
+        <w:t xml:space="preserve">, which would actually </w:t>
+      </w:r>
+      <w:r>
+        <w:rPr>
+          <w:lang w:val="en-US"/>
+        </w:rPr>
+        <w:t xml:space="preserve">tackle the same </w:t>
+      </w:r>
+      <w:r>
+        <w:rPr>
+          <w:lang w:val="en-US"/>
+        </w:rPr>
+        <w:t>issue</w:t>
+      </w:r>
+      <w:r>
+        <w:rPr>
+          <w:lang w:val="en-US"/>
+        </w:rPr>
+        <w:t>. Writing it in Python</w:t>
+      </w:r>
+      <w:r>
+        <w:rPr>
+          <w:lang w:val="en-US"/>
+        </w:rPr>
+        <w:t xml:space="preserve"> </w:t>
+      </w:r>
+      <w:r>
+        <w:rPr>
+          <w:lang w:val="en-US"/>
+        </w:rPr>
+        <w:t>dropped the runtime down to about</w:t>
+      </w:r>
+      <w:r>
+        <w:rPr>
+          <w:lang w:val="en-US"/>
+        </w:rPr>
+        <w:t xml:space="preserve"> 5-10 minutes.</w:t>
       </w:r>
     </w:p>
     <w:p>
       <w:pPr>
-        <w:pStyle w:val="BodyText"/>
-        <w:rPr>
-          <w:lang w:val="en-US"/>
-        </w:rPr>
-      </w:pPr>
-      <w:r>
-        <w:rPr>
-          <w:lang w:val="en-US"/>
-        </w:rPr>
-        <w:t xml:space="preserve">A Python script was written to tackle the same </w:t>
-      </w:r>
-      <w:r>
-        <w:rPr>
-          <w:lang w:val="en-US"/>
-        </w:rPr>
-        <w:t>issue,</w:t>
-      </w:r>
-      <w:r>
-        <w:rPr>
-          <w:lang w:val="en-US"/>
-        </w:rPr>
-        <w:t xml:space="preserve"> and this led to better results with the files being </w:t>
-      </w:r>
-      <w:r>
-        <w:rPr>
-          <w:lang w:val="en-US"/>
-        </w:rPr>
-        <w:t>updated in five to 10 minutes.</w:t>
+        <w:pStyle w:val="Heading1"/>
+      </w:pPr>
+      <w:r>
+        <w:t>EDA</w:t>
       </w:r>
     </w:p>
     <w:p>
       <w:pPr>
-        <w:pStyle w:val="Heading1"/>
-      </w:pPr>
-      <w:r>
-        <w:t>EDA</w:t>
+        <w:pStyle w:val="Heading2"/>
+      </w:pPr>
+      <w:r>
+        <w:t>Round 1</w:t>
       </w:r>
     </w:p>
     <w:p>
       <w:pPr>
-        <w:pStyle w:val="Heading2"/>
-      </w:pPr>
-      <w:r>
-        <w:t>Round 1</w:t>
+        <w:pStyle w:val="BodyText"/>
+        <w:rPr>
+          <w:lang w:val="en-US"/>
+        </w:rPr>
+      </w:pPr>
+      <w:r>
+        <w:rPr>
+          <w:lang w:val="en-US"/>
+        </w:rPr>
+        <w:t>The first round of exploratory data analysis</w:t>
+      </w:r>
+      <w:r>
+        <w:rPr>
+          <w:lang w:val="en-US"/>
+        </w:rPr>
+        <w:t xml:space="preserve"> was performed after the first bash script was written, but before the Python script. </w:t>
+      </w:r>
+      <w:r>
+        <w:rPr>
+          <w:lang w:val="en-US"/>
+        </w:rPr>
+        <w:t xml:space="preserve">For the first round, a line graph was created plotting the view of each video to the upload time. </w:t>
+      </w:r>
+      <w:r>
+        <w:rPr>
+          <w:lang w:val="en-US"/>
+        </w:rPr>
+        <w:t>Upon inspecting the graph</w:t>
+      </w:r>
+      <w:r>
+        <w:rPr>
+          <w:lang w:val="en-US"/>
+        </w:rPr>
+        <w:t>s</w:t>
+      </w:r>
+      <w:r>
+        <w:rPr>
+          <w:lang w:val="en-US"/>
+        </w:rPr>
+        <w:t>, we noticed that the</w:t>
+      </w:r>
+      <w:r>
+        <w:rPr>
+          <w:lang w:val="en-US"/>
+        </w:rPr>
+        <w:t>y were sorted incorrectly. This was due to the time since upload column</w:t>
+      </w:r>
+      <w:r>
+        <w:rPr>
+          <w:lang w:val="en-US"/>
+        </w:rPr>
+        <w:t xml:space="preserve"> values. Some examples of these values are “</w:t>
+      </w:r>
+      <w:r>
+        <w:rPr>
+          <w:lang w:val="en-US"/>
+        </w:rPr>
+        <w:t xml:space="preserve">1 month ago 14 minutes, 59 seconds”, “10 years ago </w:t>
+      </w:r>
+      <w:r>
+        <w:rPr>
+          <w:lang w:val="en-US"/>
+        </w:rPr>
+        <w:t xml:space="preserve">1 minute, 22 seconds”, and “2 years ago 14 minutes, 14 seconds”. When the line graph was created, </w:t>
+      </w:r>
+      <w:r>
+        <w:rPr>
+          <w:lang w:val="en-US"/>
+        </w:rPr>
+        <w:t xml:space="preserve">the values were being </w:t>
+      </w:r>
+      <w:r>
+        <w:rPr>
+          <w:lang w:val="en-US"/>
+        </w:rPr>
+        <w:t xml:space="preserve">sorted in lexicographical order. </w:t>
+      </w:r>
+      <w:r>
+        <w:rPr>
+          <w:lang w:val="en-US"/>
+        </w:rPr>
+        <w:t>This led to our graphs being sorted in an unexpected order and the graphs were not usable.</w:t>
       </w:r>
     </w:p>
     <w:p>
@@ -763,1227 +1127,18 @@
         <w:rPr>
           <w:lang w:val="en-US"/>
         </w:rPr>
-        <w:t>The first round of exploratory data analysis</w:t>
-      </w:r>
-      <w:r>
-        <w:rPr>
-          <w:lang w:val="en-US"/>
-        </w:rPr>
-        <w:t xml:space="preserve"> was performed after the first bash script was written, but before the Python script. </w:t>
-      </w:r>
-      <w:r>
-        <w:rPr>
-          <w:lang w:val="en-US"/>
-        </w:rPr>
-        <w:t xml:space="preserve">For the first round, a line graph was created plotting the view of each video to the upload time. </w:t>
-      </w:r>
-      <w:r>
-        <w:rPr>
-          <w:lang w:val="en-US"/>
-        </w:rPr>
-        <w:t>Upon inspecting the graph</w:t>
-      </w:r>
-      <w:r>
-        <w:rPr>
-          <w:lang w:val="en-US"/>
-        </w:rPr>
-        <w:t>s</w:t>
-      </w:r>
-      <w:r>
-        <w:rPr>
-          <w:lang w:val="en-US"/>
-        </w:rPr>
-        <w:t>, we noticed that the</w:t>
-      </w:r>
-      <w:r>
-        <w:rPr>
-          <w:lang w:val="en-US"/>
-        </w:rPr>
-        <w:t>y were sorted incorrectly. This was due to the time since upload column</w:t>
-      </w:r>
-      <w:r>
-        <w:rPr>
-          <w:lang w:val="en-US"/>
-        </w:rPr>
-        <w:t xml:space="preserve"> values. Some examples of these values are “</w:t>
-      </w:r>
-      <w:r>
-        <w:rPr>
-          <w:lang w:val="en-US"/>
-        </w:rPr>
-        <w:t xml:space="preserve">1 month ago 14 minutes, 59 seconds”, “10 years ago </w:t>
-      </w:r>
-      <w:r>
-        <w:rPr>
-          <w:lang w:val="en-US"/>
-        </w:rPr>
-        <w:t xml:space="preserve">1 minute, 22 seconds”, and “2 years ago 14 minutes, 14 seconds”. When the line graph was created, </w:t>
-      </w:r>
-      <w:r>
-        <w:rPr>
-          <w:lang w:val="en-US"/>
-        </w:rPr>
-        <w:t xml:space="preserve">the values were being </w:t>
-      </w:r>
-      <w:r>
-        <w:rPr>
-          <w:lang w:val="en-US"/>
-        </w:rPr>
-        <w:t xml:space="preserve">sorted in lexicographical order. </w:t>
-      </w:r>
-      <w:r>
-        <w:rPr>
-          <w:lang w:val="en-US"/>
-        </w:rPr>
-        <w:t>This led to our graphs being sorted in an unexpected order and the graphs were not usable.</w:t>
+        <w:t>The Python script was then written to correct this issue</w:t>
+      </w:r>
+      <w:r>
+        <w:rPr>
+          <w:lang w:val="en-US"/>
+        </w:rPr>
+        <w:t xml:space="preserve"> and read the upload time values as integers. </w:t>
       </w:r>
     </w:p>
     <w:p>
-      <w:pPr>
-        <w:pStyle w:val="BodyText"/>
-        <w:rPr>
-          <w:lang w:val="en-US"/>
-        </w:rPr>
-      </w:pPr>
-      <w:r>
-        <w:rPr>
-          <w:lang w:val="en-US"/>
-        </w:rPr>
-        <w:t>The Python script was then written to correct this issue</w:t>
-      </w:r>
-      <w:r>
-        <w:rPr>
-          <w:lang w:val="en-US"/>
-        </w:rPr>
-        <w:t xml:space="preserve"> and read the upload time values as integers. </w:t>
-      </w:r>
-    </w:p>
-    <w:p>
-      <w:pPr>
-        <w:pStyle w:val="Heading2"/>
-      </w:pPr>
-      <w:r>
-        <w:t>Units</w:t>
-      </w:r>
-    </w:p>
-    <w:p>
-      <w:pPr>
-        <w:pStyle w:val="bulletlist"/>
-      </w:pPr>
-      <w:r>
-        <w:t xml:space="preserve">Use </w:t>
-      </w:r>
-      <w:r>
-        <w:t>either</w:t>
-      </w:r>
-      <w:r>
-        <w:t xml:space="preserve"> SI (MKS) or CGS as primary units. (SI units are encouraged.) English units may be used as secondary units (in parentheses). An exception would be the use of English units as identifiers in trade, such as “3.5-inch disk drive”.</w:t>
-      </w:r>
-    </w:p>
-    <w:p>
-      <w:pPr>
-        <w:pStyle w:val="bulletlist"/>
-      </w:pPr>
-      <w:r>
-        <w:t xml:space="preserve">Avoid combining SI and CGS units, such as current in amperes and magnetic field in </w:t>
-      </w:r>
-      <w:proofErr w:type="spellStart"/>
-      <w:r>
-        <w:t>oersteds</w:t>
-      </w:r>
-      <w:proofErr w:type="spellEnd"/>
-      <w:r>
-        <w:t>. This often leads to confusion because equations do not balance dimensionally. If you must use mixed units, clearly state the units for each quantity that you use in an equation.</w:t>
-      </w:r>
-    </w:p>
-    <w:p>
-      <w:pPr>
-        <w:pStyle w:val="bulletlist"/>
-      </w:pPr>
-      <w:r>
-        <w:t>Do not mix complete spellings and abbreviations of units: “Wb/m2” or “</w:t>
-      </w:r>
-      <w:proofErr w:type="spellStart"/>
-      <w:r>
-        <w:t>webers</w:t>
-      </w:r>
-      <w:proofErr w:type="spellEnd"/>
-      <w:r>
-        <w:t xml:space="preserve"> per square meter”, not “</w:t>
-      </w:r>
-      <w:proofErr w:type="spellStart"/>
-      <w:r>
-        <w:t>webers</w:t>
-      </w:r>
-      <w:proofErr w:type="spellEnd"/>
-      <w:r>
-        <w:t xml:space="preserve">/m2”.  Spell out units when they appear in text: “. . . a few </w:t>
-      </w:r>
-      <w:proofErr w:type="spellStart"/>
-      <w:r>
-        <w:t>henries</w:t>
-      </w:r>
-      <w:proofErr w:type="spellEnd"/>
-      <w:r>
-        <w:t>”, not “. . . a few H”.</w:t>
-      </w:r>
-    </w:p>
-    <w:p>
-      <w:pPr>
-        <w:pStyle w:val="bulletlist"/>
-      </w:pPr>
-      <w:r>
-        <w:t xml:space="preserve">Use a zero before decimal points: “0.25”, not “.25”. Use “cm3”, not “cc”. </w:t>
-      </w:r>
-      <w:r>
-        <w:t>(</w:t>
-      </w:r>
-      <w:r>
-        <w:rPr>
-          <w:i/>
-          <w:iCs/>
-        </w:rPr>
-        <w:t>bullet list</w:t>
-      </w:r>
-      <w:r>
-        <w:t>)</w:t>
-      </w:r>
-    </w:p>
-    <w:p>
-      <w:pPr>
-        <w:pStyle w:val="Heading2"/>
-      </w:pPr>
-      <w:r>
-        <w:t>Equations</w:t>
-      </w:r>
-    </w:p>
-    <w:p>
-      <w:pPr>
-        <w:pStyle w:val="BodyText"/>
-      </w:pPr>
-      <w:r>
-        <w:t>The equations are an exception to the prescribed specifications of this template. You will need to determine whether or not your equation should be typed using either the Times New Roman or the Symbol font (please no other font). To create multileveled equations, it may be necessary to treat the equation as a graphic and insert it into the text after your paper is styled.</w:t>
-      </w:r>
-    </w:p>
-    <w:p>
-      <w:pPr>
-        <w:pStyle w:val="BodyText"/>
-        <w:rPr>
-          <w:lang w:val="en-US"/>
-        </w:rPr>
-      </w:pPr>
-      <w:r>
-        <w:t>Number equations consecutively. Equation numbers, within parentheses, are to position flush right, as in (1), using a right tab stop. To make your equations more compact, you may use the solidus ( / ), the exp function, or appropriate exponents. Italicize Roman symbols for quantities and variables, but not Greek symbols. Use a long dash rather than a hyphen for a minus sign. Punctuate equations with commas or periods when they are part of a sentence, as in</w:t>
-      </w:r>
-      <w:r>
-        <w:rPr>
-          <w:lang w:val="en-US"/>
-        </w:rPr>
-        <w:t>:</w:t>
-      </w:r>
-    </w:p>
-    <w:p>
-      <w:pPr>
-        <w:pStyle w:val="equation"/>
-        <w:rPr>
-          <w:rFonts w:hint="eastAsia"/>
-        </w:rPr>
-      </w:pPr>
-      <w:r>
-        <w:tab/>
-      </w:r>
-      <w:r>
-        <w:rPr>
-          <w:rFonts w:ascii="Times New Roman" w:hAnsi="Times New Roman" w:cs="Times New Roman"/>
-          <w:i/>
-        </w:rPr>
-        <w:t>a</w:t>
-      </w:r>
-      <w:r>
-        <w:t></w:t>
-      </w:r>
-      <w:r>
-        <w:t></w:t>
-      </w:r>
-      <w:r>
-        <w:t></w:t>
-      </w:r>
-      <w:r>
-        <w:rPr>
-          <w:rFonts w:ascii="Times New Roman" w:hAnsi="Times New Roman" w:cs="Times New Roman"/>
-          <w:i/>
-        </w:rPr>
-        <w:t>b</w:t>
-      </w:r>
-      <w:r>
-        <w:t></w:t>
-      </w:r>
-      <w:r>
-        <w:t></w:t>
-      </w:r>
-      <w:r>
-        <w:t></w:t>
-      </w:r>
-      <w:r>
-        <w:t></w:t>
-      </w:r>
-      <w:r>
-        <w:t></w:t>
-      </w:r>
-      <w:r>
-        <w:tab/>
-      </w:r>
-      <w:r>
-        <w:t></w:t>
-      </w:r>
-      <w:r>
-        <w:t></w:t>
-      </w:r>
-      <w:r>
-        <w:t></w:t>
-      </w:r>
-    </w:p>
-    <w:p>
-      <w:pPr>
-        <w:pStyle w:val="BodyText"/>
-      </w:pPr>
-      <w:r>
-        <w:t>Note that the equation is centered using a center tab stop. Be sure that the symbols in your equation have been defined before or immediately following the equation. Use “(1)”, not “Eq. (1)” or “equation (1)”, except at the beginning of a sentence: “Equation (1) is . . .”</w:t>
-      </w:r>
-    </w:p>
-    <w:p>
-      <w:pPr>
-        <w:pStyle w:val="Heading2"/>
-      </w:pPr>
-      <w:r>
-        <w:t>Some Common Mistakes</w:t>
-      </w:r>
-    </w:p>
-    <w:p>
-      <w:pPr>
-        <w:pStyle w:val="bulletlist"/>
-      </w:pPr>
-      <w:r>
-        <w:t>The word “data” is plural, not singular.</w:t>
-      </w:r>
-    </w:p>
-    <w:p>
-      <w:pPr>
-        <w:pStyle w:val="bulletlist"/>
-      </w:pPr>
-      <w:r>
-        <w:t xml:space="preserve">The subscript for the permeability of vacuum </w:t>
-      </w:r>
-      <w:r>
-        <w:rPr>
-          <w:rFonts w:ascii="Symbol" w:hAnsi="Symbol" w:cs="Symbol"/>
-          <w:i/>
-          <w:iCs/>
-          <w:snapToGrid w:val="0"/>
-        </w:rPr>
-        <w:t></w:t>
-      </w:r>
-      <w:r>
-        <w:rPr>
-          <w:vertAlign w:val="subscript"/>
-        </w:rPr>
-        <w:t>0</w:t>
-      </w:r>
-      <w:r>
-        <w:t>, and other common scientific constants, is zero with subscript formatting, not a lowercase letter “o”.</w:t>
-      </w:r>
-    </w:p>
-    <w:p>
-      <w:pPr>
-        <w:pStyle w:val="bulletlist"/>
-      </w:pPr>
-      <w:r>
-        <w:t xml:space="preserve">In American </w:t>
-      </w:r>
-      <w:r>
-        <w:t>English, commas, semi</w:t>
-      </w:r>
-      <w:r>
-        <w:t>colons, periods, question and exclamation marks are located within quotation marks only when a complete thought or name is cited, such as a title or full quotation. When quotation marks are used, instead of a bold or italic typeface, to highlight a word or phrase, punctuation should appear outside of the quotation marks. A parenthetical phrase or statement at the end of a sentence is punctuated outside of the closing parenthesis (like this). (A parenthetical sentence is punctuated within the parentheses.)</w:t>
-      </w:r>
-    </w:p>
-    <w:p>
-      <w:pPr>
-        <w:pStyle w:val="bulletlist"/>
-      </w:pPr>
-      <w:r>
-        <w:t>A graph within a graph is an “inset”, not an “insert”. The word alternatively is preferred to the word “alternately” (unless you really mean something that alternates).</w:t>
-      </w:r>
-    </w:p>
-    <w:p>
-      <w:pPr>
-        <w:pStyle w:val="bulletlist"/>
-      </w:pPr>
-      <w:r>
-        <w:t>Do not use the word “essentially” to mean “approximately” or “effectively”.</w:t>
-      </w:r>
-    </w:p>
-    <w:p>
-      <w:pPr>
-        <w:pStyle w:val="bulletlist"/>
-      </w:pPr>
-      <w:r>
-        <w:t>In your paper title, if the words “that uses” can accurately replace the word “using”, capitalize the “u”; if not, keep using lower-cased.</w:t>
-      </w:r>
-    </w:p>
-    <w:p>
-      <w:pPr>
-        <w:pStyle w:val="bulletlist"/>
-      </w:pPr>
-      <w:r>
-        <w:t>Be aware of the different meanings of the homophones “affect” and “effect”, “complement” and “compliment”, “discreet” and “discrete”, “principal” and “principle”.</w:t>
-      </w:r>
-    </w:p>
-    <w:p>
-      <w:pPr>
-        <w:pStyle w:val="bulletlist"/>
-      </w:pPr>
-      <w:r>
-        <w:t>Do not confuse “imply” and “infer”.</w:t>
-      </w:r>
-    </w:p>
-    <w:p>
-      <w:pPr>
-        <w:pStyle w:val="bulletlist"/>
-      </w:pPr>
-      <w:r>
-        <w:t>The prefix “non” is not a word; it should be joined to the word it modifies, usually without a hyphen.</w:t>
-      </w:r>
-    </w:p>
-    <w:p>
-      <w:pPr>
-        <w:pStyle w:val="bulletlist"/>
-      </w:pPr>
-      <w:r>
-        <w:t>There is no period after the “et” in the Latin abbreviation “et al.”.</w:t>
-      </w:r>
-    </w:p>
-    <w:p>
-      <w:pPr>
-        <w:pStyle w:val="bulletlist"/>
-      </w:pPr>
-      <w:r>
-        <w:t>The abbreviation “i.e.” means “that is”, and the abbreviation “e.g.” means “for example”.</w:t>
-      </w:r>
-    </w:p>
-    <w:p>
-      <w:pPr>
-        <w:pStyle w:val="BodyText"/>
-      </w:pPr>
-      <w:r>
-        <w:t>An excellent style manual for science writers is [7].</w:t>
-      </w:r>
-    </w:p>
-    <w:p>
-      <w:pPr>
-        <w:pStyle w:val="Heading1"/>
-      </w:pPr>
-      <w:r>
-        <w:t xml:space="preserve">Using the </w:t>
-      </w:r>
-      <w:r>
-        <w:t>Template</w:t>
-      </w:r>
-    </w:p>
-    <w:p>
-      <w:pPr>
-        <w:pStyle w:val="BodyText"/>
-      </w:pPr>
-      <w:r>
-        <w:t>After the text edit has been completed, the paper is ready for the template. Duplicate the template file by using the Save As command, and use the naming convention prescribed by your conference for the name of your paper. In this newly created file, highlight all of the contents and import your prepared text file. You are now ready to style your paper; use the scroll down window on the left of the MS Word Formatting toolbar.</w:t>
-      </w:r>
-    </w:p>
-    <w:p>
-      <w:pPr>
-        <w:pStyle w:val="Heading2"/>
-      </w:pPr>
-      <w:r>
-        <w:t>Authors</w:t>
-      </w:r>
-      <w:r>
-        <w:t xml:space="preserve"> and Affiliations</w:t>
-      </w:r>
-    </w:p>
-    <w:p>
-      <w:pPr>
-        <w:pStyle w:val="BodyText"/>
-      </w:pPr>
-      <w:r>
-        <w:rPr>
-          <w:b/>
-        </w:rPr>
-        <w:t xml:space="preserve">The template is </w:t>
-      </w:r>
-      <w:r>
-        <w:rPr>
-          <w:b/>
-        </w:rPr>
-        <w:t>designed</w:t>
-      </w:r>
-      <w:r>
-        <w:rPr>
-          <w:b/>
-          <w:lang w:val="en-US"/>
-        </w:rPr>
-        <w:t xml:space="preserve"> for,</w:t>
-      </w:r>
-      <w:r>
-        <w:rPr>
-          <w:b/>
-        </w:rPr>
-        <w:t xml:space="preserve"> but not limited to</w:t>
-      </w:r>
-      <w:r>
-        <w:rPr>
-          <w:b/>
-          <w:lang w:val="en-US"/>
-        </w:rPr>
-        <w:t>,</w:t>
-      </w:r>
-      <w:r>
-        <w:rPr>
-          <w:b/>
-          <w:lang w:val="en-US"/>
-        </w:rPr>
-        <w:t xml:space="preserve"> </w:t>
-      </w:r>
-      <w:r>
-        <w:rPr>
-          <w:b/>
-          <w:lang w:val="en-US"/>
-        </w:rPr>
-        <w:t>six</w:t>
-      </w:r>
-      <w:r>
-        <w:rPr>
-          <w:b/>
-          <w:lang w:val="en-US"/>
-        </w:rPr>
-        <w:t xml:space="preserve"> authors.</w:t>
-      </w:r>
-      <w:r>
-        <w:rPr>
-          <w:lang w:val="en-US"/>
-        </w:rPr>
-        <w:t xml:space="preserve"> </w:t>
-      </w:r>
-      <w:r>
-        <w:rPr>
-          <w:lang w:val="en-US"/>
-        </w:rPr>
-        <w:t xml:space="preserve">A minimum of one author is required for all conference articles. </w:t>
-      </w:r>
-      <w:r>
-        <w:t>Author names should be listed starting from left to right and then moving down to the next line. This is the author sequence that will be used in future citations and by indexing services.</w:t>
-      </w:r>
-      <w:r>
-        <w:t xml:space="preserve"> </w:t>
-      </w:r>
-      <w:r>
-        <w:t>Names should not be listed in columns nor group by affiliation.</w:t>
-      </w:r>
-      <w:r>
-        <w:rPr>
-          <w:lang w:val="en-US"/>
-        </w:rPr>
-        <w:t xml:space="preserve"> </w:t>
-      </w:r>
-      <w:r>
-        <w:t>Please keep your affiliations as succinct as possible (for example, do not differentiate among departments of the same organization).</w:t>
-      </w:r>
-    </w:p>
-    <w:p>
-      <w:pPr>
-        <w:pStyle w:val="Heading3"/>
-      </w:pPr>
-      <w:r>
-        <w:t xml:space="preserve">For papers with more than six authors: </w:t>
-      </w:r>
-      <w:r>
-        <w:rPr>
-          <w:i w:val="0"/>
-        </w:rPr>
-        <w:t>Add author names horizontally, moving to a third row if needed for more than 8 authors.</w:t>
-      </w:r>
-    </w:p>
-    <w:p>
-      <w:pPr>
-        <w:pStyle w:val="Heading3"/>
-      </w:pPr>
-      <w:r>
-        <w:t xml:space="preserve">For </w:t>
-      </w:r>
-      <w:r>
-        <w:t xml:space="preserve">papers with less than </w:t>
-      </w:r>
-      <w:r>
-        <w:t>six</w:t>
-      </w:r>
-      <w:r>
-        <w:t xml:space="preserve"> authors</w:t>
-      </w:r>
-      <w:r>
-        <w:t xml:space="preserve">: </w:t>
-      </w:r>
-      <w:r>
-        <w:rPr>
-          <w:i w:val="0"/>
-        </w:rPr>
-        <w:t>To change the default, adjust the template as follows.</w:t>
-      </w:r>
-    </w:p>
-    <w:p>
-      <w:pPr>
-        <w:pStyle w:val="Heading4"/>
-      </w:pPr>
-      <w:r>
-        <w:t>Selection</w:t>
-      </w:r>
-      <w:r>
-        <w:t xml:space="preserve">: </w:t>
-      </w:r>
-      <w:r>
-        <w:rPr>
-          <w:i w:val="0"/>
-        </w:rPr>
-        <w:t>Highlight all author and affiliation lines.</w:t>
-      </w:r>
-    </w:p>
-    <w:p>
-      <w:pPr>
-        <w:pStyle w:val="Heading4"/>
-      </w:pPr>
-      <w:r>
-        <w:t>Change number of columns:</w:t>
-      </w:r>
-      <w:r>
-        <w:t xml:space="preserve"> </w:t>
-      </w:r>
-      <w:r>
-        <w:rPr>
-          <w:i w:val="0"/>
-        </w:rPr>
-        <w:t xml:space="preserve">Select the Columns icon from the MS Word Standard toolbar and then select </w:t>
-      </w:r>
-      <w:r>
-        <w:rPr>
-          <w:i w:val="0"/>
-        </w:rPr>
-        <w:t>the correct number of columns</w:t>
-      </w:r>
-      <w:r>
-        <w:rPr>
-          <w:i w:val="0"/>
-        </w:rPr>
-        <w:t xml:space="preserve"> from the selection palette.</w:t>
-      </w:r>
-    </w:p>
-    <w:p>
-      <w:pPr>
-        <w:pStyle w:val="Heading4"/>
-        <w:rPr>
-          <w:i w:val="0"/>
-        </w:rPr>
-      </w:pPr>
-      <w:r>
-        <w:t xml:space="preserve">Deletion: </w:t>
-      </w:r>
-      <w:r>
-        <w:rPr>
-          <w:i w:val="0"/>
-        </w:rPr>
-        <w:t xml:space="preserve">Delete the author and affiliation lines for the </w:t>
-      </w:r>
-      <w:r>
-        <w:rPr>
-          <w:i w:val="0"/>
-        </w:rPr>
-        <w:t>extra authors.</w:t>
-      </w:r>
-    </w:p>
-    <w:p>
-      <w:pPr>
-        <w:jc w:val="left"/>
-        <w:rPr>
-          <w:i/>
-          <w:iCs/>
-          <w:noProof/>
-        </w:rPr>
-      </w:pPr>
-    </w:p>
-    <w:p>
-      <w:pPr>
-        <w:pStyle w:val="Heading2"/>
-      </w:pPr>
-      <w:r>
-        <w:t>Identify</w:t>
-      </w:r>
-      <w:r>
-        <w:t xml:space="preserve"> the Headings</w:t>
-      </w:r>
-    </w:p>
-    <w:p>
-      <w:pPr>
-        <w:pStyle w:val="BodyText"/>
-      </w:pPr>
-      <w:r>
-        <w:t>Headings, or heads, are organizational devices that guide the reader through your paper. There are two types: component heads and text heads.</w:t>
-      </w:r>
-    </w:p>
-    <w:p>
-      <w:pPr>
-        <w:pStyle w:val="BodyText"/>
-      </w:pPr>
-      <w:r>
-        <w:t>Component heads identify the different components of your paper and are not topically subordinate to each other. Examples include Acknowledgments and References and, for these, the correct style to use is “Heading 5”. Use “figure caption” for your Figure captions, and “table head” for your table title. Run-in heads, such as “Abstract”, will require you to apply a style (in this case, italic) in addition to the style provided by the drop down menu to differentiate the head from the text.</w:t>
-      </w:r>
-    </w:p>
-    <w:p>
-      <w:pPr>
-        <w:pStyle w:val="BodyText"/>
-      </w:pPr>
-      <w:r>
-        <w:t xml:space="preserve">Text heads organize the topics on a relational, hierarchical basis. For example, the paper title is the primary text head because all subsequent material relates and elaborates on this one topic. If there are two or more sub-topics, the next level head (uppercase Roman numerals) should be used and, conversely, if there are not at least two sub-topics, then no subheads should be </w:t>
-      </w:r>
-      <w:r>
-        <w:t>introduced. Styles named “Heading 1”, “Heading 2”, “Heading 3”, and “Heading 4” are prescribed.</w:t>
-      </w:r>
-    </w:p>
-    <w:p>
-      <w:pPr>
-        <w:pStyle w:val="Heading2"/>
-      </w:pPr>
-      <w:r>
-        <w:t>Figures and Tables</w:t>
-      </w:r>
-    </w:p>
-    <w:p>
-      <w:pPr>
-        <w:pStyle w:val="Heading4"/>
-      </w:pPr>
-      <w:r>
-        <w:t xml:space="preserve"> </w:t>
-      </w:r>
-      <w:r>
-        <w:t xml:space="preserve">Positioning Figures and Tables: </w:t>
-      </w:r>
-      <w:r>
-        <w:rPr>
-          <w:i w:val="0"/>
-        </w:rPr>
-        <w:t>Place figures and tables at the top and bottom of columns. Avoid placing them in the middle of columns. Large figures and tables may span across both columns. Figure captions should be below the figures; table heads should appear above the tables. Insert figures and tables after they are cited in the text. Use the abbreviation “Fig. 1”, even at the beginning of a sentence.</w:t>
-      </w:r>
-    </w:p>
-    <w:p>
-      <w:pPr>
-        <w:pStyle w:val="tablehead"/>
-      </w:pPr>
-      <w:r>
-        <w:t>Table Type Styles</w:t>
-      </w:r>
-    </w:p>
-    <w:tbl>
-      <w:tblPr>
-        <w:tblW w:w="0" w:type="dxa"/>
-        <w:jc w:val="center"/>
-        <w:tblBorders>
-          <w:top w:val="single" w:color="auto" w:sz="2" w:space="0"/>
-          <w:left w:val="single" w:color="auto" w:sz="2" w:space="0"/>
-          <w:bottom w:val="single" w:color="auto" w:sz="2" w:space="0"/>
-          <w:right w:val="single" w:color="auto" w:sz="2" w:space="0"/>
-          <w:insideH w:val="single" w:color="auto" w:sz="2" w:space="0"/>
-          <w:insideV w:val="single" w:color="auto" w:sz="2" w:space="0"/>
-        </w:tblBorders>
-        <w:tblLayout w:type="fixed"/>
-        <w:tblLook w:val="0000" w:firstRow="0" w:lastRow="0" w:firstColumn="0" w:lastColumn="0" w:noHBand="0" w:noVBand="0"/>
-      </w:tblPr>
-      <w:tblGrid>
-        <w:gridCol w:w="720"/>
-        <w:gridCol w:w="2340"/>
-        <w:gridCol w:w="900"/>
-        <w:gridCol w:w="900"/>
-      </w:tblGrid>
-      <w:tr>
-        <w:trPr>
-          <w:cantSplit/>
-          <w:trHeight w:val="240"/>
-          <w:tblHeader/>
-          <w:jc w:val="center"/>
-        </w:trPr>
-        <w:tc>
-          <w:tcPr>
-            <w:tcW w:w="720" w:type="dxa"/>
-            <w:vMerge w:val="restart"/>
-            <w:vAlign w:val="center"/>
-          </w:tcPr>
-          <w:p>
-            <w:pPr>
-              <w:pStyle w:val="tablecolhead"/>
-            </w:pPr>
-            <w:r>
-              <w:t>Table Head</w:t>
-            </w:r>
-          </w:p>
-        </w:tc>
-        <w:tc>
-          <w:tcPr>
-            <w:tcW w:w="4140" w:type="dxa"/>
-            <w:gridSpan w:val="3"/>
-            <w:vAlign w:val="center"/>
-          </w:tcPr>
-          <w:p>
-            <w:pPr>
-              <w:pStyle w:val="tablecolhead"/>
-            </w:pPr>
-            <w:r>
-              <w:t>Table Column Head</w:t>
-            </w:r>
-          </w:p>
-        </w:tc>
-      </w:tr>
-      <w:tr>
-        <w:trPr>
-          <w:cantSplit/>
-          <w:trHeight w:val="240"/>
-          <w:tblHeader/>
-          <w:jc w:val="center"/>
-        </w:trPr>
-        <w:tc>
-          <w:tcPr>
-            <w:tcW w:w="720" w:type="dxa"/>
-            <w:vMerge/>
-          </w:tcPr>
-          <w:p>
-            <w:pPr>
-              <w:rPr>
-                <w:sz w:val="16"/>
-                <w:szCs w:val="16"/>
-              </w:rPr>
-            </w:pPr>
-          </w:p>
-        </w:tc>
-        <w:tc>
-          <w:tcPr>
-            <w:tcW w:w="2340" w:type="dxa"/>
-            <w:vAlign w:val="center"/>
-          </w:tcPr>
-          <w:p>
-            <w:pPr>
-              <w:pStyle w:val="tablecolsubhead"/>
-            </w:pPr>
-            <w:r>
-              <w:t>Table column subhead</w:t>
-            </w:r>
-          </w:p>
-        </w:tc>
-        <w:tc>
-          <w:tcPr>
-            <w:tcW w:w="900" w:type="dxa"/>
-            <w:vAlign w:val="center"/>
-          </w:tcPr>
-          <w:p>
-            <w:pPr>
-              <w:pStyle w:val="tablecolsubhead"/>
-            </w:pPr>
-            <w:r>
-              <w:t>Subhead</w:t>
-            </w:r>
-          </w:p>
-        </w:tc>
-        <w:tc>
-          <w:tcPr>
-            <w:tcW w:w="900" w:type="dxa"/>
-            <w:vAlign w:val="center"/>
-          </w:tcPr>
-          <w:p>
-            <w:pPr>
-              <w:pStyle w:val="tablecolsubhead"/>
-            </w:pPr>
-            <w:r>
-              <w:t>Subhead</w:t>
-            </w:r>
-          </w:p>
-        </w:tc>
-      </w:tr>
-      <w:tr>
-        <w:trPr>
-          <w:trHeight w:val="320"/>
-          <w:jc w:val="center"/>
-        </w:trPr>
-        <w:tc>
-          <w:tcPr>
-            <w:tcW w:w="720" w:type="dxa"/>
-            <w:vAlign w:val="center"/>
-          </w:tcPr>
-          <w:p>
-            <w:pPr>
-              <w:pStyle w:val="tablecopy"/>
-              <w:rPr>
-                <w:sz w:val="8"/>
-                <w:szCs w:val="8"/>
-              </w:rPr>
-            </w:pPr>
-            <w:r>
-              <w:t>copy</w:t>
-            </w:r>
-          </w:p>
-        </w:tc>
-        <w:tc>
-          <w:tcPr>
-            <w:tcW w:w="2340" w:type="dxa"/>
-            <w:vAlign w:val="center"/>
-          </w:tcPr>
-          <w:p>
-            <w:pPr>
-              <w:pStyle w:val="tablecopy"/>
-            </w:pPr>
-            <w:r>
-              <w:t>More table copy</w:t>
-            </w:r>
-            <w:r>
-              <w:rPr>
-                <w:vertAlign w:val="superscript"/>
-              </w:rPr>
-              <w:t>a</w:t>
-            </w:r>
-          </w:p>
-        </w:tc>
-        <w:tc>
-          <w:tcPr>
-            <w:tcW w:w="900" w:type="dxa"/>
-            <w:vAlign w:val="center"/>
-          </w:tcPr>
-          <w:p>
-            <w:pPr>
-              <w:rPr>
-                <w:sz w:val="16"/>
-                <w:szCs w:val="16"/>
-              </w:rPr>
-            </w:pPr>
-          </w:p>
-        </w:tc>
-        <w:tc>
-          <w:tcPr>
-            <w:tcW w:w="900" w:type="dxa"/>
-            <w:vAlign w:val="center"/>
-          </w:tcPr>
-          <w:p>
-            <w:pPr>
-              <w:rPr>
-                <w:sz w:val="16"/>
-                <w:szCs w:val="16"/>
-              </w:rPr>
-            </w:pPr>
-          </w:p>
-        </w:tc>
-      </w:tr>
-    </w:tbl>
-    <w:p>
-      <w:pPr>
-        <w:pStyle w:val="tablefootnote"/>
-      </w:pPr>
-      <w:r>
-        <w:rPr>
-          <w:noProof/>
-        </w:rPr>
-        <mc:AlternateContent>
-          <mc:Choice Requires="wps">
-            <w:drawing>
-              <wp:anchor distT="0" distB="0" distL="114300" distR="114300" simplePos="0" relativeHeight="251657728" behindDoc="1" locked="0" layoutInCell="1" allowOverlap="1" wp14:anchorId="4B213355" wp14:editId="53BB1EEA">
-                <wp:simplePos x="0" y="0"/>
-                <wp:positionH relativeFrom="column">
-                  <wp:align>right</wp:align>
-                </wp:positionH>
-                <wp:positionV relativeFrom="paragraph">
-                  <wp:posOffset>134836</wp:posOffset>
-                </wp:positionV>
-                <wp:extent cx="3200400" cy="1143000"/>
-                <wp:effectExtent l="0" t="0" r="19050" b="19050"/>
-                <wp:wrapTight wrapText="bothSides">
-                  <wp:wrapPolygon edited="0">
-                    <wp:start x="0" y="0"/>
-                    <wp:lineTo x="0" y="21600"/>
-                    <wp:lineTo x="21600" y="21600"/>
-                    <wp:lineTo x="21600" y="0"/>
-                    <wp:lineTo x="0" y="0"/>
-                  </wp:wrapPolygon>
-                </wp:wrapTight>
-                <wp:docPr id="1" name="Text Box 8"/>
-                <wp:cNvGraphicFramePr>
-                  <a:graphicFrameLocks xmlns:a="http://schemas.openxmlformats.org/drawingml/2006/main"/>
-                </wp:cNvGraphicFramePr>
-                <a:graphic xmlns:a="http://schemas.openxmlformats.org/drawingml/2006/main">
-                  <a:graphicData uri="http://schemas.microsoft.com/office/word/2010/wordprocessingShape">
-                    <wps:wsp>
-                      <wps:cNvSpPr txBox="1">
-                        <a:spLocks noChangeArrowheads="1"/>
-                      </wps:cNvSpPr>
-                      <wps:spPr bwMode="auto">
-                        <a:xfrm>
-                          <a:off x="0" y="0"/>
-                          <a:ext cx="3200400" cy="1143000"/>
-                        </a:xfrm>
-                        <a:prstGeom prst="rect">
-                          <a:avLst/>
-                        </a:prstGeom>
-                        <a:solidFill>
-                          <a:srgbClr val="FFFFFF"/>
-                        </a:solidFill>
-                        <a:ln w="9525">
-                          <a:solidFill>
-                            <a:srgbClr val="000000"/>
-                          </a:solidFill>
-                          <a:miter lim="800000"/>
-                          <a:headEnd/>
-                          <a:tailEnd/>
-                        </a:ln>
-                      </wps:spPr>
-                      <wps:txbx>
-                        <w:txbxContent>
-                          <w:p>
-                            <w:pPr>
-                              <w:pStyle w:val="BodyText"/>
-                            </w:pPr>
-                            <w:r>
-                              <w:t>We suggest that you use a text box to insert a graphic (which is ideally a 300 dpi TIFF or EPS file, with all fonts embedded) because, in an MSW document, this method is somewhat more stable than directly inserting a picture.</w:t>
-                            </w:r>
-                          </w:p>
-                          <w:p>
-                            <w:pPr>
-                              <w:pStyle w:val="BodyText"/>
-                            </w:pPr>
-                            <w:r>
-                              <w:t>To have non-visible rules on your frame, use the MSWord “Format” pull-down menu, select Text Box &gt; Colors and Lines to choose No Fill and No Line.</w:t>
-                            </w:r>
-                          </w:p>
-                        </w:txbxContent>
-                      </wps:txbx>
-                      <wps:bodyPr rot="0" vert="horz" wrap="square" lIns="91440" tIns="45720" rIns="91440" bIns="45720" anchor="t" anchorCtr="0" upright="1">
-                        <a:noAutofit/>
-                      </wps:bodyPr>
-                    </wps:wsp>
-                  </a:graphicData>
-                </a:graphic>
-                <wp14:sizeRelH relativeFrom="page">
-                  <wp14:pctWidth>0</wp14:pctWidth>
-                </wp14:sizeRelH>
-                <wp14:sizeRelV relativeFrom="page">
-                  <wp14:pctHeight>0</wp14:pctHeight>
-                </wp14:sizeRelV>
-              </wp:anchor>
-            </w:drawing>
-          </mc:Choice>
-          <mc:Fallback>
-            <w:pict w14:anchorId="7CC18B43">
-              <v:shapetype id="_x0000_t202" coordsize="21600,21600" o:spt="202" path="m,l,21600r21600,l21600,xe" w14:anchorId="4B213355">
-                <v:stroke joinstyle="miter"/>
-                <v:path gradientshapeok="t" o:connecttype="rect"/>
-              </v:shapetype>
-              <v:shape id="Text Box 8" style="position:absolute;left:0;text-align:left;margin-left:200.8pt;margin-top:10.6pt;width:252pt;height:90pt;z-index:-251658752;visibility:visible;mso-wrap-style:square;mso-width-percent:0;mso-height-percent:0;mso-wrap-distance-left:9pt;mso-wrap-distance-top:0;mso-wrap-distance-right:9pt;mso-wrap-distance-bottom:0;mso-position-horizontal:right;mso-position-horizontal-relative:text;mso-position-vertical:absolute;mso-position-vertical-relative:text;mso-width-percent:0;mso-height-percent:0;mso-width-relative:page;mso-height-relative:page;v-text-anchor:top" o:spid="_x0000_s1026" type="#_x0000_t202" o:gfxdata="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">
-                <v:textbox>
-                  <w:txbxContent>
-                    <w:p>
-                      <w:pPr>
-                        <w:pStyle w:val="BodyText"/>
-                      </w:pPr>
-                      <w:r>
-                        <w:t>We suggest that you use a text box to insert a graphic (which is ideally a 300 dpi TIFF or EPS file, with all fonts embedded) because, in an MSW document, this method is somewhat more stable than directly inserting a picture.</w:t>
-                      </w:r>
-                    </w:p>
-                    <w:p>
-                      <w:pPr>
-                        <w:pStyle w:val="BodyText"/>
-                      </w:pPr>
-                      <w:r>
-                        <w:t>To have non-visible rules on your frame, use the MSWord “Format” pull-down menu, select Text Box &gt; Colors and Lines to choose No Fill and No Line.</w:t>
-                      </w:r>
-                    </w:p>
-                  </w:txbxContent>
-                </v:textbox>
-                <w10:wrap type="tight"/>
-              </v:shape>
-            </w:pict>
-          </mc:Fallback>
-        </mc:AlternateContent>
-      </w:r>
-      <w:r>
-        <w:t xml:space="preserve">Sample </w:t>
-      </w:r>
-      <w:r>
-        <w:t>of</w:t>
-      </w:r>
-      <w:r>
-        <w:t xml:space="preserve"> a </w:t>
-      </w:r>
-      <w:r>
-        <w:t>Table</w:t>
-      </w:r>
-      <w:r>
-        <w:t xml:space="preserve"> </w:t>
-      </w:r>
-      <w:r>
-        <w:t>footnote</w:t>
-      </w:r>
-      <w:r>
-        <w:t xml:space="preserve">. </w:t>
-      </w:r>
-      <w:r>
-        <w:t>(</w:t>
-      </w:r>
-      <w:r>
-        <w:rPr>
-          <w:i/>
-        </w:rPr>
-        <w:t>Table footnote</w:t>
-      </w:r>
-      <w:r>
-        <w:t>)</w:t>
-      </w:r>
-    </w:p>
-    <w:p>
-      <w:pPr>
-        <w:pStyle w:val="figurecaption"/>
-      </w:pPr>
-      <w:r>
-        <w:t xml:space="preserve">Example of a figure </w:t>
-      </w:r>
-      <w:r>
-        <w:t>caption</w:t>
-      </w:r>
-      <w:r>
-        <w:t xml:space="preserve">. </w:t>
-      </w:r>
-      <w:r>
-        <w:rPr>
-          <w:iCs/>
-        </w:rPr>
-        <w:t>(</w:t>
-      </w:r>
-      <w:r>
-        <w:rPr>
-          <w:i/>
-          <w:iCs/>
-        </w:rPr>
-        <w:t>figure caption</w:t>
-      </w:r>
-      <w:r>
-        <w:rPr>
-          <w:iCs/>
-        </w:rPr>
-        <w:t>)</w:t>
-      </w:r>
-    </w:p>
-    <w:p>
-      <w:pPr>
-        <w:pStyle w:val="BodyText"/>
-      </w:pPr>
-      <w:r>
-        <w:t>Figure Labels: Use 8 point Times New Roman for Figure labels. Use words rather than symbols or abbreviations when writing Figure axis labels to avoid confusing the reader. As an example, write the quantity “Magnetization”, or “Magnetization, M”, not just “M”. If including units in the label, present them within parentheses. Do not label axes only with units. In the example, write “Magnetization (A/m)” or “Magnetization {A[m(1)]}”, not just “A/m”. Do not label axes</w:t>
-      </w:r>
-      <w:r>
-        <w:t xml:space="preserve"> </w:t>
-      </w:r>
-      <w:r>
-        <w:t>with a ratio of quantities and units. For example, write “Temperature (K)”, not “Temperature/K”.</w:t>
-      </w:r>
-    </w:p>
-    <w:p>
-      <w:pPr>
-        <w:pStyle w:val="Heading5"/>
-      </w:pPr>
-      <w:r>
-        <w:t>Acknowledgment</w:t>
-      </w:r>
-      <w:r>
-        <w:t xml:space="preserve"> </w:t>
-      </w:r>
-      <w:r>
-        <w:rPr>
-          <w:i/>
-          <w:iCs/>
-        </w:rPr>
-        <w:t>(</w:t>
-      </w:r>
-      <w:r>
-        <w:rPr>
-          <w:i/>
-          <w:iCs/>
-          <w:smallCaps w:val="0"/>
-        </w:rPr>
-        <w:t>Heading 5</w:t>
-      </w:r>
-      <w:r>
-        <w:rPr>
-          <w:i/>
-          <w:iCs/>
-        </w:rPr>
-        <w:t>)</w:t>
-      </w:r>
-    </w:p>
-    <w:p>
-      <w:pPr>
-        <w:pStyle w:val="BodyText"/>
-      </w:pPr>
-      <w:r>
-        <w:t>The preferred spelling of the word “acknowledgment” in America is without an “e” after the “g</w:t>
-      </w:r>
-      <w:r>
-        <w:t>”. Avoid the stilted expression “</w:t>
-      </w:r>
-      <w:proofErr w:type="spellStart"/>
-      <w:r>
-        <w:rPr>
-          <w:lang w:val="en-US"/>
-        </w:rPr>
-        <w:t>o</w:t>
-      </w:r>
-      <w:r>
-        <w:t>ne</w:t>
-      </w:r>
-      <w:proofErr w:type="spellEnd"/>
-      <w:r>
-        <w:t xml:space="preserve"> of us (R. B. G.) thanks </w:t>
-      </w:r>
-      <w:r>
-        <w:t>...</w:t>
-      </w:r>
-      <w:r>
-        <w:rPr>
-          <w:lang w:val="en-US"/>
-        </w:rPr>
-        <w:t xml:space="preserve">”.  </w:t>
-      </w:r>
-      <w:r>
-        <w:t>Instead, try “R. B. G. thanks</w:t>
-      </w:r>
-      <w:r>
-        <w:t>...</w:t>
-      </w:r>
-      <w:r>
-        <w:t>”.</w:t>
-      </w:r>
-      <w:r>
-        <w:rPr>
-          <w:lang w:val="en-US"/>
-        </w:rPr>
-        <w:t xml:space="preserve"> </w:t>
-      </w:r>
-      <w:r>
-        <w:t>Put spons</w:t>
-      </w:r>
-      <w:r>
-        <w:t>or acknowledgments in the unnum</w:t>
-      </w:r>
-      <w:r>
-        <w:t>bered footnote on the first page.</w:t>
-      </w:r>
-      <w:r>
-        <w:t xml:space="preserve"> </w:t>
+      <w:r>
+        <w:br w:type="page"/>
       </w:r>
     </w:p>
     <w:p>
@@ -1999,9 +1154,9 @@
         <w:pStyle w:val="references"/>
         <w:sectPr>
           <w:type w:val="continuous"/>
-          <w:pgSz w:w="12240" w:h="15840" w:orient="portrait" w:code="1"/>
+          <w:pgSz w:w="12240" w:h="15840" w:code="1"/>
           <w:pgMar w:top="1080" w:right="907" w:bottom="1440" w:left="907" w:header="720" w:footer="720" w:gutter="0"/>
-          <w:cols w:space="360" w:num="2"/>
+          <w:cols w:num="2" w:space="360"/>
           <w:docGrid w:linePitch="360"/>
         </w:sectPr>
       </w:pPr>
@@ -2019,7 +1174,7 @@
     </w:p>
     <w:sectPr>
       <w:type w:val="continuous"/>
-      <w:pgSz w:w="12240" w:h="15840" w:orient="portrait" w:code="1"/>
+      <w:pgSz w:w="12240" w:h="15840" w:code="1"/>
       <w:pgMar w:top="1080" w:right="893" w:bottom="1440" w:left="893" w:header="720" w:footer="720" w:gutter="0"/>
       <w:cols w:space="720"/>
       <w:docGrid w:linePitch="360"/>
@@ -2029,7 +1184,7 @@
 </file>
 
 <file path=word/endnotes.xml><?xml version="1.0" encoding="utf-8"?>
-<w:endnotes xmlns:wpc="http://schemas.microsoft.com/office/word/2010/wordprocessingCanvas" xmlns:cx="http://schemas.microsoft.com/office/drawing/2014/chartex" xmlns:cx1="http://schemas.microsoft.com/office/drawing/2015/9/8/chartex" xmlns:cx2="http://schemas.microsoft.com/office/drawing/2015/10/21/chartex" xmlns:cx3="http://schemas.microsoft.com/office/drawing/2016/5/9/chartex" xmlns:cx4="http://schemas.microsoft.com/office/drawing/2016/5/10/chartex" xmlns:cx5="http://schemas.microsoft.com/office/drawing/2016/5/11/chartex" xmlns:cx6="http://schemas.microsoft.com/office/drawing/2016/5/12/chartex" xmlns:cx7="http://schemas.microsoft.com/office/drawing/2016/5/13/chartex" xmlns:cx8="http://schemas.microsoft.com/office/drawing/2016/5/14/chartex" xmlns:mc="http://schemas.openxmlformats.org/markup-compatibility/2006" xmlns:aink="http://schemas.microsoft.com/office/drawing/2016/ink" xmlns:am3d="http://schemas.microsoft.com/office/drawing/2017/model3d" xmlns:o="urn:schemas-microsoft-com:office:office" xmlns:oel="http://schemas.microsoft.com/office/2019/extlst" xmlns:r="http://schemas.openxmlformats.org/officeDocument/2006/relationships" xmlns:m="http://schemas.openxmlformats.org/officeDocument/2006/math" xmlns:v="urn:schemas-microsoft-com:vml" xmlns:wp14="http://schemas.microsoft.com/office/word/2010/wordprocessingDrawing" xmlns:wp="http://schemas.openxmlformats.org/drawingml/2006/wordprocessingDrawing" xmlns:w10="urn:schemas-microsoft-com:office:word" xmlns:w="http://schemas.openxmlformats.org/wordprocessingml/2006/main" xmlns:w14="http://schemas.microsoft.com/office/word/2010/wordml" xmlns:w15="http://schemas.microsoft.com/office/word/2012/wordml" xmlns:w16cex="http://schemas.microsoft.com/office/word/2018/wordml/cex" xmlns:w16cid="http://schemas.microsoft.com/office/word/2016/wordml/cid" xmlns:w16="http://schemas.microsoft.com/office/word/2018/wordml" xmlns:w16sdtdh="http://schemas.microsoft.com/office/word/2020/wordml/sdtdatahash" xmlns:w16se="http://schemas.microsoft.com/office/word/2015/wordml/symex" xmlns:wpg="http://schemas.microsoft.com/office/word/2010/wordprocessingGroup" xmlns:wpi="http://schemas.microsoft.com/office/word/2010/wordprocessingInk" xmlns:wne="http://schemas.microsoft.com/office/word/2006/wordml" xmlns:wps="http://schemas.microsoft.com/office/word/2010/wordprocessingShape" mc:Ignorable="w14 w15 w16se w16cid w16 w16cex w16sdtdh wp14">
+<w:endnotes xmlns:wpc="http://schemas.microsoft.com/office/word/2010/wordprocessingCanvas" xmlns:cx="http://schemas.microsoft.com/office/drawing/2014/chartex" xmlns:cx1="http://schemas.microsoft.com/office/drawing/2015/9/8/chartex" xmlns:cx2="http://schemas.microsoft.com/office/drawing/2015/10/21/chartex" xmlns:cx3="http://schemas.microsoft.com/office/drawing/2016/5/9/chartex" xmlns:cx4="http://schemas.microsoft.com/office/drawing/2016/5/10/chartex" xmlns:cx5="http://schemas.microsoft.com/office/drawing/2016/5/11/chartex" xmlns:cx6="http://schemas.microsoft.com/office/drawing/2016/5/12/chartex" xmlns:cx7="http://schemas.microsoft.com/office/drawing/2016/5/13/chartex" xmlns:cx8="http://schemas.microsoft.com/office/drawing/2016/5/14/chartex" xmlns:mc="http://schemas.openxmlformats.org/markup-compatibility/2006" xmlns:aink="http://schemas.microsoft.com/office/drawing/2016/ink" xmlns:am3d="http://schemas.microsoft.com/office/drawing/2017/model3d" xmlns:o="urn:schemas-microsoft-com:office:office" xmlns:oel="http://schemas.microsoft.com/office/2019/extlst" xmlns:r="http://schemas.openxmlformats.org/officeDocument/2006/relationships" xmlns:m="http://schemas.openxmlformats.org/officeDocument/2006/math" xmlns:v="urn:schemas-microsoft-com:vml" xmlns:wp14="http://schemas.microsoft.com/office/word/2010/wordprocessingDrawing" xmlns:wp="http://schemas.openxmlformats.org/drawingml/2006/wordprocessingDrawing" xmlns:w10="urn:schemas-microsoft-com:office:word" xmlns:w="http://schemas.openxmlformats.org/wordprocessingml/2006/main" xmlns:w14="http://schemas.microsoft.com/office/word/2010/wordml" xmlns:w15="http://schemas.microsoft.com/office/word/2012/wordml" xmlns:w16cex="http://schemas.microsoft.com/office/word/2018/wordml/cex" xmlns:w16cid="http://schemas.microsoft.com/office/word/2016/wordml/cid" xmlns:w16="http://schemas.microsoft.com/office/word/2018/wordml" xmlns:w16du="http://schemas.microsoft.com/office/word/2023/wordml/word16du" xmlns:w16sdtdh="http://schemas.microsoft.com/office/word/2020/wordml/sdtdatahash" xmlns:w16se="http://schemas.microsoft.com/office/word/2015/wordml/symex" xmlns:wpg="http://schemas.microsoft.com/office/word/2010/wordprocessingGroup" xmlns:wpi="http://schemas.microsoft.com/office/word/2010/wordprocessingInk" xmlns:wne="http://schemas.microsoft.com/office/word/2006/wordml" xmlns:wps="http://schemas.microsoft.com/office/word/2010/wordprocessingShape" mc:Ignorable="w14 w15 w16se w16cid w16 w16cex w16sdtdh w16du wp14">
   <w:endnote w:type="separator" w:id="-1">
     <w:p>
       <w:r>
@@ -2043,12 +1198,15 @@
         <w:continuationSeparator/>
       </w:r>
     </w:p>
+  </w:endnote>
+  <w:endnote w:type="continuationNotice" w:id="1">
+    <w:p/>
   </w:endnote>
 </w:endnotes>
 </file>
 
 <file path=word/footer1.xml><?xml version="1.0" encoding="utf-8"?>
-<w:ftr xmlns:wpc="http://schemas.microsoft.com/office/word/2010/wordprocessingCanvas" xmlns:cx="http://schemas.microsoft.com/office/drawing/2014/chartex" xmlns:cx1="http://schemas.microsoft.com/office/drawing/2015/9/8/chartex" xmlns:cx2="http://schemas.microsoft.com/office/drawing/2015/10/21/chartex" xmlns:cx3="http://schemas.microsoft.com/office/drawing/2016/5/9/chartex" xmlns:cx4="http://schemas.microsoft.com/office/drawing/2016/5/10/chartex" xmlns:cx5="http://schemas.microsoft.com/office/drawing/2016/5/11/chartex" xmlns:cx6="http://schemas.microsoft.com/office/drawing/2016/5/12/chartex" xmlns:cx7="http://schemas.microsoft.com/office/drawing/2016/5/13/chartex" xmlns:cx8="http://schemas.microsoft.com/office/drawing/2016/5/14/chartex" xmlns:mc="http://schemas.openxmlformats.org/markup-compatibility/2006" xmlns:aink="http://schemas.microsoft.com/office/drawing/2016/ink" xmlns:am3d="http://schemas.microsoft.com/office/drawing/2017/model3d" xmlns:o="urn:schemas-microsoft-com:office:office" xmlns:oel="http://schemas.microsoft.com/office/2019/extlst" xmlns:r="http://schemas.openxmlformats.org/officeDocument/2006/relationships" xmlns:m="http://schemas.openxmlformats.org/officeDocument/2006/math" xmlns:v="urn:schemas-microsoft-com:vml" xmlns:wp14="http://schemas.microsoft.com/office/word/2010/wordprocessingDrawing" xmlns:wp="http://schemas.openxmlformats.org/drawingml/2006/wordprocessingDrawing" xmlns:w10="urn:schemas-microsoft-com:office:word" xmlns:w="http://schemas.openxmlformats.org/wordprocessingml/2006/main" xmlns:w14="http://schemas.microsoft.com/office/word/2010/wordml" xmlns:w15="http://schemas.microsoft.com/office/word/2012/wordml" xmlns:w16cex="http://schemas.microsoft.com/office/word/2018/wordml/cex" xmlns:w16cid="http://schemas.microsoft.com/office/word/2016/wordml/cid" xmlns:w16="http://schemas.microsoft.com/office/word/2018/wordml" xmlns:w16sdtdh="http://schemas.microsoft.com/office/word/2020/wordml/sdtdatahash" xmlns:w16se="http://schemas.microsoft.com/office/word/2015/wordml/symex" xmlns:wpg="http://schemas.microsoft.com/office/word/2010/wordprocessingGroup" xmlns:wpi="http://schemas.microsoft.com/office/word/2010/wordprocessingInk" xmlns:wne="http://schemas.microsoft.com/office/word/2006/wordml" xmlns:wps="http://schemas.microsoft.com/office/word/2010/wordprocessingShape" mc:Ignorable="w14 w15 w16se w16cid w16 w16cex w16sdtdh wp14">
+<w:ftr xmlns:wpc="http://schemas.microsoft.com/office/word/2010/wordprocessingCanvas" xmlns:cx="http://schemas.microsoft.com/office/drawing/2014/chartex" xmlns:cx1="http://schemas.microsoft.com/office/drawing/2015/9/8/chartex" xmlns:cx2="http://schemas.microsoft.com/office/drawing/2015/10/21/chartex" xmlns:cx3="http://schemas.microsoft.com/office/drawing/2016/5/9/chartex" xmlns:cx4="http://schemas.microsoft.com/office/drawing/2016/5/10/chartex" xmlns:cx5="http://schemas.microsoft.com/office/drawing/2016/5/11/chartex" xmlns:cx6="http://schemas.microsoft.com/office/drawing/2016/5/12/chartex" xmlns:cx7="http://schemas.microsoft.com/office/drawing/2016/5/13/chartex" xmlns:cx8="http://schemas.microsoft.com/office/drawing/2016/5/14/chartex" xmlns:mc="http://schemas.openxmlformats.org/markup-compatibility/2006" xmlns:aink="http://schemas.microsoft.com/office/drawing/2016/ink" xmlns:am3d="http://schemas.microsoft.com/office/drawing/2017/model3d" xmlns:o="urn:schemas-microsoft-com:office:office" xmlns:oel="http://schemas.microsoft.com/office/2019/extlst" xmlns:r="http://schemas.openxmlformats.org/officeDocument/2006/relationships" xmlns:m="http://schemas.openxmlformats.org/officeDocument/2006/math" xmlns:v="urn:schemas-microsoft-com:vml" xmlns:wp14="http://schemas.microsoft.com/office/word/2010/wordprocessingDrawing" xmlns:wp="http://schemas.openxmlformats.org/drawingml/2006/wordprocessingDrawing" xmlns:w10="urn:schemas-microsoft-com:office:word" xmlns:w="http://schemas.openxmlformats.org/wordprocessingml/2006/main" xmlns:w14="http://schemas.microsoft.com/office/word/2010/wordml" xmlns:w15="http://schemas.microsoft.com/office/word/2012/wordml" xmlns:w16cex="http://schemas.microsoft.com/office/word/2018/wordml/cex" xmlns:w16cid="http://schemas.microsoft.com/office/word/2016/wordml/cid" xmlns:w16="http://schemas.microsoft.com/office/word/2018/wordml" xmlns:w16du="http://schemas.microsoft.com/office/word/2023/wordml/word16du" xmlns:w16sdtdh="http://schemas.microsoft.com/office/word/2020/wordml/sdtdatahash" xmlns:w16se="http://schemas.microsoft.com/office/word/2015/wordml/symex" xmlns:wpg="http://schemas.microsoft.com/office/word/2010/wordprocessingGroup" xmlns:wpi="http://schemas.microsoft.com/office/word/2010/wordprocessingInk" xmlns:wne="http://schemas.microsoft.com/office/word/2006/wordml" xmlns:wps="http://schemas.microsoft.com/office/word/2010/wordprocessingShape" mc:Ignorable="w14 w15 w16se w16cid w16 w16cex w16sdtdh w16du wp14">
   <w:p>
     <w:pPr>
       <w:pStyle w:val="Footer"/>
@@ -2070,7 +1228,7 @@
 </file>
 
 <file path=word/footnotes.xml><?xml version="1.0" encoding="utf-8"?>
-<w:footnotes xmlns:wpc="http://schemas.microsoft.com/office/word/2010/wordprocessingCanvas" xmlns:cx="http://schemas.microsoft.com/office/drawing/2014/chartex" xmlns:cx1="http://schemas.microsoft.com/office/drawing/2015/9/8/chartex" xmlns:cx2="http://schemas.microsoft.com/office/drawing/2015/10/21/chartex" xmlns:cx3="http://schemas.microsoft.com/office/drawing/2016/5/9/chartex" xmlns:cx4="http://schemas.microsoft.com/office/drawing/2016/5/10/chartex" xmlns:cx5="http://schemas.microsoft.com/office/drawing/2016/5/11/chartex" xmlns:cx6="http://schemas.microsoft.com/office/drawing/2016/5/12/chartex" xmlns:cx7="http://schemas.microsoft.com/office/drawing/2016/5/13/chartex" xmlns:cx8="http://schemas.microsoft.com/office/drawing/2016/5/14/chartex" xmlns:mc="http://schemas.openxmlformats.org/markup-compatibility/2006" xmlns:aink="http://schemas.microsoft.com/office/drawing/2016/ink" xmlns:am3d="http://schemas.microsoft.com/office/drawing/2017/model3d" xmlns:o="urn:schemas-microsoft-com:office:office" xmlns:oel="http://schemas.microsoft.com/office/2019/extlst" xmlns:r="http://schemas.openxmlformats.org/officeDocument/2006/relationships" xmlns:m="http://schemas.openxmlformats.org/officeDocument/2006/math" xmlns:v="urn:schemas-microsoft-com:vml" xmlns:wp14="http://schemas.microsoft.com/office/word/2010/wordprocessingDrawing" xmlns:wp="http://schemas.openxmlformats.org/drawingml/2006/wordprocessingDrawing" xmlns:w10="urn:schemas-microsoft-com:office:word" xmlns:w="http://schemas.openxmlformats.org/wordprocessingml/2006/main" xmlns:w14="http://schemas.microsoft.com/office/word/2010/wordml" xmlns:w15="http://schemas.microsoft.com/office/word/2012/wordml" xmlns:w16cex="http://schemas.microsoft.com/office/word/2018/wordml/cex" xmlns:w16cid="http://schemas.microsoft.com/office/word/2016/wordml/cid" xmlns:w16="http://schemas.microsoft.com/office/word/2018/wordml" xmlns:w16sdtdh="http://schemas.microsoft.com/office/word/2020/wordml/sdtdatahash" xmlns:w16se="http://schemas.microsoft.com/office/word/2015/wordml/symex" xmlns:wpg="http://schemas.microsoft.com/office/word/2010/wordprocessingGroup" xmlns:wpi="http://schemas.microsoft.com/office/word/2010/wordprocessingInk" xmlns:wne="http://schemas.microsoft.com/office/word/2006/wordml" xmlns:wps="http://schemas.microsoft.com/office/word/2010/wordprocessingShape" mc:Ignorable="w14 w15 w16se w16cid w16 w16cex w16sdtdh wp14">
+<w:footnotes xmlns:wpc="http://schemas.microsoft.com/office/word/2010/wordprocessingCanvas" xmlns:cx="http://schemas.microsoft.com/office/drawing/2014/chartex" xmlns:cx1="http://schemas.microsoft.com/office/drawing/2015/9/8/chartex" xmlns:cx2="http://schemas.microsoft.com/office/drawing/2015/10/21/chartex" xmlns:cx3="http://schemas.microsoft.com/office/drawing/2016/5/9/chartex" xmlns:cx4="http://schemas.microsoft.com/office/drawing/2016/5/10/chartex" xmlns:cx5="http://schemas.microsoft.com/office/drawing/2016/5/11/chartex" xmlns:cx6="http://schemas.microsoft.com/office/drawing/2016/5/12/chartex" xmlns:cx7="http://schemas.microsoft.com/office/drawing/2016/5/13/chartex" xmlns:cx8="http://schemas.microsoft.com/office/drawing/2016/5/14/chartex" xmlns:mc="http://schemas.openxmlformats.org/markup-compatibility/2006" xmlns:aink="http://schemas.microsoft.com/office/drawing/2016/ink" xmlns:am3d="http://schemas.microsoft.com/office/drawing/2017/model3d" xmlns:o="urn:schemas-microsoft-com:office:office" xmlns:oel="http://schemas.microsoft.com/office/2019/extlst" xmlns:r="http://schemas.openxmlformats.org/officeDocument/2006/relationships" xmlns:m="http://schemas.openxmlformats.org/officeDocument/2006/math" xmlns:v="urn:schemas-microsoft-com:vml" xmlns:wp14="http://schemas.microsoft.com/office/word/2010/wordprocessingDrawing" xmlns:wp="http://schemas.openxmlformats.org/drawingml/2006/wordprocessingDrawing" xmlns:w10="urn:schemas-microsoft-com:office:word" xmlns:w="http://schemas.openxmlformats.org/wordprocessingml/2006/main" xmlns:w14="http://schemas.microsoft.com/office/word/2010/wordml" xmlns:w15="http://schemas.microsoft.com/office/word/2012/wordml" xmlns:w16cex="http://schemas.microsoft.com/office/word/2018/wordml/cex" xmlns:w16cid="http://schemas.microsoft.com/office/word/2016/wordml/cid" xmlns:w16="http://schemas.microsoft.com/office/word/2018/wordml" xmlns:w16du="http://schemas.microsoft.com/office/word/2023/wordml/word16du" xmlns:w16sdtdh="http://schemas.microsoft.com/office/word/2020/wordml/sdtdatahash" xmlns:w16se="http://schemas.microsoft.com/office/word/2015/wordml/symex" xmlns:wpg="http://schemas.microsoft.com/office/word/2010/wordprocessingGroup" xmlns:wpi="http://schemas.microsoft.com/office/word/2010/wordprocessingInk" xmlns:wne="http://schemas.microsoft.com/office/word/2006/wordml" xmlns:wps="http://schemas.microsoft.com/office/word/2010/wordprocessingShape" mc:Ignorable="w14 w15 w16se w16cid w16 w16cex w16sdtdh w16du wp14">
   <w:footnote w:type="separator" w:id="-1">
     <w:p>
       <w:r>
@@ -2084,12 +1242,15 @@
         <w:continuationSeparator/>
       </w:r>
     </w:p>
+  </w:footnote>
+  <w:footnote w:type="continuationNotice" w:id="1">
+    <w:p/>
   </w:footnote>
 </w:footnotes>
 </file>
 
 <file path=word/numbering.xml><?xml version="1.0" encoding="utf-8"?>
-<w:numbering xmlns:wpc="http://schemas.microsoft.com/office/word/2010/wordprocessingCanvas" xmlns:cx="http://schemas.microsoft.com/office/drawing/2014/chartex" xmlns:cx1="http://schemas.microsoft.com/office/drawing/2015/9/8/chartex" xmlns:cx2="http://schemas.microsoft.com/office/drawing/2015/10/21/chartex" xmlns:cx3="http://schemas.microsoft.com/office/drawing/2016/5/9/chartex" xmlns:cx4="http://schemas.microsoft.com/office/drawing/2016/5/10/chartex" xmlns:cx5="http://schemas.microsoft.com/office/drawing/2016/5/11/chartex" xmlns:cx6="http://schemas.microsoft.com/office/drawing/2016/5/12/chartex" xmlns:cx7="http://schemas.microsoft.com/office/drawing/2016/5/13/chartex" xmlns:cx8="http://schemas.microsoft.com/office/drawing/2016/5/14/chartex" xmlns:mc="http://schemas.openxmlformats.org/markup-compatibility/2006" xmlns:aink="http://schemas.microsoft.com/office/drawing/2016/ink" xmlns:am3d="http://schemas.microsoft.com/office/drawing/2017/model3d" xmlns:o="urn:schemas-microsoft-com:office:office" xmlns:oel="http://schemas.microsoft.com/office/2019/extlst" xmlns:r="http://schemas.openxmlformats.org/officeDocument/2006/relationships" xmlns:m="http://schemas.openxmlformats.org/officeDocument/2006/math" xmlns:v="urn:schemas-microsoft-com:vml" xmlns:wp14="http://schemas.microsoft.com/office/word/2010/wordprocessingDrawing" xmlns:wp="http://schemas.openxmlformats.org/drawingml/2006/wordprocessingDrawing" xmlns:w10="urn:schemas-microsoft-com:office:word" xmlns:w="http://schemas.openxmlformats.org/wordprocessingml/2006/main" xmlns:w14="http://schemas.microsoft.com/office/word/2010/wordml" xmlns:w15="http://schemas.microsoft.com/office/word/2012/wordml" xmlns:w16cex="http://schemas.microsoft.com/office/word/2018/wordml/cex" xmlns:w16cid="http://schemas.microsoft.com/office/word/2016/wordml/cid" xmlns:w16="http://schemas.microsoft.com/office/word/2018/wordml" xmlns:w16sdtdh="http://schemas.microsoft.com/office/word/2020/wordml/sdtdatahash" xmlns:w16se="http://schemas.microsoft.com/office/word/2015/wordml/symex" xmlns:wpg="http://schemas.microsoft.com/office/word/2010/wordprocessingGroup" xmlns:wpi="http://schemas.microsoft.com/office/word/2010/wordprocessingInk" xmlns:wne="http://schemas.microsoft.com/office/word/2006/wordml" xmlns:wps="http://schemas.microsoft.com/office/word/2010/wordprocessingShape" mc:Ignorable="w14 w15 w16se w16cid w16 w16cex w16sdtdh wp14">
+<w:numbering xmlns:wpc="http://schemas.microsoft.com/office/word/2010/wordprocessingCanvas" xmlns:cx="http://schemas.microsoft.com/office/drawing/2014/chartex" xmlns:cx1="http://schemas.microsoft.com/office/drawing/2015/9/8/chartex" xmlns:cx2="http://schemas.microsoft.com/office/drawing/2015/10/21/chartex" xmlns:cx3="http://schemas.microsoft.com/office/drawing/2016/5/9/chartex" xmlns:cx4="http://schemas.microsoft.com/office/drawing/2016/5/10/chartex" xmlns:cx5="http://schemas.microsoft.com/office/drawing/2016/5/11/chartex" xmlns:cx6="http://schemas.microsoft.com/office/drawing/2016/5/12/chartex" xmlns:cx7="http://schemas.microsoft.com/office/drawing/2016/5/13/chartex" xmlns:cx8="http://schemas.microsoft.com/office/drawing/2016/5/14/chartex" xmlns:mc="http://schemas.openxmlformats.org/markup-compatibility/2006" xmlns:aink="http://schemas.microsoft.com/office/drawing/2016/ink" xmlns:am3d="http://schemas.microsoft.com/office/drawing/2017/model3d" xmlns:o="urn:schemas-microsoft-com:office:office" xmlns:oel="http://schemas.microsoft.com/office/2019/extlst" xmlns:r="http://schemas.openxmlformats.org/officeDocument/2006/relationships" xmlns:m="http://schemas.openxmlformats.org/officeDocument/2006/math" xmlns:v="urn:schemas-microsoft-com:vml" xmlns:wp14="http://schemas.microsoft.com/office/word/2010/wordprocessingDrawing" xmlns:wp="http://schemas.openxmlformats.org/drawingml/2006/wordprocessingDrawing" xmlns:w10="urn:schemas-microsoft-com:office:word" xmlns:w="http://schemas.openxmlformats.org/wordprocessingml/2006/main" xmlns:w14="http://schemas.microsoft.com/office/word/2010/wordml" xmlns:w15="http://schemas.microsoft.com/office/word/2012/wordml" xmlns:w16cex="http://schemas.microsoft.com/office/word/2018/wordml/cex" xmlns:w16cid="http://schemas.microsoft.com/office/word/2016/wordml/cid" xmlns:w16="http://schemas.microsoft.com/office/word/2018/wordml" xmlns:w16du="http://schemas.microsoft.com/office/word/2023/wordml/word16du" xmlns:w16sdtdh="http://schemas.microsoft.com/office/word/2020/wordml/sdtdatahash" xmlns:w16se="http://schemas.microsoft.com/office/word/2015/wordml/symex" xmlns:wpg="http://schemas.microsoft.com/office/word/2010/wordprocessingGroup" xmlns:wpi="http://schemas.microsoft.com/office/word/2010/wordprocessingInk" xmlns:wne="http://schemas.microsoft.com/office/word/2006/wordml" xmlns:wps="http://schemas.microsoft.com/office/word/2010/wordprocessingShape" mc:Ignorable="w14 w15 w16se w16cid w16 w16cex w16sdtdh w16du wp14">
   <w:abstractNum w:abstractNumId="0" w15:restartNumberingAfterBreak="0">
     <w:nsid w:val="FFFFFF1D"/>
     <w:multiLevelType w:val="multilevel"/>
@@ -2106,7 +1267,7 @@
         <w:ind w:left="0" w:firstLine="0"/>
       </w:pPr>
       <w:rPr>
-        <w:rFonts w:hint="default" w:ascii="Symbol" w:hAnsi="Symbol"/>
+        <w:rFonts w:ascii="Symbol" w:hAnsi="Symbol" w:hint="default"/>
       </w:rPr>
     </w:lvl>
     <w:lvl w:ilvl="1">
@@ -2121,7 +1282,7 @@
         <w:ind w:left="1080" w:hanging="360"/>
       </w:pPr>
       <w:rPr>
-        <w:rFonts w:hint="default" w:ascii="Symbol" w:hAnsi="Symbol"/>
+        <w:rFonts w:ascii="Symbol" w:hAnsi="Symbol" w:hint="default"/>
       </w:rPr>
     </w:lvl>
     <w:lvl w:ilvl="2">
@@ -2136,7 +1297,7 @@
         <w:ind w:left="1800" w:hanging="360"/>
       </w:pPr>
       <w:rPr>
-        <w:rFonts w:hint="default" w:ascii="Courier New" w:hAnsi="Courier New" w:cs="Courier New"/>
+        <w:rFonts w:ascii="Courier New" w:hAnsi="Courier New" w:cs="Courier New" w:hint="default"/>
       </w:rPr>
     </w:lvl>
     <w:lvl w:ilvl="3">
@@ -2151,7 +1312,7 @@
         <w:ind w:left="2520" w:hanging="360"/>
       </w:pPr>
       <w:rPr>
-        <w:rFonts w:hint="default" w:ascii="Wingdings" w:hAnsi="Wingdings"/>
+        <w:rFonts w:ascii="Wingdings" w:hAnsi="Wingdings" w:hint="default"/>
       </w:rPr>
     </w:lvl>
     <w:lvl w:ilvl="4">
@@ -2166,7 +1327,7 @@
         <w:ind w:left="3240" w:hanging="360"/>
       </w:pPr>
       <w:rPr>
-        <w:rFonts w:hint="default" w:ascii="Wingdings" w:hAnsi="Wingdings"/>
+        <w:rFonts w:ascii="Wingdings" w:hAnsi="Wingdings" w:hint="default"/>
       </w:rPr>
     </w:lvl>
     <w:lvl w:ilvl="5">
@@ -2181,7 +1342,7 @@
         <w:ind w:left="3960" w:hanging="360"/>
       </w:pPr>
       <w:rPr>
-        <w:rFonts w:hint="default" w:ascii="Symbol" w:hAnsi="Symbol"/>
+        <w:rFonts w:ascii="Symbol" w:hAnsi="Symbol" w:hint="default"/>
       </w:rPr>
     </w:lvl>
     <w:lvl w:ilvl="6">
@@ -2196,7 +1357,7 @@
         <w:ind w:left="4680" w:hanging="360"/>
       </w:pPr>
       <w:rPr>
-        <w:rFonts w:hint="default" w:ascii="Courier New" w:hAnsi="Courier New" w:cs="Courier New"/>
+        <w:rFonts w:ascii="Courier New" w:hAnsi="Courier New" w:cs="Courier New" w:hint="default"/>
       </w:rPr>
     </w:lvl>
     <w:lvl w:ilvl="7">
@@ -2211,7 +1372,7 @@
         <w:ind w:left="5400" w:hanging="360"/>
       </w:pPr>
       <w:rPr>
-        <w:rFonts w:hint="default" w:ascii="Wingdings" w:hAnsi="Wingdings"/>
+        <w:rFonts w:ascii="Wingdings" w:hAnsi="Wingdings" w:hint="default"/>
       </w:rPr>
     </w:lvl>
     <w:lvl w:ilvl="8">
@@ -2226,7 +1387,7 @@
         <w:ind w:left="6120" w:hanging="360"/>
       </w:pPr>
       <w:rPr>
-        <w:rFonts w:hint="default" w:ascii="Wingdings" w:hAnsi="Wingdings"/>
+        <w:rFonts w:ascii="Wingdings" w:hAnsi="Wingdings" w:hint="default"/>
       </w:rPr>
     </w:lvl>
   </w:abstractNum>
@@ -2314,7 +1475,7 @@
         <w:ind w:left="1492" w:hanging="360"/>
       </w:pPr>
       <w:rPr>
-        <w:rFonts w:hint="default" w:ascii="Symbol" w:hAnsi="Symbol"/>
+        <w:rFonts w:ascii="Symbol" w:hAnsi="Symbol" w:hint="default"/>
       </w:rPr>
     </w:lvl>
   </w:abstractNum>
@@ -2334,7 +1495,7 @@
         <w:ind w:left="1209" w:hanging="360"/>
       </w:pPr>
       <w:rPr>
-        <w:rFonts w:hint="default" w:ascii="Symbol" w:hAnsi="Symbol"/>
+        <w:rFonts w:ascii="Symbol" w:hAnsi="Symbol" w:hint="default"/>
       </w:rPr>
     </w:lvl>
   </w:abstractNum>
@@ -2354,7 +1515,7 @@
         <w:ind w:left="926" w:hanging="360"/>
       </w:pPr>
       <w:rPr>
-        <w:rFonts w:hint="default" w:ascii="Symbol" w:hAnsi="Symbol"/>
+        <w:rFonts w:ascii="Symbol" w:hAnsi="Symbol" w:hint="default"/>
       </w:rPr>
     </w:lvl>
   </w:abstractNum>
@@ -2374,7 +1535,7 @@
         <w:ind w:left="643" w:hanging="360"/>
       </w:pPr>
       <w:rPr>
-        <w:rFonts w:hint="default" w:ascii="Symbol" w:hAnsi="Symbol"/>
+        <w:rFonts w:ascii="Symbol" w:hAnsi="Symbol" w:hint="default"/>
       </w:rPr>
     </w:lvl>
   </w:abstractNum>
@@ -2411,7 +1572,7 @@
         <w:ind w:left="360" w:hanging="360"/>
       </w:pPr>
       <w:rPr>
-        <w:rFonts w:hint="default" w:ascii="Symbol" w:hAnsi="Symbol"/>
+        <w:rFonts w:ascii="Symbol" w:hAnsi="Symbol" w:hint="default"/>
       </w:rPr>
     </w:lvl>
   </w:abstractNum>
@@ -2517,7 +1678,7 @@
         <w:ind w:left="720" w:hanging="360"/>
       </w:pPr>
       <w:rPr>
-        <w:rFonts w:hint="default" w:cs="Times New Roman"/>
+        <w:rFonts w:cs="Times New Roman" w:hint="default"/>
         <w:i w:val="0"/>
         <w:iCs w:val="0"/>
       </w:rPr>
@@ -2660,7 +1821,7 @@
         <w:ind w:firstLine="288"/>
       </w:pPr>
       <w:rPr>
-        <w:rFonts w:hint="default" w:ascii="Times New Roman" w:hAnsi="Times New Roman" w:cs="Times New Roman"/>
+        <w:rFonts w:ascii="Times New Roman" w:hAnsi="Times New Roman" w:cs="Times New Roman" w:hint="default"/>
         <w:b w:val="0"/>
         <w:bCs w:val="0"/>
         <w:i w:val="0"/>
@@ -2910,7 +2071,7 @@
         <w:ind w:left="648" w:hanging="360"/>
       </w:pPr>
       <w:rPr>
-        <w:rFonts w:hint="default" w:ascii="Symbol" w:hAnsi="Symbol"/>
+        <w:rFonts w:ascii="Symbol" w:hAnsi="Symbol" w:hint="default"/>
       </w:rPr>
     </w:lvl>
     <w:lvl w:ilvl="1" w:tplc="04090003">
@@ -2925,7 +2086,7 @@
         <w:ind w:left="1440" w:hanging="360"/>
       </w:pPr>
       <w:rPr>
-        <w:rFonts w:hint="default" w:ascii="Courier New" w:hAnsi="Courier New"/>
+        <w:rFonts w:ascii="Courier New" w:hAnsi="Courier New" w:hint="default"/>
       </w:rPr>
     </w:lvl>
     <w:lvl w:ilvl="2" w:tplc="04090005">
@@ -2940,7 +2101,7 @@
         <w:ind w:left="2160" w:hanging="360"/>
       </w:pPr>
       <w:rPr>
-        <w:rFonts w:hint="default" w:ascii="Wingdings" w:hAnsi="Wingdings"/>
+        <w:rFonts w:ascii="Wingdings" w:hAnsi="Wingdings" w:hint="default"/>
       </w:rPr>
     </w:lvl>
     <w:lvl w:ilvl="3" w:tplc="04090001">
@@ -2955,7 +2116,7 @@
         <w:ind w:left="2880" w:hanging="360"/>
       </w:pPr>
       <w:rPr>
-        <w:rFonts w:hint="default" w:ascii="Symbol" w:hAnsi="Symbol"/>
+        <w:rFonts w:ascii="Symbol" w:hAnsi="Symbol" w:hint="default"/>
       </w:rPr>
     </w:lvl>
     <w:lvl w:ilvl="4" w:tplc="04090003">
@@ -2970,7 +2131,7 @@
         <w:ind w:left="3600" w:hanging="360"/>
       </w:pPr>
       <w:rPr>
-        <w:rFonts w:hint="default" w:ascii="Courier New" w:hAnsi="Courier New"/>
+        <w:rFonts w:ascii="Courier New" w:hAnsi="Courier New" w:hint="default"/>
       </w:rPr>
     </w:lvl>
     <w:lvl w:ilvl="5" w:tplc="04090005">
@@ -2985,7 +2146,7 @@
         <w:ind w:left="4320" w:hanging="360"/>
       </w:pPr>
       <w:rPr>
-        <w:rFonts w:hint="default" w:ascii="Wingdings" w:hAnsi="Wingdings"/>
+        <w:rFonts w:ascii="Wingdings" w:hAnsi="Wingdings" w:hint="default"/>
       </w:rPr>
     </w:lvl>
     <w:lvl w:ilvl="6" w:tplc="04090001">
@@ -3000,7 +2161,7 @@
         <w:ind w:left="5040" w:hanging="360"/>
       </w:pPr>
       <w:rPr>
-        <w:rFonts w:hint="default" w:ascii="Symbol" w:hAnsi="Symbol"/>
+        <w:rFonts w:ascii="Symbol" w:hAnsi="Symbol" w:hint="default"/>
       </w:rPr>
     </w:lvl>
     <w:lvl w:ilvl="7" w:tplc="04090003">
@@ -3015,7 +2176,7 @@
         <w:ind w:left="5760" w:hanging="360"/>
       </w:pPr>
       <w:rPr>
-        <w:rFonts w:hint="default" w:ascii="Courier New" w:hAnsi="Courier New"/>
+        <w:rFonts w:ascii="Courier New" w:hAnsi="Courier New" w:hint="default"/>
       </w:rPr>
     </w:lvl>
     <w:lvl w:ilvl="8" w:tplc="04090005">
@@ -3030,7 +2191,7 @@
         <w:ind w:left="6480" w:hanging="360"/>
       </w:pPr>
       <w:rPr>
-        <w:rFonts w:hint="default" w:ascii="Wingdings" w:hAnsi="Wingdings"/>
+        <w:rFonts w:ascii="Wingdings" w:hAnsi="Wingdings" w:hint="default"/>
       </w:rPr>
     </w:lvl>
   </w:abstractNum>
@@ -3050,7 +2211,7 @@
         <w:ind w:left="720" w:hanging="360"/>
       </w:pPr>
       <w:rPr>
-        <w:rFonts w:hint="default" w:cs="Times New Roman"/>
+        <w:rFonts w:cs="Times New Roman" w:hint="default"/>
       </w:rPr>
     </w:lvl>
   </w:abstractNum>
@@ -3070,7 +2231,7 @@
         <w:ind w:left="720" w:hanging="360"/>
       </w:pPr>
       <w:rPr>
-        <w:rFonts w:hint="default" w:ascii="Wingdings 3" w:hAnsi="Wingdings 3"/>
+        <w:rFonts w:ascii="Wingdings 3" w:hAnsi="Wingdings 3" w:hint="default"/>
       </w:rPr>
     </w:lvl>
     <w:lvl w:ilvl="1" w:tplc="AB6CCDDA">
@@ -3084,7 +2245,7 @@
         <w:ind w:left="1440" w:hanging="360"/>
       </w:pPr>
       <w:rPr>
-        <w:rFonts w:hint="default" w:ascii="Wingdings" w:hAnsi="Wingdings"/>
+        <w:rFonts w:ascii="Wingdings" w:hAnsi="Wingdings" w:hint="default"/>
       </w:rPr>
     </w:lvl>
     <w:lvl w:ilvl="2" w:tplc="DBE09FE2" w:tentative="1">
@@ -3099,7 +2260,7 @@
         <w:ind w:left="2160" w:hanging="360"/>
       </w:pPr>
       <w:rPr>
-        <w:rFonts w:hint="default" w:ascii="Wingdings 3" w:hAnsi="Wingdings 3"/>
+        <w:rFonts w:ascii="Wingdings 3" w:hAnsi="Wingdings 3" w:hint="default"/>
       </w:rPr>
     </w:lvl>
     <w:lvl w:ilvl="3" w:tplc="52307FC6" w:tentative="1">
@@ -3114,7 +2275,7 @@
         <w:ind w:left="2880" w:hanging="360"/>
       </w:pPr>
       <w:rPr>
-        <w:rFonts w:hint="default" w:ascii="Wingdings 3" w:hAnsi="Wingdings 3"/>
+        <w:rFonts w:ascii="Wingdings 3" w:hAnsi="Wingdings 3" w:hint="default"/>
       </w:rPr>
     </w:lvl>
     <w:lvl w:ilvl="4" w:tplc="3D647680" w:tentative="1">
@@ -3129,7 +2290,7 @@
         <w:ind w:left="3600" w:hanging="360"/>
       </w:pPr>
       <w:rPr>
-        <w:rFonts w:hint="default" w:ascii="Wingdings 3" w:hAnsi="Wingdings 3"/>
+        <w:rFonts w:ascii="Wingdings 3" w:hAnsi="Wingdings 3" w:hint="default"/>
       </w:rPr>
     </w:lvl>
     <w:lvl w:ilvl="5" w:tplc="8974C284" w:tentative="1">
@@ -3144,7 +2305,7 @@
         <w:ind w:left="4320" w:hanging="360"/>
       </w:pPr>
       <w:rPr>
-        <w:rFonts w:hint="default" w:ascii="Wingdings 3" w:hAnsi="Wingdings 3"/>
+        <w:rFonts w:ascii="Wingdings 3" w:hAnsi="Wingdings 3" w:hint="default"/>
       </w:rPr>
     </w:lvl>
     <w:lvl w:ilvl="6" w:tplc="DA7C45BE" w:tentative="1">
@@ -3159,7 +2320,7 @@
         <w:ind w:left="5040" w:hanging="360"/>
       </w:pPr>
       <w:rPr>
-        <w:rFonts w:hint="default" w:ascii="Wingdings 3" w:hAnsi="Wingdings 3"/>
+        <w:rFonts w:ascii="Wingdings 3" w:hAnsi="Wingdings 3" w:hint="default"/>
       </w:rPr>
     </w:lvl>
     <w:lvl w:ilvl="7" w:tplc="064E37C6" w:tentative="1">
@@ -3174,7 +2335,7 @@
         <w:ind w:left="5760" w:hanging="360"/>
       </w:pPr>
       <w:rPr>
-        <w:rFonts w:hint="default" w:ascii="Wingdings 3" w:hAnsi="Wingdings 3"/>
+        <w:rFonts w:ascii="Wingdings 3" w:hAnsi="Wingdings 3" w:hint="default"/>
       </w:rPr>
     </w:lvl>
     <w:lvl w:ilvl="8" w:tplc="12E2DF60" w:tentative="1">
@@ -3189,15 +2350,15 @@
         <w:ind w:left="6480" w:hanging="360"/>
       </w:pPr>
       <w:rPr>
-        <w:rFonts w:hint="default" w:ascii="Wingdings 3" w:hAnsi="Wingdings 3"/>
+        <w:rFonts w:ascii="Wingdings 3" w:hAnsi="Wingdings 3" w:hint="default"/>
       </w:rPr>
     </w:lvl>
   </w:abstractNum>
   <w:abstractNum w:abstractNumId="18" w15:restartNumberingAfterBreak="0">
     <w:nsid w:val="4189603E"/>
-    <w:multiLevelType w:val="multilevel"/>
+    <w:multiLevelType w:val="hybridMultilevel"/>
     <w:tmpl w:val="0AB06E12"/>
-    <w:lvl w:ilvl="0">
+    <w:lvl w:ilvl="0" w:tplc="11D0B692">
       <w:start w:val="1"/>
       <w:numFmt w:val="upperRoman"/>
       <w:pStyle w:val="Heading1"/>
@@ -3210,7 +2371,6 @@
         <w:ind w:firstLine="216"/>
       </w:pPr>
       <w:rPr>
-        <w:rFonts w:hint="default" w:ascii="Times New Roman" w:hAnsi="Times New Roman" w:cs="Times New Roman"/>
         <w:caps w:val="0"/>
         <w:strike w:val="0"/>
         <w:dstrike w:val="0"/>
@@ -3229,7 +2389,7 @@
         </w14:textOutline>
       </w:rPr>
     </w:lvl>
-    <w:lvl w:ilvl="1">
+    <w:lvl w:ilvl="1" w:tplc="858E0BAA">
       <w:start w:val="1"/>
       <w:numFmt w:val="upperLetter"/>
       <w:pStyle w:val="Heading2"/>
@@ -3242,7 +2402,6 @@
         <w:ind w:left="288" w:hanging="288"/>
       </w:pPr>
       <w:rPr>
-        <w:rFonts w:hint="default" w:ascii="Times New Roman" w:hAnsi="Times New Roman" w:cs="Times New Roman"/>
         <w:b w:val="0"/>
         <w:bCs w:val="0"/>
         <w:i/>
@@ -3265,7 +2424,7 @@
         </w14:textOutline>
       </w:rPr>
     </w:lvl>
-    <w:lvl w:ilvl="2">
+    <w:lvl w:ilvl="2" w:tplc="B4548E50">
       <w:start w:val="1"/>
       <w:numFmt w:val="decimal"/>
       <w:pStyle w:val="Heading3"/>
@@ -3278,7 +2437,6 @@
         <w:ind w:firstLine="180"/>
       </w:pPr>
       <w:rPr>
-        <w:rFonts w:hint="default" w:ascii="Times New Roman" w:hAnsi="Times New Roman" w:cs="Times New Roman"/>
         <w:b w:val="0"/>
         <w:bCs w:val="0"/>
         <w:i/>
@@ -3301,7 +2459,7 @@
         </w14:textOutline>
       </w:rPr>
     </w:lvl>
-    <w:lvl w:ilvl="3">
+    <w:lvl w:ilvl="3" w:tplc="F3FE0CEA">
       <w:start w:val="1"/>
       <w:numFmt w:val="lowerLetter"/>
       <w:pStyle w:val="Heading4"/>
@@ -3314,7 +2472,6 @@
         <w:ind w:firstLine="360"/>
       </w:pPr>
       <w:rPr>
-        <w:rFonts w:hint="default" w:ascii="Times New Roman" w:hAnsi="Times New Roman" w:cs="Times New Roman"/>
         <w:b w:val="0"/>
         <w:bCs w:val="0"/>
         <w:i/>
@@ -3323,9 +2480,9 @@
         <w:szCs w:val="20"/>
       </w:rPr>
     </w:lvl>
-    <w:lvl w:ilvl="4">
-      <w:start w:val="1"/>
-      <w:numFmt w:val="none"/>
+    <w:lvl w:ilvl="4" w:tplc="E35A705A">
+      <w:start w:val="1"/>
+      <w:numFmt w:val="decimal"/>
       <w:lvlRestart w:val="0"/>
       <w:lvlText w:val=""/>
       <w:lvlJc w:val="left"/>
@@ -3335,11 +2492,8 @@
         </w:tabs>
         <w:ind w:left="2880"/>
       </w:pPr>
-      <w:rPr>
-        <w:rFonts w:hint="default" w:cs="Times New Roman"/>
-      </w:rPr>
-    </w:lvl>
-    <w:lvl w:ilvl="5">
+    </w:lvl>
+    <w:lvl w:ilvl="5" w:tplc="95E624F8">
       <w:start w:val="1"/>
       <w:numFmt w:val="lowerLetter"/>
       <w:lvlText w:val="(%6)"/>
@@ -3350,11 +2504,8 @@
         </w:tabs>
         <w:ind w:left="3600"/>
       </w:pPr>
-      <w:rPr>
-        <w:rFonts w:hint="default" w:cs="Times New Roman"/>
-      </w:rPr>
-    </w:lvl>
-    <w:lvl w:ilvl="6">
+    </w:lvl>
+    <w:lvl w:ilvl="6" w:tplc="BBFC2810">
       <w:start w:val="1"/>
       <w:numFmt w:val="lowerRoman"/>
       <w:lvlText w:val="(%7)"/>
@@ -3365,11 +2516,8 @@
         </w:tabs>
         <w:ind w:left="4320"/>
       </w:pPr>
-      <w:rPr>
-        <w:rFonts w:hint="default" w:cs="Times New Roman"/>
-      </w:rPr>
-    </w:lvl>
-    <w:lvl w:ilvl="7">
+    </w:lvl>
+    <w:lvl w:ilvl="7" w:tplc="5EA090C4">
       <w:start w:val="1"/>
       <w:numFmt w:val="lowerLetter"/>
       <w:lvlText w:val="(%8)"/>
@@ -3380,11 +2528,8 @@
         </w:tabs>
         <w:ind w:left="5040"/>
       </w:pPr>
-      <w:rPr>
-        <w:rFonts w:hint="default" w:cs="Times New Roman"/>
-      </w:rPr>
-    </w:lvl>
-    <w:lvl w:ilvl="8">
+    </w:lvl>
+    <w:lvl w:ilvl="8" w:tplc="2D821C06">
       <w:start w:val="1"/>
       <w:numFmt w:val="lowerRoman"/>
       <w:lvlText w:val="(%9)"/>
@@ -3395,9 +2540,6 @@
         </w:tabs>
         <w:ind w:left="5760"/>
       </w:pPr>
-      <w:rPr>
-        <w:rFonts w:hint="default" w:cs="Times New Roman"/>
-      </w:rPr>
     </w:lvl>
   </w:abstractNum>
   <w:abstractNum w:abstractNumId="19" w15:restartNumberingAfterBreak="0">
@@ -3414,7 +2556,7 @@
         <w:ind w:left="418" w:hanging="360"/>
       </w:pPr>
       <w:rPr>
-        <w:rFonts w:hint="default" w:ascii="Times New Roman" w:hAnsi="Times New Roman"/>
+        <w:rFonts w:ascii="Times New Roman" w:hAnsi="Times New Roman" w:hint="default"/>
         <w:b w:val="0"/>
         <w:i w:val="0"/>
         <w:caps w:val="0"/>
@@ -3528,7 +2670,7 @@
         <w:ind w:left="360" w:hanging="360"/>
       </w:pPr>
       <w:rPr>
-        <w:rFonts w:hint="default" w:ascii="Times New Roman" w:hAnsi="Times New Roman" w:cs="Times New Roman"/>
+        <w:rFonts w:ascii="Times New Roman" w:hAnsi="Times New Roman" w:cs="Times New Roman" w:hint="default"/>
         <w:b w:val="0"/>
         <w:bCs w:val="0"/>
         <w:i w:val="0"/>
@@ -3552,7 +2694,7 @@
         <w:ind w:left="360" w:hanging="360"/>
       </w:pPr>
       <w:rPr>
-        <w:rFonts w:hint="default" w:ascii="Times New Roman" w:hAnsi="Times New Roman" w:cs="Times New Roman"/>
+        <w:rFonts w:ascii="Times New Roman" w:hAnsi="Times New Roman" w:cs="Times New Roman" w:hint="default"/>
         <w:b w:val="0"/>
         <w:bCs w:val="0"/>
         <w:i w:val="0"/>
@@ -3699,7 +2841,7 @@
         </w:tabs>
       </w:pPr>
       <w:rPr>
-        <w:rFonts w:hint="default" w:ascii="Times New Roman" w:hAnsi="Times New Roman" w:cs="Times New Roman"/>
+        <w:rFonts w:ascii="Times New Roman" w:hAnsi="Times New Roman" w:cs="Times New Roman" w:hint="default"/>
         <w:b w:val="0"/>
         <w:bCs w:val="0"/>
         <w:i w:val="0"/>
@@ -3791,11 +2933,11 @@
 </file>
 
 <file path=word/styles.xml><?xml version="1.0" encoding="utf-8"?>
-<w:styles xmlns:wp14="http://schemas.microsoft.com/office/word/2010/wordprocessingDrawing" xmlns:mc="http://schemas.openxmlformats.org/markup-compatibility/2006" xmlns:r="http://schemas.openxmlformats.org/officeDocument/2006/relationships" xmlns:w="http://schemas.openxmlformats.org/wordprocessingml/2006/main" xmlns:w14="http://schemas.microsoft.com/office/word/2010/wordml" xmlns:w15="http://schemas.microsoft.com/office/word/2012/wordml" xmlns:w16cex="http://schemas.microsoft.com/office/word/2018/wordml/cex" xmlns:w16cid="http://schemas.microsoft.com/office/word/2016/wordml/cid" xmlns:w16="http://schemas.microsoft.com/office/word/2018/wordml" xmlns:w16sdtdh="http://schemas.microsoft.com/office/word/2020/wordml/sdtdatahash" xmlns:w16se="http://schemas.microsoft.com/office/word/2015/wordml/symex" mc:Ignorable="w14 w15 w16se w16cid w16 w16cex w16sdtdh wp14">
+<w:styles xmlns:mc="http://schemas.openxmlformats.org/markup-compatibility/2006" xmlns:r="http://schemas.openxmlformats.org/officeDocument/2006/relationships" xmlns:w="http://schemas.openxmlformats.org/wordprocessingml/2006/main" xmlns:w14="http://schemas.microsoft.com/office/word/2010/wordml" xmlns:w15="http://schemas.microsoft.com/office/word/2012/wordml" xmlns:w16cex="http://schemas.microsoft.com/office/word/2018/wordml/cex" xmlns:w16cid="http://schemas.microsoft.com/office/word/2016/wordml/cid" xmlns:w16="http://schemas.microsoft.com/office/word/2018/wordml" xmlns:w16du="http://schemas.microsoft.com/office/word/2023/wordml/word16du" xmlns:w16sdtdh="http://schemas.microsoft.com/office/word/2020/wordml/sdtdatahash" xmlns:w16se="http://schemas.microsoft.com/office/word/2015/wordml/symex" mc:Ignorable="w14 w15 w16se w16cid w16 w16cex w16sdtdh w16du">
   <w:docDefaults>
     <w:rPrDefault>
       <w:rPr>
-        <w:rFonts w:ascii="Times New Roman" w:hAnsi="Times New Roman" w:eastAsia="SimSun" w:cs="Times New Roman"/>
+        <w:rFonts w:ascii="Times New Roman" w:eastAsia="SimSun" w:hAnsi="Times New Roman" w:cs="Times New Roman"/>
         <w:lang w:val="en-US" w:eastAsia="en-US" w:bidi="ar-SA"/>
       </w:rPr>
     </w:rPrDefault>
@@ -3862,7 +3004,7 @@
     <w:lsdException w:name="Table Web 2" w:semiHidden="1" w:unhideWhenUsed="1"/>
     <w:lsdException w:name="Table Web 3" w:semiHidden="1" w:unhideWhenUsed="1"/>
     <w:lsdException w:name="Table Theme" w:semiHidden="1" w:unhideWhenUsed="1"/>
-    <w:lsdException w:name="Placeholder Text" w:uiPriority="99" w:semiHidden="1"/>
+    <w:lsdException w:name="Placeholder Text" w:semiHidden="1" w:uiPriority="99"/>
     <w:lsdException w:name="No Spacing" w:uiPriority="1" w:qFormat="1"/>
     <w:lsdException w:name="Light Shading" w:uiPriority="60"/>
     <w:lsdException w:name="Light List" w:uiPriority="61"/>
@@ -3884,7 +3026,7 @@
     <w:lsdException w:name="Medium Shading 1 Accent 1" w:uiPriority="63"/>
     <w:lsdException w:name="Medium Shading 2 Accent 1" w:uiPriority="64"/>
     <w:lsdException w:name="Medium List 1 Accent 1" w:uiPriority="65"/>
-    <w:lsdException w:name="Revision" w:uiPriority="99" w:semiHidden="1"/>
+    <w:lsdException w:name="Revision" w:semiHidden="1" w:uiPriority="99"/>
     <w:lsdException w:name="List Paragraph" w:uiPriority="34" w:qFormat="1"/>
     <w:lsdException w:name="Quote" w:uiPriority="29" w:qFormat="1"/>
     <w:lsdException w:name="Intense Quote" w:uiPriority="30" w:qFormat="1"/>
@@ -3971,8 +3113,8 @@
     <w:lsdException w:name="Subtle Reference" w:uiPriority="31" w:qFormat="1"/>
     <w:lsdException w:name="Intense Reference" w:uiPriority="32" w:qFormat="1"/>
     <w:lsdException w:name="Book Title" w:uiPriority="33" w:qFormat="1"/>
-    <w:lsdException w:name="Bibliography" w:uiPriority="37" w:semiHidden="1" w:unhideWhenUsed="1"/>
-    <w:lsdException w:name="TOC Heading" w:uiPriority="39" w:semiHidden="1" w:unhideWhenUsed="1" w:qFormat="1"/>
+    <w:lsdException w:name="Bibliography" w:semiHidden="1" w:uiPriority="37" w:unhideWhenUsed="1"/>
+    <w:lsdException w:name="TOC Heading" w:semiHidden="1" w:uiPriority="39" w:unhideWhenUsed="1" w:qFormat="1"/>
     <w:lsdException w:name="Plain Table 1" w:uiPriority="41"/>
     <w:lsdException w:name="Plain Table 2" w:uiPriority="42"/>
     <w:lsdException w:name="Plain Table 3" w:uiPriority="43"/>
@@ -4077,13 +3219,13 @@
     <w:lsdException w:name="List Table 5 Dark Accent 6" w:uiPriority="50"/>
     <w:lsdException w:name="List Table 6 Colorful Accent 6" w:uiPriority="51"/>
     <w:lsdException w:name="List Table 7 Colorful Accent 6" w:uiPriority="52"/>
-    <w:lsdException w:name="Mention" w:uiPriority="99" w:semiHidden="1" w:unhideWhenUsed="1"/>
-    <w:lsdException w:name="Smart Hyperlink" w:uiPriority="99" w:semiHidden="1" w:unhideWhenUsed="1"/>
-    <w:lsdException w:name="Hashtag" w:uiPriority="99" w:semiHidden="1" w:unhideWhenUsed="1"/>
-    <w:lsdException w:name="Unresolved Mention" w:uiPriority="99" w:semiHidden="1" w:unhideWhenUsed="1"/>
-    <w:lsdException w:name="Smart Link" w:uiPriority="99" w:semiHidden="1" w:unhideWhenUsed="1"/>
+    <w:lsdException w:name="Mention" w:semiHidden="1" w:uiPriority="99" w:unhideWhenUsed="1"/>
+    <w:lsdException w:name="Smart Hyperlink" w:semiHidden="1" w:uiPriority="99" w:unhideWhenUsed="1"/>
+    <w:lsdException w:name="Hashtag" w:semiHidden="1" w:uiPriority="99" w:unhideWhenUsed="1"/>
+    <w:lsdException w:name="Unresolved Mention" w:semiHidden="1" w:uiPriority="99" w:unhideWhenUsed="1"/>
+    <w:lsdException w:name="Smart Link" w:semiHidden="1" w:uiPriority="99" w:unhideWhenUsed="1"/>
   </w:latentStyles>
-  <w:style w:type="paragraph" w:styleId="Normal" w:default="1">
+  <w:style w:type="paragraph" w:default="1" w:styleId="Normal">
     <w:name w:val="Normal"/>
     <w:qFormat/>
     <w:pPr>
@@ -4206,13 +3348,13 @@
       <w:noProof/>
     </w:rPr>
   </w:style>
-  <w:style w:type="character" w:styleId="DefaultParagraphFont" w:default="1">
+  <w:style w:type="character" w:default="1" w:styleId="DefaultParagraphFont">
     <w:name w:val="Default Paragraph Font"/>
     <w:uiPriority w:val="1"/>
     <w:semiHidden/>
     <w:unhideWhenUsed/>
   </w:style>
-  <w:style w:type="table" w:styleId="TableNormal" w:default="1">
+  <w:style w:type="table" w:default="1" w:styleId="TableNormal">
     <w:name w:val="Normal Table"/>
     <w:uiPriority w:val="99"/>
     <w:semiHidden/>
@@ -4227,13 +3369,13 @@
       </w:tblCellMar>
     </w:tblPr>
   </w:style>
-  <w:style w:type="numbering" w:styleId="NoList" w:default="1">
+  <w:style w:type="numbering" w:default="1" w:styleId="NoList">
     <w:name w:val="No List"/>
     <w:uiPriority w:val="99"/>
     <w:semiHidden/>
     <w:unhideWhenUsed/>
   </w:style>
-  <w:style w:type="paragraph" w:styleId="Abstract" w:customStyle="1">
+  <w:style w:type="paragraph" w:customStyle="1" w:styleId="Abstract">
     <w:name w:val="Abstract"/>
     <w:rsid w:val="00972203"/>
     <w:pPr>
@@ -4248,13 +3390,13 @@
       <w:szCs w:val="18"/>
     </w:rPr>
   </w:style>
-  <w:style w:type="paragraph" w:styleId="Affiliation" w:customStyle="1">
+  <w:style w:type="paragraph" w:customStyle="1" w:styleId="Affiliation">
     <w:name w:val="Affiliation"/>
     <w:pPr>
       <w:jc w:val="center"/>
     </w:pPr>
   </w:style>
-  <w:style w:type="paragraph" w:styleId="Author" w:customStyle="1">
+  <w:style w:type="paragraph" w:customStyle="1" w:styleId="Author">
     <w:name w:val="Author"/>
     <w:pPr>
       <w:spacing w:before="360" w:after="40"/>
@@ -4284,7 +3426,7 @@
       <w:lang w:val="x-none" w:eastAsia="x-none"/>
     </w:rPr>
   </w:style>
-  <w:style w:type="character" w:styleId="BodyTextChar" w:customStyle="1">
+  <w:style w:type="character" w:customStyle="1" w:styleId="BodyTextChar">
     <w:name w:val="Body Text Char"/>
     <w:link w:val="BodyText"/>
     <w:rsid w:val="00E7596C"/>
@@ -4293,7 +3435,7 @@
       <w:lang w:val="x-none" w:eastAsia="x-none"/>
     </w:rPr>
   </w:style>
-  <w:style w:type="paragraph" w:styleId="bulletlist" w:customStyle="1">
+  <w:style w:type="paragraph" w:customStyle="1" w:styleId="bulletlist">
     <w:name w:val="bullet list"/>
     <w:basedOn w:val="BodyText"/>
     <w:rsid w:val="001B67DC"/>
@@ -4307,7 +3449,7 @@
       <w:ind w:left="576" w:hanging="288"/>
     </w:pPr>
   </w:style>
-  <w:style w:type="paragraph" w:styleId="equation" w:customStyle="1">
+  <w:style w:type="paragraph" w:customStyle="1" w:styleId="equation">
     <w:name w:val="equation"/>
     <w:basedOn w:val="Normal"/>
     <w:rsid w:val="008A2C7D"/>
@@ -4322,7 +3464,7 @@
       <w:rFonts w:ascii="Symbol" w:hAnsi="Symbol" w:cs="Symbol"/>
     </w:rPr>
   </w:style>
-  <w:style w:type="paragraph" w:styleId="figurecaption" w:customStyle="1">
+  <w:style w:type="paragraph" w:customStyle="1" w:styleId="figurecaption">
     <w:name w:val="figure caption"/>
     <w:rsid w:val="005B0344"/>
     <w:pPr>
@@ -4342,10 +3484,10 @@
       <w:szCs w:val="16"/>
     </w:rPr>
   </w:style>
-  <w:style w:type="paragraph" w:styleId="footnote" w:customStyle="1">
+  <w:style w:type="paragraph" w:customStyle="1" w:styleId="footnote">
     <w:name w:val="footnote"/>
     <w:pPr>
-      <w:framePr w:vSpace="187" w:hSpace="187" w:wrap="notBeside" w:hAnchor="page" w:vAnchor="text" w:x="6121" w:y="577"/>
+      <w:framePr w:hSpace="187" w:vSpace="187" w:wrap="notBeside" w:vAnchor="text" w:hAnchor="page" w:x="6121" w:y="577"/>
       <w:numPr>
         <w:numId w:val="3"/>
       </w:numPr>
@@ -4356,7 +3498,7 @@
       <w:szCs w:val="16"/>
     </w:rPr>
   </w:style>
-  <w:style w:type="paragraph" w:styleId="papersubtitle" w:customStyle="1">
+  <w:style w:type="paragraph" w:customStyle="1" w:styleId="papersubtitle">
     <w:name w:val="paper subtitle"/>
     <w:pPr>
       <w:spacing w:after="120"/>
@@ -4369,7 +3511,7 @@
       <w:szCs w:val="28"/>
     </w:rPr>
   </w:style>
-  <w:style w:type="paragraph" w:styleId="papertitle" w:customStyle="1">
+  <w:style w:type="paragraph" w:customStyle="1" w:styleId="papertitle">
     <w:name w:val="paper title"/>
     <w:pPr>
       <w:spacing w:after="120"/>
@@ -4382,7 +3524,7 @@
       <w:szCs w:val="48"/>
     </w:rPr>
   </w:style>
-  <w:style w:type="paragraph" w:styleId="references" w:customStyle="1">
+  <w:style w:type="paragraph" w:customStyle="1" w:styleId="references">
     <w:name w:val="references"/>
     <w:pPr>
       <w:numPr>
@@ -4398,12 +3540,12 @@
       <w:szCs w:val="16"/>
     </w:rPr>
   </w:style>
-  <w:style w:type="paragraph" w:styleId="sponsors" w:customStyle="1">
+  <w:style w:type="paragraph" w:customStyle="1" w:styleId="sponsors">
     <w:name w:val="sponsors"/>
     <w:pPr>
       <w:framePr w:wrap="auto" w:hAnchor="text" w:x="615" w:y="2239"/>
       <w:pBdr>
-        <w:top w:val="single" w:color="auto" w:sz="4" w:space="2"/>
+        <w:top w:val="single" w:sz="4" w:space="2" w:color="auto"/>
       </w:pBdr>
       <w:ind w:firstLine="288"/>
     </w:pPr>
@@ -4412,7 +3554,7 @@
       <w:szCs w:val="16"/>
     </w:rPr>
   </w:style>
-  <w:style w:type="paragraph" w:styleId="tablecolhead" w:customStyle="1">
+  <w:style w:type="paragraph" w:customStyle="1" w:styleId="tablecolhead">
     <w:name w:val="table col head"/>
     <w:basedOn w:val="Normal"/>
     <w:rPr>
@@ -4422,7 +3564,7 @@
       <w:szCs w:val="16"/>
     </w:rPr>
   </w:style>
-  <w:style w:type="paragraph" w:styleId="tablecolsubhead" w:customStyle="1">
+  <w:style w:type="paragraph" w:customStyle="1" w:styleId="tablecolsubhead">
     <w:name w:val="table col subhead"/>
     <w:basedOn w:val="tablecolhead"/>
     <w:rPr>
@@ -4432,7 +3574,7 @@
       <w:szCs w:val="15"/>
     </w:rPr>
   </w:style>
-  <w:style w:type="paragraph" w:styleId="tablecopy" w:customStyle="1">
+  <w:style w:type="paragraph" w:customStyle="1" w:styleId="tablecopy">
     <w:name w:val="table copy"/>
     <w:pPr>
       <w:jc w:val="both"/>
@@ -4443,7 +3585,7 @@
       <w:szCs w:val="16"/>
     </w:rPr>
   </w:style>
-  <w:style w:type="paragraph" w:styleId="tablefootnote" w:customStyle="1">
+  <w:style w:type="paragraph" w:customStyle="1" w:styleId="tablefootnote">
     <w:name w:val="table footnote"/>
     <w:rsid w:val="005E2800"/>
     <w:pPr>
@@ -4459,7 +3601,7 @@
       <w:szCs w:val="12"/>
     </w:rPr>
   </w:style>
-  <w:style w:type="paragraph" w:styleId="tablehead" w:customStyle="1">
+  <w:style w:type="paragraph" w:customStyle="1" w:styleId="tablehead">
     <w:name w:val="table head"/>
     <w:pPr>
       <w:numPr>
@@ -4475,7 +3617,7 @@
       <w:szCs w:val="16"/>
     </w:rPr>
   </w:style>
-  <w:style w:type="paragraph" w:styleId="Keywords" w:customStyle="1">
+  <w:style w:type="paragraph" w:customStyle="1" w:styleId="Keywords">
     <w:name w:val="Keywords"/>
     <w:basedOn w:val="Abstract"/>
     <w:qFormat/>
@@ -4500,7 +3642,7 @@
       </w:tabs>
     </w:pPr>
   </w:style>
-  <w:style w:type="character" w:styleId="HeaderChar" w:customStyle="1">
+  <w:style w:type="character" w:customStyle="1" w:styleId="HeaderChar">
     <w:name w:val="Header Char"/>
     <w:basedOn w:val="DefaultParagraphFont"/>
     <w:link w:val="Header"/>
@@ -4518,7 +3660,7 @@
       </w:tabs>
     </w:pPr>
   </w:style>
-  <w:style w:type="character" w:styleId="FooterChar" w:customStyle="1">
+  <w:style w:type="character" w:customStyle="1" w:styleId="FooterChar">
     <w:name w:val="Footer Char"/>
     <w:basedOn w:val="DefaultParagraphFont"/>
     <w:link w:val="Footer"/>
@@ -4553,7 +3695,7 @@
       <w:jc w:val="left"/>
     </w:pPr>
     <w:rPr>
-      <w:rFonts w:asciiTheme="minorHAnsi" w:hAnsiTheme="minorHAnsi" w:eastAsiaTheme="minorEastAsia" w:cstheme="minorBidi"/>
+      <w:rFonts w:asciiTheme="minorHAnsi" w:eastAsiaTheme="minorEastAsia" w:hAnsiTheme="minorHAnsi" w:cstheme="minorBidi"/>
       <w:kern w:val="2"/>
       <w:sz w:val="24"/>
       <w:szCs w:val="24"/>

</xml_diff>

<commit_message>
Brian wrote Section IV and I wrote Section V
Sorry this all being done off of Github: doing it directly online lets us coordinate in real time.
</commit_message>
<xml_diff>
--- a/cecs-450-final-report.docx
+++ b/cecs-450-final-report.docx
@@ -8,7 +8,7 @@
         <w:spacing w:before="100" w:beforeAutospacing="1" w:after="100" w:afterAutospacing="1"/>
         <w:sectPr>
           <w:footerReference w:type="first" r:id="rId8"/>
-          <w:pgSz w:w="12240" w:h="15840" w:code="1"/>
+          <w:pgSz w:w="12240" w:h="15840" w:orient="portrait" w:code="1"/>
           <w:pgMar w:top="1080" w:right="893" w:bottom="1440" w:left="893" w:header="720" w:footer="720" w:gutter="0"/>
           <w:cols w:space="720"/>
           <w:titlePg/>
@@ -24,7 +24,7 @@
         <w:jc w:val="both"/>
         <w:sectPr>
           <w:type w:val="continuous"/>
-          <w:pgSz w:w="12240" w:h="15840" w:code="1"/>
+          <w:pgSz w:w="12240" w:h="15840" w:orient="portrait" w:code="1"/>
           <w:pgMar w:top="1080" w:right="893" w:bottom="1440" w:left="893" w:header="720" w:footer="720" w:gutter="0"/>
           <w:cols w:space="720"/>
           <w:docGrid w:linePitch="360"/>
@@ -271,9 +271,9 @@
         </w:rPr>
         <w:sectPr>
           <w:type w:val="continuous"/>
-          <w:pgSz w:w="12240" w:h="15840" w:code="1"/>
+          <w:pgSz w:w="12240" w:h="15840" w:orient="portrait" w:code="1"/>
           <w:pgMar w:top="1080" w:right="893" w:bottom="1440" w:left="893" w:header="720" w:footer="720" w:gutter="0"/>
-          <w:cols w:num="4" w:space="216"/>
+          <w:cols w:space="216" w:num="4"/>
           <w:docGrid w:linePitch="360"/>
         </w:sectPr>
       </w:pPr>
@@ -289,9 +289,9 @@
         </w:rPr>
         <w:sectPr>
           <w:type w:val="continuous"/>
-          <w:pgSz w:w="12240" w:h="15840" w:code="1"/>
+          <w:pgSz w:w="12240" w:h="15840" w:orient="portrait" w:code="1"/>
           <w:pgMar w:top="1080" w:right="893" w:bottom="1440" w:left="893" w:header="720" w:footer="720" w:gutter="0"/>
-          <w:cols w:num="4" w:space="216"/>
+          <w:cols w:space="216" w:num="4"/>
           <w:docGrid w:linePitch="360"/>
         </w:sectPr>
       </w:pPr>
@@ -695,7 +695,21 @@
         <w:rPr>
           <w:lang w:val="en-US"/>
         </w:rPr>
-        <w:t>, but only some really early exploratory data was gathered in this format.</w:t>
+        <w:t xml:space="preserve">, but only some </w:t>
+      </w:r>
+      <w:proofErr w:type="gramStart"/>
+      <w:r>
+        <w:rPr>
+          <w:lang w:val="en-US"/>
+        </w:rPr>
+        <w:t>really early</w:t>
+      </w:r>
+      <w:proofErr w:type="gramEnd"/>
+      <w:r>
+        <w:rPr>
+          <w:lang w:val="en-US"/>
+        </w:rPr>
+        <w:t xml:space="preserve"> exploratory data was gathered in this format.</w:t>
       </w:r>
       <w:r>
         <w:rPr>
@@ -725,7 +739,21 @@
         <w:rPr>
           <w:lang w:val="en-US"/>
         </w:rPr>
-        <w:t>Google Chrome’s mhtml formatting</w:t>
+        <w:t xml:space="preserve">Google Chrome’s </w:t>
+      </w:r>
+      <w:proofErr w:type="spellStart"/>
+      <w:r>
+        <w:rPr>
+          <w:lang w:val="en-US"/>
+        </w:rPr>
+        <w:t>mhtml</w:t>
+      </w:r>
+      <w:proofErr w:type="spellEnd"/>
+      <w:r>
+        <w:rPr>
+          <w:lang w:val="en-US"/>
+        </w:rPr>
+        <w:t xml:space="preserve"> formatting</w:t>
       </w:r>
       <w:r>
         <w:rPr>
@@ -809,7 +837,21 @@
         <w:rPr>
           <w:lang w:val="en-US"/>
         </w:rPr>
-        <w:t xml:space="preserve">and sed to actually edit the information into a csv format. </w:t>
+        <w:t xml:space="preserve">and sed to </w:t>
+      </w:r>
+      <w:proofErr w:type="gramStart"/>
+      <w:r>
+        <w:rPr>
+          <w:lang w:val="en-US"/>
+        </w:rPr>
+        <w:t>actually edit</w:t>
+      </w:r>
+      <w:proofErr w:type="gramEnd"/>
+      <w:r>
+        <w:rPr>
+          <w:lang w:val="en-US"/>
+        </w:rPr>
+        <w:t xml:space="preserve"> the information into a csv format. </w:t>
       </w:r>
       <w:r>
         <w:rPr>
@@ -975,13 +1017,27 @@
         <w:rPr>
           <w:lang w:val="en-US"/>
         </w:rPr>
-        <w:t xml:space="preserve">, which would actually </w:t>
-      </w:r>
-      <w:r>
-        <w:rPr>
-          <w:lang w:val="en-US"/>
-        </w:rPr>
-        <w:t xml:space="preserve">tackle the same </w:t>
+        <w:t xml:space="preserve">, which would </w:t>
+      </w:r>
+      <w:proofErr w:type="gramStart"/>
+      <w:r>
+        <w:rPr>
+          <w:lang w:val="en-US"/>
+        </w:rPr>
+        <w:t xml:space="preserve">actually </w:t>
+      </w:r>
+      <w:r>
+        <w:rPr>
+          <w:lang w:val="en-US"/>
+        </w:rPr>
+        <w:t>tackle</w:t>
+      </w:r>
+      <w:proofErr w:type="gramEnd"/>
+      <w:r>
+        <w:rPr>
+          <w:lang w:val="en-US"/>
+        </w:rPr>
+        <w:t xml:space="preserve"> the same </w:t>
       </w:r>
       <w:r>
         <w:rPr>
@@ -1041,99 +1097,1655 @@
         <w:rPr>
           <w:lang w:val="en-US"/>
         </w:rPr>
-        <w:t>The first round of exploratory data analysis</w:t>
-      </w:r>
-      <w:r>
-        <w:rPr>
-          <w:lang w:val="en-US"/>
-        </w:rPr>
-        <w:t xml:space="preserve"> was performed after the first bash script was written, but before the Python script. </w:t>
-      </w:r>
-      <w:r>
-        <w:rPr>
-          <w:lang w:val="en-US"/>
-        </w:rPr>
-        <w:t xml:space="preserve">For the first round, a line graph was created plotting the view of each video to the upload time. </w:t>
-      </w:r>
-      <w:r>
-        <w:rPr>
-          <w:lang w:val="en-US"/>
-        </w:rPr>
-        <w:t>Upon inspecting the graph</w:t>
-      </w:r>
-      <w:r>
-        <w:rPr>
-          <w:lang w:val="en-US"/>
-        </w:rPr>
-        <w:t>s</w:t>
-      </w:r>
-      <w:r>
-        <w:rPr>
-          <w:lang w:val="en-US"/>
-        </w:rPr>
-        <w:t>, we noticed that the</w:t>
-      </w:r>
-      <w:r>
-        <w:rPr>
-          <w:lang w:val="en-US"/>
-        </w:rPr>
-        <w:t>y were sorted incorrectly. This was due to the time since upload column</w:t>
-      </w:r>
-      <w:r>
-        <w:rPr>
-          <w:lang w:val="en-US"/>
-        </w:rPr>
-        <w:t xml:space="preserve"> values. Some examples of these values are “</w:t>
-      </w:r>
-      <w:r>
-        <w:rPr>
-          <w:lang w:val="en-US"/>
-        </w:rPr>
-        <w:t xml:space="preserve">1 month ago 14 minutes, 59 seconds”, “10 years ago </w:t>
-      </w:r>
-      <w:r>
-        <w:rPr>
-          <w:lang w:val="en-US"/>
-        </w:rPr>
-        <w:t xml:space="preserve">1 minute, 22 seconds”, and “2 years ago 14 minutes, 14 seconds”. When the line graph was created, </w:t>
-      </w:r>
-      <w:r>
-        <w:rPr>
-          <w:lang w:val="en-US"/>
-        </w:rPr>
-        <w:t xml:space="preserve">the values were being </w:t>
-      </w:r>
-      <w:r>
-        <w:rPr>
-          <w:lang w:val="en-US"/>
-        </w:rPr>
-        <w:t xml:space="preserve">sorted in lexicographical order. </w:t>
-      </w:r>
-      <w:r>
-        <w:rPr>
-          <w:lang w:val="en-US"/>
-        </w:rPr>
-        <w:t>This led to our graphs being sorted in an unexpected order and the graphs were not usable.</w:t>
+        <w:t>The first round of exploratory data analysis was performed after the first bash script was written, but before the Python script. For the first round, a line graph was created plotting the view of each video to the upload time. Upon inspecting the graphs, we noticed that they were sorted incorrectly. This was due to the time since upload column values. Some examples of these values are “1 month ago 14 minutes, 59 seconds”, “10 years ago 1 minute, 22 seconds”, and “2 years ago 14 minutes, 14 seconds”. When the line graph was created, the values were being sorted in lexicographical order. This led to our graphs being sorted in an unexpected order and the graphs were not usable.</w:t>
       </w:r>
     </w:p>
     <w:p>
       <w:pPr>
         <w:pStyle w:val="BodyText"/>
         <w:rPr>
-          <w:lang w:val="en-US"/>
-        </w:rPr>
-      </w:pPr>
-      <w:r>
-        <w:rPr>
-          <w:lang w:val="en-US"/>
-        </w:rPr>
-        <w:t>The Python script was then written to correct this issue</w:t>
-      </w:r>
-      <w:r>
-        <w:rPr>
-          <w:lang w:val="en-US"/>
-        </w:rPr>
-        <w:t xml:space="preserve"> and read the upload time values as integers. </w:t>
+          <w:rFonts w:eastAsia="Times New Roman"/>
+          <w:lang w:val="en-US"/>
+        </w:rPr>
+      </w:pPr>
+      <w:r>
+        <w:rPr>
+          <w:rFonts w:eastAsia="Times New Roman"/>
+          <w:lang w:val="en-US"/>
+        </w:rPr>
+        <w:t>The Python script was then written to correct this issue and read the upload time values as integers.</w:t>
+      </w:r>
+    </w:p>
+    <w:p>
+      <w:pPr>
+        <w:pStyle w:val="Heading2"/>
+        <w:rPr>
+          <w:rFonts w:eastAsia="Times New Roman"/>
+        </w:rPr>
+      </w:pPr>
+      <w:r>
+        <w:t>Round II</w:t>
+      </w:r>
+    </w:p>
+    <w:p>
+      <w:pPr>
+        <w:spacing w:after="240"/>
+        <w:ind w:firstLine="720"/>
+        <w:jc w:val="left"/>
+      </w:pPr>
+      <w:r>
+        <w:rPr>
+          <w:rFonts w:eastAsia="Times New Roman"/>
+        </w:rPr>
+        <w:t>After correcting the data with a Python script</w:t>
+      </w:r>
+      <w:r>
+        <w:t xml:space="preserve">, the </w:t>
+      </w:r>
+      <w:r>
+        <w:t>CSV was supposed to have the amount of time since upload in years, months, or days</w:t>
+      </w:r>
+      <w:r>
+        <w:t xml:space="preserve">. However, </w:t>
+      </w:r>
+      <w:r>
+        <w:t xml:space="preserve">the month and day columns ended up unusable because </w:t>
+      </w:r>
+      <w:r>
+        <w:t>the data itself didn’t contain month values for most videos over a year old or day values for videos over a month old. This was a surprise because the</w:t>
+      </w:r>
+      <w:r>
+        <w:t xml:space="preserve"> strings would still contain minute or second values.</w:t>
+      </w:r>
+      <w:r>
+        <w:t xml:space="preserve"> This is why the graphs don’t make use of the month or day statistics.</w:t>
+      </w:r>
+    </w:p>
+    <w:p>
+      <w:pPr>
+        <w:spacing w:after="240"/>
+        <w:ind w:firstLine="720"/>
+        <w:jc w:val="left"/>
+      </w:pPr>
+      <w:r>
+        <w:t>With the data available we were able to start looking into two of our questions: which subscribers have the most viewed channels and do older videos still receive views.</w:t>
+      </w:r>
+    </w:p>
+    <w:p>
+      <w:pPr>
+        <w:pStyle w:val="Heading1"/>
+        <w:rPr>
+          <w:i/>
+          <w:iCs/>
+        </w:rPr>
+      </w:pPr>
+      <w:r>
+        <w:rPr>
+          <w:rFonts w:eastAsia="Times New Roman"/>
+          <w:i/>
+        </w:rPr>
+        <w:t>Most Subscribed Channels Vs Most Viewed Channels</w:t>
+      </w:r>
+    </w:p>
+    <w:p>
+      <w:pPr>
+        <w:pStyle w:val="ListParagraph"/>
+        <w:spacing w:after="240"/>
+        <w:jc w:val="center"/>
+        <w:rPr>
+          <w:rFonts w:ascii="Times New Roman" w:hAnsi="Times New Roman" w:eastAsia="Times New Roman" w:cs="Times New Roman"/>
+          <w:i/>
+          <w:iCs/>
+          <w:sz w:val="20"/>
+          <w:szCs w:val="20"/>
+        </w:rPr>
+      </w:pPr>
+      <w:r>
+        <w:rPr>
+          <w:rFonts w:ascii="Times New Roman" w:hAnsi="Times New Roman" w:eastAsia="Times New Roman" w:cs="Times New Roman"/>
+          <w:i/>
+          <w:iCs/>
+          <w:sz w:val="20"/>
+          <w:szCs w:val="20"/>
+        </w:rPr>
+        <w:t xml:space="preserve">Total </w:t>
+      </w:r>
+      <w:r>
+        <w:rPr>
+          <w:rFonts w:ascii="Times New Roman" w:hAnsi="Times New Roman" w:eastAsia="Times New Roman" w:cs="Times New Roman"/>
+          <w:i/>
+          <w:iCs/>
+          <w:sz w:val="20"/>
+          <w:szCs w:val="20"/>
+        </w:rPr>
+        <w:t>Number of Views for Each Channel</w:t>
+      </w:r>
+    </w:p>
+    <w:p>
+      <w:pPr>
+        <w:spacing w:after="240"/>
+        <w:ind w:firstLine="720"/>
+        <w:jc w:val="left"/>
+      </w:pPr>
+      <w:r>
+        <w:t xml:space="preserve">To generalize whether </w:t>
+      </w:r>
+      <w:r>
+        <w:t xml:space="preserve">subscriber count was correlated to the </w:t>
+      </w:r>
+      <w:r>
+        <w:t>number</w:t>
+      </w:r>
+      <w:r>
+        <w:t xml:space="preserve"> of views </w:t>
+      </w:r>
+      <w:r>
+        <w:t xml:space="preserve">the channel’s videos would receive, a bar plot was created. </w:t>
+      </w:r>
+      <w:r>
+        <w:t xml:space="preserve">We wrote a script in R that would read in the CSV for each file in the directory. The script would then add up the value in the “views” column. </w:t>
+      </w:r>
+      <w:r>
+        <w:t xml:space="preserve">Then it would create a bar plot with the channel name </w:t>
+      </w:r>
+      <w:r>
+        <w:t xml:space="preserve">and the number of views associated with that channel. </w:t>
+      </w:r>
+      <w:r>
+        <w:t>Initially, the plot was not sorted in order of most to least subscribers, so it was updated. However, when creating the presentation, we realized that there was an error with a few of the channels and they were placed further to the right</w:t>
+      </w:r>
+      <w:r>
+        <w:t xml:space="preserve"> than </w:t>
+      </w:r>
+      <w:r>
+        <w:t>was correct.</w:t>
+      </w:r>
+      <w:r>
+        <w:t xml:space="preserve"> This bar plot was</w:t>
+      </w:r>
+      <w:r>
+        <w:t xml:space="preserve"> </w:t>
+      </w:r>
+      <w:r>
+        <w:t xml:space="preserve">not scaled to show </w:t>
+      </w:r>
+      <w:r>
+        <w:t>how much a difference in views there were when comparing channels that had more subscribers to channels with fewer subscribers.</w:t>
+      </w:r>
+    </w:p>
+    <w:p>
+      <w:pPr>
+        <w:spacing w:after="240"/>
+        <w:ind w:firstLine="720"/>
+        <w:jc w:val="left"/>
+      </w:pPr>
+      <w:r>
+        <w:t xml:space="preserve">We made a few notable observations from this bar plot. The first was that </w:t>
+      </w:r>
+      <w:r>
+        <w:t xml:space="preserve">although it looked like there was a correlation between subscriber count and view count, it </w:t>
+      </w:r>
+      <w:r>
+        <w:t>appeared to be a weak correlation.</w:t>
+      </w:r>
+    </w:p>
+    <w:p>
+      <w:pPr>
+        <w:spacing w:after="240"/>
+        <w:ind w:firstLine="720"/>
+        <w:jc w:val="left"/>
+      </w:pPr>
+      <w:r>
+        <w:t xml:space="preserve">To show how weak or strong of a correlation there was, a linear regression model was added to the bar plot. </w:t>
+      </w:r>
+      <w:r>
+        <w:t xml:space="preserve">While there was a line with a negative slope, indicating that channels with more subscribers received more views on their videos, the slope was </w:t>
+      </w:r>
+      <w:r>
+        <w:t xml:space="preserve">not very steep. </w:t>
+      </w:r>
+      <w:r>
+        <w:t>The slope of the line may be gentler d</w:t>
+      </w:r>
+      <w:r>
+        <w:t>ue to the error in which some channels were plotted incorrectly and were further to the right than they should have been</w:t>
+      </w:r>
+      <w:r>
+        <w:t>.</w:t>
+      </w:r>
+    </w:p>
+    <w:p>
+      <w:pPr>
+        <w:spacing w:after="240"/>
+        <w:ind w:firstLine="720"/>
+        <w:jc w:val="left"/>
+      </w:pPr>
+      <w:r>
+        <w:t xml:space="preserve">Another observation we made was that most channels had under </w:t>
+      </w:r>
+      <w:r>
+        <w:t xml:space="preserve">50 billion </w:t>
+      </w:r>
+      <w:r>
+        <w:t xml:space="preserve">total </w:t>
+      </w:r>
+      <w:r>
+        <w:t xml:space="preserve">views. The </w:t>
+      </w:r>
+      <w:r>
+        <w:t xml:space="preserve">exceptions to this </w:t>
+      </w:r>
+      <w:r>
+        <w:t>observation were the channels T</w:t>
+      </w:r>
+      <w:r>
+        <w:t>-</w:t>
+      </w:r>
+      <w:r>
+        <w:t>S</w:t>
+      </w:r>
+      <w:r>
+        <w:t xml:space="preserve">eries, </w:t>
+      </w:r>
+      <w:proofErr w:type="gramStart"/>
+      <w:r>
+        <w:t>Vlad</w:t>
+      </w:r>
+      <w:proofErr w:type="gramEnd"/>
+      <w:r>
+        <w:t xml:space="preserve"> and Niki, El </w:t>
+      </w:r>
+      <w:proofErr w:type="spellStart"/>
+      <w:r>
+        <w:t>Reino</w:t>
+      </w:r>
+      <w:proofErr w:type="spellEnd"/>
+      <w:r>
+        <w:t xml:space="preserve"> </w:t>
+      </w:r>
+      <w:proofErr w:type="spellStart"/>
+      <w:r>
+        <w:t>Infantil</w:t>
+      </w:r>
+      <w:proofErr w:type="spellEnd"/>
+      <w:r>
+        <w:t xml:space="preserve">, </w:t>
+      </w:r>
+      <w:proofErr w:type="spellStart"/>
+      <w:r>
+        <w:t>Cocomelon</w:t>
+      </w:r>
+      <w:proofErr w:type="spellEnd"/>
+      <w:r>
+        <w:t xml:space="preserve">, Like </w:t>
+      </w:r>
+      <w:proofErr w:type="spellStart"/>
+      <w:r>
+        <w:t>Nastya</w:t>
+      </w:r>
+      <w:proofErr w:type="spellEnd"/>
+      <w:r>
+        <w:t>, and Kids Diana Show. Of these six channels, five of them are tailored for children</w:t>
+      </w:r>
+      <w:r>
+        <w:t xml:space="preserve">. </w:t>
+      </w:r>
+      <w:r>
+        <w:t xml:space="preserve">Due to the rise of tablet usage with children, </w:t>
+      </w:r>
+      <w:r>
+        <w:t>it appears that channels with content created for children will do well.</w:t>
+      </w:r>
+      <w:r>
+        <w:t xml:space="preserve"> The sixth channel</w:t>
+      </w:r>
+      <w:r>
+        <w:t xml:space="preserve">, T-Series, is a media channel for </w:t>
+      </w:r>
+      <w:r>
+        <w:t>India</w:t>
+      </w:r>
+      <w:r>
+        <w:t xml:space="preserve">’s largest music </w:t>
+      </w:r>
+      <w:r>
+        <w:t xml:space="preserve">record label. </w:t>
+      </w:r>
+      <w:r>
+        <w:t xml:space="preserve">As the country with the second highest population, it is not surprising that a channel from India would </w:t>
+      </w:r>
+      <w:r>
+        <w:t xml:space="preserve">do very well. T-Series is also currently the </w:t>
+      </w:r>
+      <w:r>
+        <w:t>most subscribed YouTube channel.</w:t>
+      </w:r>
+    </w:p>
+    <w:p>
+      <w:pPr>
+        <w:spacing w:after="240"/>
+        <w:ind w:firstLine="720"/>
+        <w:rPr>
+          <w:i/>
+          <w:iCs/>
+        </w:rPr>
+      </w:pPr>
+    </w:p>
+    <w:p>
+      <w:pPr>
+        <w:ind w:firstLine="720"/>
+        <w:jc w:val="left"/>
+      </w:pPr>
+    </w:p>
+    <w:p>
+      <w:pPr>
+        <w:pStyle w:val="ListParagraph"/>
+        <w:jc w:val="center"/>
+        <w:rPr>
+          <w:rFonts w:ascii="Times New Roman" w:hAnsi="Times New Roman" w:eastAsia="Times New Roman" w:cs="Times New Roman"/>
+          <w:i w:val="1"/>
+          <w:iCs w:val="1"/>
+          <w:sz w:val="20"/>
+          <w:szCs w:val="20"/>
+        </w:rPr>
+      </w:pPr>
+      <w:r>
+        <w:rPr>
+          <w:rFonts w:ascii="Times New Roman" w:hAnsi="Times New Roman" w:eastAsia="Times New Roman" w:cs="Times New Roman"/>
+          <w:i w:val="1"/>
+          <w:iCs w:val="1"/>
+          <w:sz w:val="20"/>
+          <w:szCs w:val="20"/>
+        </w:rPr>
+        <w:t xml:space="preserve">Video Age </w:t>
+      </w:r>
+      <w:r>
+        <w:rPr>
+          <w:rFonts w:ascii="Times New Roman" w:hAnsi="Times New Roman" w:eastAsia="Times New Roman" w:cs="Times New Roman"/>
+          <w:i w:val="1"/>
+          <w:iCs w:val="1"/>
+          <w:sz w:val="20"/>
+          <w:szCs w:val="20"/>
+        </w:rPr>
+        <w:t>v</w:t>
+      </w:r>
+      <w:r>
+        <w:rPr>
+          <w:rFonts w:ascii="Times New Roman" w:hAnsi="Times New Roman" w:eastAsia="Times New Roman" w:cs="Times New Roman"/>
+          <w:i w:val="1"/>
+          <w:iCs w:val="1"/>
+          <w:sz w:val="20"/>
+          <w:szCs w:val="20"/>
+        </w:rPr>
+        <w:t>s View-count</w:t>
+      </w:r>
+    </w:p>
+    <w:p>
+      <w:pPr>
+        <w:pStyle w:val="BodyText"/>
+        <w:ind w:firstLine="720"/>
+        <w:rPr>
+          <w:lang w:val="en-US"/>
+        </w:rPr>
+      </w:pPr>
+      <w:r>
+        <w:rPr>
+          <w:rFonts w:eastAsia="Times New Roman"/>
+          <w:lang w:val="en-US"/>
+        </w:rPr>
+        <w:t xml:space="preserve">This section is </w:t>
+      </w:r>
+      <w:r>
+        <w:rPr>
+          <w:rFonts w:eastAsia="Times New Roman"/>
+          <w:lang w:val="en-US"/>
+        </w:rPr>
+        <w:t xml:space="preserve">attempting </w:t>
+      </w:r>
+      <w:r>
+        <w:rPr>
+          <w:rFonts w:eastAsia="Times New Roman"/>
+          <w:lang w:val="en-US"/>
+        </w:rPr>
+        <w:t xml:space="preserve">to </w:t>
+      </w:r>
+      <w:r>
+        <w:rPr>
+          <w:rFonts w:eastAsia="Times New Roman"/>
+          <w:lang w:val="en-US"/>
+        </w:rPr>
+        <w:t>answer</w:t>
+      </w:r>
+      <w:r>
+        <w:rPr>
+          <w:rFonts w:eastAsia="Times New Roman"/>
+          <w:lang w:val="en-US"/>
+        </w:rPr>
+        <w:t xml:space="preserve"> the question: which years had the </w:t>
+      </w:r>
+      <w:r>
+        <w:rPr>
+          <w:rFonts w:eastAsia="Times New Roman"/>
+          <w:lang w:val="en-US"/>
+        </w:rPr>
+        <w:t>most video views</w:t>
+      </w:r>
+      <w:r>
+        <w:rPr>
+          <w:rFonts w:eastAsia="Times New Roman"/>
+          <w:lang w:val="en-US"/>
+        </w:rPr>
+        <w:t>?</w:t>
+      </w:r>
+      <w:r>
+        <w:rPr>
+          <w:rFonts w:eastAsia="Times New Roman"/>
+          <w:lang w:val="en-US"/>
+        </w:rPr>
+        <w:t xml:space="preserve"> The first </w:t>
+      </w:r>
+      <w:r>
+        <w:rPr>
+          <w:rFonts w:eastAsia="Times New Roman"/>
+          <w:lang w:val="en-US"/>
+        </w:rPr>
+        <w:t xml:space="preserve">attempt </w:t>
+      </w:r>
+      <w:r>
+        <w:rPr>
+          <w:rFonts w:eastAsia="Times New Roman"/>
+          <w:lang w:val="en-US"/>
+        </w:rPr>
+        <w:t xml:space="preserve">looked at median </w:t>
+      </w:r>
+      <w:r>
+        <w:rPr>
+          <w:rFonts w:eastAsia="Times New Roman"/>
+          <w:lang w:val="en-US"/>
+        </w:rPr>
+        <w:t xml:space="preserve">and average </w:t>
+      </w:r>
+      <w:r>
+        <w:rPr>
+          <w:rFonts w:eastAsia="Times New Roman"/>
+          <w:lang w:val="en-US"/>
+        </w:rPr>
+        <w:t>view-counts for</w:t>
+      </w:r>
+      <w:r>
+        <w:rPr>
+          <w:rFonts w:eastAsia="Times New Roman"/>
+          <w:lang w:val="en-US"/>
+        </w:rPr>
+        <w:t xml:space="preserve"> </w:t>
+      </w:r>
+      <w:r>
+        <w:rPr>
+          <w:rFonts w:eastAsia="Times New Roman"/>
+          <w:lang w:val="en-US"/>
+        </w:rPr>
+        <w:t>videos</w:t>
+      </w:r>
+      <w:r>
+        <w:rPr>
+          <w:rFonts w:eastAsia="Times New Roman"/>
+          <w:lang w:val="en-US"/>
+        </w:rPr>
+        <w:t xml:space="preserve">. </w:t>
+      </w:r>
+      <w:r>
+        <w:rPr>
+          <w:rFonts w:eastAsia="Times New Roman"/>
+          <w:lang w:val="en-US"/>
+        </w:rPr>
+        <w:t xml:space="preserve">The median </w:t>
+      </w:r>
+      <w:r>
+        <w:rPr>
+          <w:rFonts w:eastAsia="Times New Roman"/>
+          <w:lang w:val="en-US"/>
+        </w:rPr>
+        <w:t>view-counts</w:t>
+      </w:r>
+      <w:r>
+        <w:rPr>
+          <w:rFonts w:eastAsia="Times New Roman"/>
+          <w:lang w:val="en-US"/>
+        </w:rPr>
+        <w:t xml:space="preserve"> were a better </w:t>
+      </w:r>
+      <w:r>
+        <w:rPr>
+          <w:rFonts w:eastAsia="Times New Roman"/>
+          <w:lang w:val="en-US"/>
+        </w:rPr>
+        <w:t xml:space="preserve">indicator </w:t>
+      </w:r>
+      <w:r>
+        <w:rPr>
+          <w:rFonts w:eastAsia="Times New Roman"/>
+          <w:lang w:val="en-US"/>
+        </w:rPr>
+        <w:t xml:space="preserve">of </w:t>
+      </w:r>
+      <w:r>
+        <w:rPr>
+          <w:rFonts w:eastAsia="Times New Roman"/>
+          <w:lang w:val="en-US"/>
+        </w:rPr>
+        <w:t xml:space="preserve">overall </w:t>
+      </w:r>
+      <w:r>
+        <w:rPr>
+          <w:rFonts w:eastAsia="Times New Roman"/>
+          <w:lang w:val="en-US"/>
+        </w:rPr>
+        <w:t xml:space="preserve">site </w:t>
+      </w:r>
+      <w:r>
+        <w:rPr>
+          <w:rFonts w:eastAsia="Times New Roman"/>
+          <w:lang w:val="en-US"/>
+        </w:rPr>
+        <w:t>viewership</w:t>
+      </w:r>
+      <w:r>
+        <w:rPr>
+          <w:rFonts w:eastAsia="Times New Roman"/>
+          <w:lang w:val="en-US"/>
+        </w:rPr>
+        <w:t>,</w:t>
+      </w:r>
+      <w:r>
+        <w:rPr>
+          <w:rFonts w:eastAsia="Times New Roman"/>
+          <w:lang w:val="en-US"/>
+        </w:rPr>
+        <w:t xml:space="preserve"> and this seemed to </w:t>
+      </w:r>
+      <w:r>
+        <w:rPr>
+          <w:rFonts w:eastAsia="Times New Roman"/>
+          <w:lang w:val="en-US"/>
+        </w:rPr>
+        <w:t xml:space="preserve">peak around </w:t>
+      </w:r>
+      <w:r>
+        <w:rPr>
+          <w:rFonts w:eastAsia="Times New Roman"/>
+          <w:lang w:val="en-US"/>
+        </w:rPr>
+        <w:t>2018</w:t>
+      </w:r>
+      <w:r>
+        <w:rPr>
+          <w:rFonts w:eastAsia="Times New Roman"/>
+          <w:lang w:val="en-US"/>
+        </w:rPr>
+        <w:t xml:space="preserve">. The problem with average is that </w:t>
+      </w:r>
+      <w:r>
+        <w:rPr>
+          <w:rFonts w:eastAsia="Times New Roman"/>
+          <w:lang w:val="en-US"/>
+        </w:rPr>
+        <w:t xml:space="preserve">it </w:t>
+      </w:r>
+      <w:r>
+        <w:rPr>
+          <w:rFonts w:eastAsia="Times New Roman"/>
+          <w:lang w:val="en-US"/>
+        </w:rPr>
+        <w:t xml:space="preserve">was a </w:t>
+      </w:r>
+      <w:r>
+        <w:rPr>
+          <w:rFonts w:eastAsia="Times New Roman"/>
+          <w:lang w:val="en-US"/>
+        </w:rPr>
+        <w:t xml:space="preserve">better measure of </w:t>
+      </w:r>
+      <w:r>
+        <w:rPr>
+          <w:rFonts w:eastAsia="Times New Roman"/>
+          <w:lang w:val="en-US"/>
+        </w:rPr>
+        <w:t xml:space="preserve">the ratio </w:t>
+      </w:r>
+      <w:r>
+        <w:rPr>
+          <w:rFonts w:eastAsia="Times New Roman"/>
+          <w:lang w:val="en-US"/>
+        </w:rPr>
+        <w:t xml:space="preserve">of popular </w:t>
+      </w:r>
+      <w:r>
+        <w:rPr>
+          <w:rFonts w:eastAsia="Times New Roman"/>
+          <w:lang w:val="en-US"/>
+        </w:rPr>
+        <w:t>videos</w:t>
+      </w:r>
+      <w:r>
+        <w:rPr>
+          <w:lang w:val="en-US"/>
+        </w:rPr>
+        <w:t xml:space="preserve">, </w:t>
+      </w:r>
+      <w:r>
+        <w:rPr>
+          <w:lang w:val="en-US"/>
+        </w:rPr>
+        <w:t>usually</w:t>
+      </w:r>
+      <w:r>
+        <w:rPr>
+          <w:lang w:val="en-US"/>
+        </w:rPr>
+        <w:t xml:space="preserve"> baby </w:t>
+      </w:r>
+      <w:r>
+        <w:rPr>
+          <w:lang w:val="en-US"/>
+        </w:rPr>
+        <w:t>YouTube</w:t>
+      </w:r>
+      <w:r>
+        <w:rPr>
+          <w:lang w:val="en-US"/>
+        </w:rPr>
+        <w:t xml:space="preserve"> </w:t>
+      </w:r>
+      <w:r>
+        <w:rPr>
+          <w:lang w:val="en-US"/>
+        </w:rPr>
+        <w:t xml:space="preserve">video </w:t>
+      </w:r>
+      <w:r>
+        <w:rPr>
+          <w:lang w:val="en-US"/>
+        </w:rPr>
+        <w:t xml:space="preserve">channel </w:t>
+      </w:r>
+      <w:proofErr w:type="spellStart"/>
+      <w:r>
+        <w:rPr>
+          <w:lang w:val="en-US"/>
+        </w:rPr>
+        <w:t>Cocomelon</w:t>
+      </w:r>
+      <w:proofErr w:type="spellEnd"/>
+      <w:r>
+        <w:rPr>
+          <w:lang w:val="en-US"/>
+        </w:rPr>
+        <w:t xml:space="preserve">, to </w:t>
+      </w:r>
+      <w:r>
+        <w:rPr>
+          <w:lang w:val="en-US"/>
+        </w:rPr>
+        <w:t xml:space="preserve">other top 100 </w:t>
+      </w:r>
+      <w:r>
+        <w:rPr>
+          <w:lang w:val="en-US"/>
+        </w:rPr>
+        <w:t xml:space="preserve">channels </w:t>
+      </w:r>
+      <w:r>
+        <w:rPr>
+          <w:lang w:val="en-US"/>
+        </w:rPr>
+        <w:t>in 2023</w:t>
+      </w:r>
+      <w:r>
+        <w:rPr>
+          <w:lang w:val="en-US"/>
+        </w:rPr>
+        <w:t xml:space="preserve">. </w:t>
+      </w:r>
+      <w:r>
+        <w:rPr>
+          <w:lang w:val="en-US"/>
+        </w:rPr>
+        <w:t xml:space="preserve">The problem is that </w:t>
+      </w:r>
+      <w:r>
+        <w:rPr>
+          <w:lang w:val="en-US"/>
+        </w:rPr>
+        <w:t>most top</w:t>
+      </w:r>
+      <w:r>
+        <w:rPr>
+          <w:lang w:val="en-US"/>
+        </w:rPr>
+        <w:t xml:space="preserve"> 100 channels from 2023 </w:t>
+      </w:r>
+      <w:r>
+        <w:rPr>
+          <w:lang w:val="en-US"/>
+        </w:rPr>
+        <w:t xml:space="preserve">were not </w:t>
+      </w:r>
+      <w:r>
+        <w:rPr>
+          <w:lang w:val="en-US"/>
+        </w:rPr>
+        <w:t xml:space="preserve">uploading </w:t>
+      </w:r>
+      <w:r>
+        <w:rPr>
+          <w:lang w:val="en-US"/>
+        </w:rPr>
+        <w:t xml:space="preserve">videos </w:t>
+      </w:r>
+      <w:r>
+        <w:rPr>
+          <w:lang w:val="en-US"/>
+        </w:rPr>
+        <w:t xml:space="preserve">before </w:t>
+      </w:r>
+      <w:r>
+        <w:rPr>
+          <w:lang w:val="en-US"/>
+        </w:rPr>
+        <w:t xml:space="preserve">2010. </w:t>
+      </w:r>
+      <w:r>
+        <w:rPr>
+          <w:lang w:val="en-US"/>
+        </w:rPr>
+        <w:t xml:space="preserve">This issue was the worst in </w:t>
+      </w:r>
+      <w:r>
+        <w:rPr>
+          <w:lang w:val="en-US"/>
+        </w:rPr>
+        <w:t xml:space="preserve">2006, </w:t>
+      </w:r>
+      <w:r>
+        <w:rPr>
+          <w:lang w:val="en-US"/>
+        </w:rPr>
+        <w:t xml:space="preserve">where </w:t>
+      </w:r>
+      <w:r>
+        <w:rPr>
+          <w:lang w:val="en-US"/>
+        </w:rPr>
+        <w:t xml:space="preserve">the video count </w:t>
+      </w:r>
+      <w:r>
+        <w:rPr>
+          <w:lang w:val="en-US"/>
+        </w:rPr>
+        <w:t xml:space="preserve">was only 3 and they </w:t>
+      </w:r>
+      <w:r>
+        <w:rPr>
+          <w:lang w:val="en-US"/>
+        </w:rPr>
+        <w:t xml:space="preserve">were all from </w:t>
+      </w:r>
+      <w:proofErr w:type="spellStart"/>
+      <w:r>
+        <w:rPr>
+          <w:lang w:val="en-US"/>
+        </w:rPr>
+        <w:t>Cocomelon</w:t>
+      </w:r>
+      <w:proofErr w:type="spellEnd"/>
+      <w:r>
+        <w:rPr>
+          <w:lang w:val="en-US"/>
+        </w:rPr>
+        <w:t xml:space="preserve">. </w:t>
+      </w:r>
+      <w:proofErr w:type="spellStart"/>
+      <w:r>
+        <w:rPr>
+          <w:lang w:val="en-US"/>
+        </w:rPr>
+        <w:t>Cocomelon</w:t>
+      </w:r>
+      <w:proofErr w:type="spellEnd"/>
+      <w:r>
+        <w:rPr>
+          <w:lang w:val="en-US"/>
+        </w:rPr>
+        <w:t xml:space="preserve"> had a single </w:t>
+      </w:r>
+      <w:r>
+        <w:rPr>
+          <w:lang w:val="en-US"/>
+        </w:rPr>
+        <w:t xml:space="preserve">viral video from 2006 that </w:t>
+      </w:r>
+      <w:r>
+        <w:rPr>
+          <w:lang w:val="en-US"/>
+        </w:rPr>
+        <w:t xml:space="preserve">has almost </w:t>
+      </w:r>
+      <w:r>
+        <w:rPr>
+          <w:lang w:val="en-US"/>
+        </w:rPr>
+        <w:t xml:space="preserve">200 million views and this brought the average for the year up to 100 million views. </w:t>
+      </w:r>
+      <w:r>
+        <w:rPr>
+          <w:lang w:val="en-US"/>
+        </w:rPr>
+        <w:t xml:space="preserve">This </w:t>
+      </w:r>
+      <w:r>
+        <w:rPr>
+          <w:lang w:val="en-US"/>
+        </w:rPr>
+        <w:t xml:space="preserve">had to be </w:t>
+      </w:r>
+      <w:r>
+        <w:rPr>
+          <w:lang w:val="en-US"/>
+        </w:rPr>
+        <w:t xml:space="preserve">removed because </w:t>
+      </w:r>
+      <w:r>
+        <w:rPr>
+          <w:lang w:val="en-US"/>
+        </w:rPr>
+        <w:t xml:space="preserve">it </w:t>
+      </w:r>
+      <w:r>
+        <w:rPr>
+          <w:lang w:val="en-US"/>
+        </w:rPr>
+        <w:t xml:space="preserve">blew </w:t>
+      </w:r>
+      <w:r>
+        <w:rPr>
+          <w:lang w:val="en-US"/>
+        </w:rPr>
+        <w:t xml:space="preserve">out the scale of the graph and made </w:t>
+      </w:r>
+      <w:r>
+        <w:rPr>
+          <w:lang w:val="en-US"/>
+        </w:rPr>
+        <w:t>the</w:t>
+      </w:r>
+      <w:r>
+        <w:rPr>
+          <w:lang w:val="en-US"/>
+        </w:rPr>
+        <w:t xml:space="preserve"> </w:t>
+      </w:r>
+      <w:r>
+        <w:rPr>
+          <w:lang w:val="en-US"/>
+        </w:rPr>
+        <w:t xml:space="preserve">median </w:t>
+      </w:r>
+      <w:r>
+        <w:rPr>
+          <w:lang w:val="en-US"/>
+        </w:rPr>
+        <w:t>view</w:t>
+      </w:r>
+      <w:r>
+        <w:rPr>
+          <w:lang w:val="en-US"/>
+        </w:rPr>
+        <w:t>-count</w:t>
+      </w:r>
+      <w:r>
+        <w:rPr>
+          <w:lang w:val="en-US"/>
+        </w:rPr>
+        <w:t xml:space="preserve"> </w:t>
+      </w:r>
+      <w:r>
+        <w:rPr>
+          <w:lang w:val="en-US"/>
+        </w:rPr>
+        <w:t>was too hard to see</w:t>
+      </w:r>
+      <w:r>
+        <w:rPr>
+          <w:lang w:val="en-US"/>
+        </w:rPr>
+        <w:t>.</w:t>
+      </w:r>
+      <w:r>
+        <w:rPr>
+          <w:lang w:val="en-US"/>
+        </w:rPr>
+        <w:t xml:space="preserve"> The important interpretation</w:t>
+      </w:r>
+      <w:r>
+        <w:rPr>
+          <w:lang w:val="en-US"/>
+        </w:rPr>
+        <w:t xml:space="preserve"> of the first graph is </w:t>
+      </w:r>
+      <w:r>
+        <w:rPr>
+          <w:lang w:val="en-US"/>
+        </w:rPr>
+        <w:t xml:space="preserve">that </w:t>
+      </w:r>
+      <w:r>
+        <w:rPr>
+          <w:lang w:val="en-US"/>
+        </w:rPr>
+        <w:t xml:space="preserve">video virality is by far the </w:t>
+      </w:r>
+      <w:r>
+        <w:rPr>
+          <w:lang w:val="en-US"/>
+        </w:rPr>
+        <w:t>most important aspect of video viewership</w:t>
+      </w:r>
+      <w:r>
+        <w:rPr>
+          <w:lang w:val="en-US"/>
+        </w:rPr>
+        <w:t xml:space="preserve"> </w:t>
+      </w:r>
+      <w:r>
+        <w:rPr>
+          <w:lang w:val="en-US"/>
+        </w:rPr>
+        <w:t xml:space="preserve">and that lead to the </w:t>
+      </w:r>
+      <w:r>
+        <w:rPr>
+          <w:lang w:val="en-US"/>
+        </w:rPr>
+        <w:t>question</w:t>
+      </w:r>
+      <w:r>
+        <w:rPr>
+          <w:lang w:val="en-US"/>
+        </w:rPr>
+        <w:t>:</w:t>
+      </w:r>
+      <w:r>
+        <w:rPr>
+          <w:lang w:val="en-US"/>
+        </w:rPr>
+        <w:t xml:space="preserve"> which year had the biggest viral videos</w:t>
+      </w:r>
+      <w:r>
+        <w:rPr>
+          <w:lang w:val="en-US"/>
+        </w:rPr>
+        <w:t>?</w:t>
+      </w:r>
+    </w:p>
+    <w:p>
+      <w:pPr>
+        <w:pStyle w:val="BodyText"/>
+        <w:ind w:firstLine="720"/>
+        <w:rPr>
+          <w:lang w:val="en-US"/>
+        </w:rPr>
+      </w:pPr>
+      <w:r>
+        <w:rPr>
+          <w:lang w:val="en-US"/>
+        </w:rPr>
+        <w:t>To</w:t>
+      </w:r>
+      <w:r>
+        <w:rPr>
+          <w:lang w:val="en-US"/>
+        </w:rPr>
+        <w:t xml:space="preserve"> approximate </w:t>
+      </w:r>
+      <w:r>
+        <w:rPr>
+          <w:lang w:val="en-US"/>
+        </w:rPr>
+        <w:t xml:space="preserve">the </w:t>
+      </w:r>
+      <w:r>
+        <w:rPr>
+          <w:lang w:val="en-US"/>
+        </w:rPr>
+        <w:t>biggest viral videos</w:t>
+      </w:r>
+      <w:r>
+        <w:rPr>
+          <w:lang w:val="en-US"/>
+        </w:rPr>
+        <w:t>,</w:t>
+      </w:r>
+      <w:r>
+        <w:rPr>
+          <w:lang w:val="en-US"/>
+        </w:rPr>
+        <w:t xml:space="preserve"> we looked </w:t>
+      </w:r>
+      <w:r>
+        <w:rPr>
+          <w:lang w:val="en-US"/>
+        </w:rPr>
+        <w:t xml:space="preserve">at the </w:t>
+      </w:r>
+      <w:r>
+        <w:rPr>
+          <w:lang w:val="en-US"/>
+        </w:rPr>
+        <w:t>videos with</w:t>
+      </w:r>
+      <w:r>
+        <w:rPr>
+          <w:lang w:val="en-US"/>
+        </w:rPr>
+        <w:t xml:space="preserve"> the largest </w:t>
+      </w:r>
+      <w:r>
+        <w:rPr>
+          <w:lang w:val="en-US"/>
+        </w:rPr>
+        <w:t>view-count</w:t>
+      </w:r>
+      <w:r>
+        <w:rPr>
+          <w:lang w:val="en-US"/>
+        </w:rPr>
+        <w:t xml:space="preserve"> </w:t>
+      </w:r>
+      <w:r>
+        <w:rPr>
+          <w:lang w:val="en-US"/>
+        </w:rPr>
+        <w:t>by year</w:t>
+      </w:r>
+      <w:r>
+        <w:rPr>
+          <w:lang w:val="en-US"/>
+        </w:rPr>
+        <w:t xml:space="preserve">. </w:t>
+      </w:r>
+      <w:r>
+        <w:rPr>
+          <w:lang w:val="en-US"/>
+        </w:rPr>
+        <w:t>The most striking part of our entire dataset is contained in this graph: the viewership on the biggest YouTube video is</w:t>
+      </w:r>
+      <w:r>
+        <w:rPr>
+          <w:lang w:val="en-US"/>
+        </w:rPr>
+        <w:t xml:space="preserve"> </w:t>
+      </w:r>
+      <w:r>
+        <w:rPr>
+          <w:lang w:val="en-US"/>
+        </w:rPr>
+        <w:t>about 1.</w:t>
+      </w:r>
+      <w:r>
+        <w:rPr>
+          <w:lang w:val="en-US"/>
+        </w:rPr>
+        <w:t>7</w:t>
+      </w:r>
+      <w:r>
+        <w:rPr>
+          <w:lang w:val="en-US"/>
+        </w:rPr>
+        <w:t>5</w:t>
+      </w:r>
+      <w:r>
+        <w:rPr>
+          <w:lang w:val="en-US"/>
+        </w:rPr>
+        <w:t xml:space="preserve"> </w:t>
+      </w:r>
+      <w:r>
+        <w:rPr>
+          <w:lang w:val="en-US"/>
+        </w:rPr>
+        <w:t xml:space="preserve">times the </w:t>
+      </w:r>
+      <w:r>
+        <w:rPr>
+          <w:lang w:val="en-US"/>
+        </w:rPr>
+        <w:t xml:space="preserve">approximate </w:t>
+      </w:r>
+      <w:r>
+        <w:rPr>
+          <w:lang w:val="en-US"/>
+        </w:rPr>
+        <w:t xml:space="preserve">8 billion population </w:t>
+      </w:r>
+      <w:r>
+        <w:rPr>
+          <w:lang w:val="en-US"/>
+        </w:rPr>
+        <w:t>of Earth</w:t>
+      </w:r>
+      <w:r>
+        <w:rPr>
+          <w:lang w:val="en-US"/>
+        </w:rPr>
+        <w:t>.</w:t>
+      </w:r>
+      <w:r>
+        <w:rPr>
+          <w:lang w:val="en-US"/>
+        </w:rPr>
+        <w:t xml:space="preserve"> </w:t>
+      </w:r>
+      <w:r>
+        <w:rPr>
+          <w:lang w:val="en-US"/>
+        </w:rPr>
+        <w:t xml:space="preserve">The maximum </w:t>
+      </w:r>
+      <w:r>
+        <w:rPr>
+          <w:lang w:val="en-US"/>
+        </w:rPr>
+        <w:t xml:space="preserve">view-count </w:t>
+      </w:r>
+      <w:r>
+        <w:rPr>
+          <w:lang w:val="en-US"/>
+        </w:rPr>
+        <w:t xml:space="preserve">suggests that the </w:t>
+      </w:r>
+      <w:r>
+        <w:rPr>
+          <w:lang w:val="en-US"/>
+        </w:rPr>
+        <w:t>largest viewership was on videos over three years old,</w:t>
+      </w:r>
+      <w:r>
+        <w:rPr>
+          <w:lang w:val="en-US"/>
+        </w:rPr>
+        <w:t xml:space="preserve"> which might be due to </w:t>
+      </w:r>
+      <w:r>
+        <w:rPr>
+          <w:lang w:val="en-US"/>
+        </w:rPr>
+        <w:t xml:space="preserve">changes to the </w:t>
+      </w:r>
+      <w:r>
+        <w:rPr>
+          <w:lang w:val="en-US"/>
+        </w:rPr>
+        <w:t>algorithm in 2019.</w:t>
+      </w:r>
+      <w:r>
+        <w:rPr>
+          <w:lang w:val="en-US"/>
+        </w:rPr>
+        <w:t xml:space="preserve"> </w:t>
+      </w:r>
+      <w:r>
+        <w:rPr>
+          <w:lang w:val="en-US"/>
+        </w:rPr>
+        <w:t>One</w:t>
+      </w:r>
+      <w:r>
+        <w:rPr>
+          <w:lang w:val="en-US"/>
+        </w:rPr>
+        <w:t xml:space="preserve"> of the </w:t>
+      </w:r>
+      <w:r>
+        <w:rPr>
+          <w:lang w:val="en-US"/>
+        </w:rPr>
+        <w:t xml:space="preserve">limitations of this dataset is that, again, we only got videos from the </w:t>
+      </w:r>
+      <w:r>
+        <w:rPr>
+          <w:lang w:val="en-US"/>
+        </w:rPr>
+        <w:t xml:space="preserve">most subscribed channels on </w:t>
+      </w:r>
+      <w:r>
+        <w:rPr>
+          <w:lang w:val="en-US"/>
+        </w:rPr>
+        <w:t>YouTube</w:t>
+      </w:r>
+      <w:r>
+        <w:rPr>
+          <w:lang w:val="en-US"/>
+        </w:rPr>
+        <w:t>.</w:t>
+      </w:r>
+      <w:r>
+        <w:rPr>
+          <w:lang w:val="en-US"/>
+        </w:rPr>
+        <w:t xml:space="preserve"> </w:t>
+      </w:r>
+      <w:r>
+        <w:rPr>
+          <w:lang w:val="en-US"/>
+        </w:rPr>
+        <w:t>This means that the most viewed videos by year are only the most view</w:t>
+      </w:r>
+      <w:r>
+        <w:rPr>
+          <w:lang w:val="en-US"/>
+        </w:rPr>
+        <w:t xml:space="preserve">ed from the biggest channels. In hindsight it would have been great to collect video data from the largest videos playlist </w:t>
+      </w:r>
+      <w:r>
+        <w:rPr>
+          <w:lang w:val="en-US"/>
+        </w:rPr>
+        <w:t xml:space="preserve">and combine it with our </w:t>
+      </w:r>
+      <w:r>
+        <w:rPr>
+          <w:lang w:val="en-US"/>
+        </w:rPr>
+        <w:t>dataset</w:t>
+      </w:r>
+      <w:r>
+        <w:rPr>
+          <w:lang w:val="en-US"/>
+        </w:rPr>
+        <w:t xml:space="preserve"> </w:t>
+      </w:r>
+      <w:r>
+        <w:rPr>
+          <w:lang w:val="en-US"/>
+        </w:rPr>
+        <w:t xml:space="preserve">to create a more </w:t>
+      </w:r>
+      <w:r>
+        <w:rPr>
+          <w:lang w:val="en-US"/>
+        </w:rPr>
+        <w:t xml:space="preserve">accurate </w:t>
+      </w:r>
+      <w:r>
+        <w:rPr>
+          <w:lang w:val="en-US"/>
+        </w:rPr>
+        <w:t xml:space="preserve">measure of the </w:t>
+      </w:r>
+      <w:r>
+        <w:rPr>
+          <w:lang w:val="en-US"/>
+        </w:rPr>
+        <w:t xml:space="preserve">most viewed </w:t>
+      </w:r>
+      <w:r>
+        <w:rPr>
+          <w:lang w:val="en-US"/>
+        </w:rPr>
+        <w:t>videos.</w:t>
+      </w:r>
+      <w:r>
+        <w:rPr>
+          <w:lang w:val="en-US"/>
+        </w:rPr>
+        <w:t xml:space="preserve"> </w:t>
+      </w:r>
+      <w:r>
+        <w:rPr>
+          <w:lang w:val="en-US"/>
+        </w:rPr>
+        <w:t>So</w:t>
+      </w:r>
+      <w:r>
+        <w:rPr>
+          <w:lang w:val="en-US"/>
+        </w:rPr>
+        <w:t>,</w:t>
+      </w:r>
+      <w:r>
+        <w:rPr>
+          <w:lang w:val="en-US"/>
+        </w:rPr>
+        <w:t xml:space="preserve"> to </w:t>
+      </w:r>
+      <w:r>
+        <w:rPr>
+          <w:lang w:val="en-US"/>
+        </w:rPr>
+        <w:t xml:space="preserve">better answer the question from class: </w:t>
+      </w:r>
+      <w:r>
+        <w:rPr>
+          <w:lang w:val="en-US"/>
+        </w:rPr>
+        <w:t>our dataset does</w:t>
+      </w:r>
+      <w:r>
+        <w:rPr>
+          <w:lang w:val="en-US"/>
+        </w:rPr>
+        <w:t xml:space="preserve"> not </w:t>
+      </w:r>
+      <w:r>
+        <w:rPr>
+          <w:lang w:val="en-US"/>
+        </w:rPr>
+        <w:t xml:space="preserve">include data </w:t>
+      </w:r>
+      <w:r>
+        <w:rPr>
+          <w:lang w:val="en-US"/>
+        </w:rPr>
+        <w:t>from Rick Astley</w:t>
+      </w:r>
+      <w:r>
+        <w:rPr>
+          <w:lang w:val="en-US"/>
+        </w:rPr>
+        <w:t>. However</w:t>
+      </w:r>
+      <w:r>
+        <w:rPr>
+          <w:lang w:val="en-US"/>
+        </w:rPr>
+        <w:t>,</w:t>
+      </w:r>
+      <w:r>
+        <w:rPr>
+          <w:lang w:val="en-US"/>
+        </w:rPr>
+        <w:t xml:space="preserve"> it turns out that the </w:t>
+      </w:r>
+      <w:r>
+        <w:rPr>
+          <w:lang w:val="en-US"/>
+        </w:rPr>
+        <w:t>view-count</w:t>
+      </w:r>
+      <w:r>
+        <w:rPr>
+          <w:lang w:val="en-US"/>
+        </w:rPr>
+        <w:t xml:space="preserve"> </w:t>
+      </w:r>
+      <w:r>
+        <w:rPr>
+          <w:lang w:val="en-US"/>
+        </w:rPr>
+        <w:t xml:space="preserve">of the </w:t>
+      </w:r>
+      <w:r>
+        <w:rPr>
+          <w:lang w:val="en-US"/>
+        </w:rPr>
+        <w:t xml:space="preserve">highest view-count </w:t>
+      </w:r>
+      <w:r>
+        <w:rPr>
+          <w:lang w:val="en-US"/>
+        </w:rPr>
+        <w:t xml:space="preserve">video </w:t>
+      </w:r>
+      <w:r>
+        <w:rPr>
+          <w:lang w:val="en-US"/>
+        </w:rPr>
+        <w:t>in our data</w:t>
+      </w:r>
+      <w:r>
+        <w:rPr>
+          <w:lang w:val="en-US"/>
+        </w:rPr>
+        <w:t xml:space="preserve"> from 2009 </w:t>
+      </w:r>
+      <w:r>
+        <w:rPr>
+          <w:lang w:val="en-US"/>
+        </w:rPr>
+        <w:t>was comparable</w:t>
+      </w:r>
+      <w:r>
+        <w:rPr>
+          <w:lang w:val="en-US"/>
+        </w:rPr>
+        <w:t xml:space="preserve"> </w:t>
+      </w:r>
+      <w:r>
+        <w:rPr>
+          <w:lang w:val="en-US"/>
+        </w:rPr>
+        <w:t xml:space="preserve">to </w:t>
+      </w:r>
+      <w:r>
+        <w:rPr>
+          <w:lang w:val="en-US"/>
+        </w:rPr>
+        <w:t xml:space="preserve">Never </w:t>
+      </w:r>
+      <w:proofErr w:type="spellStart"/>
+      <w:r>
+        <w:rPr>
+          <w:lang w:val="en-US"/>
+        </w:rPr>
+        <w:t>Gonna</w:t>
+      </w:r>
+      <w:proofErr w:type="spellEnd"/>
+      <w:r>
+        <w:rPr>
+          <w:lang w:val="en-US"/>
+        </w:rPr>
+        <w:t xml:space="preserve"> Give You </w:t>
+      </w:r>
+      <w:r>
+        <w:rPr>
+          <w:lang w:val="en-US"/>
+        </w:rPr>
+        <w:t>Up</w:t>
+      </w:r>
+      <w:r>
+        <w:rPr>
+          <w:lang w:val="en-US"/>
+        </w:rPr>
+        <w:t xml:space="preserve"> so </w:t>
+      </w:r>
+      <w:r>
+        <w:rPr>
+          <w:lang w:val="en-US"/>
+        </w:rPr>
+        <w:t xml:space="preserve">Rick-rolling </w:t>
+      </w:r>
+      <w:r>
+        <w:rPr>
+          <w:lang w:val="en-US"/>
+        </w:rPr>
+        <w:t xml:space="preserve">might not </w:t>
+      </w:r>
+      <w:r>
+        <w:rPr>
+          <w:lang w:val="en-US"/>
+        </w:rPr>
+        <w:t xml:space="preserve">be </w:t>
+      </w:r>
+      <w:r>
+        <w:rPr>
+          <w:lang w:val="en-US"/>
+        </w:rPr>
+        <w:t xml:space="preserve">a </w:t>
+      </w:r>
+      <w:r>
+        <w:rPr>
+          <w:lang w:val="en-US"/>
+        </w:rPr>
+        <w:t xml:space="preserve">significant factor </w:t>
+      </w:r>
+      <w:r>
+        <w:rPr>
+          <w:lang w:val="en-US"/>
+        </w:rPr>
+        <w:t xml:space="preserve">compared to </w:t>
+      </w:r>
+      <w:r>
+        <w:rPr>
+          <w:lang w:val="en-US"/>
+        </w:rPr>
+        <w:t xml:space="preserve">other trends. </w:t>
+      </w:r>
+      <w:r>
+        <w:rPr>
+          <w:lang w:val="en-US"/>
+        </w:rPr>
+        <w:t xml:space="preserve">However, </w:t>
+      </w:r>
+      <w:r>
+        <w:rPr>
+          <w:lang w:val="en-US"/>
+        </w:rPr>
+        <w:t>Never</w:t>
+      </w:r>
+      <w:r>
+        <w:rPr>
+          <w:lang w:val="en-US"/>
+        </w:rPr>
+        <w:t xml:space="preserve"> </w:t>
+      </w:r>
+      <w:proofErr w:type="spellStart"/>
+      <w:r>
+        <w:rPr>
+          <w:lang w:val="en-US"/>
+        </w:rPr>
+        <w:t>Gonna</w:t>
+      </w:r>
+      <w:proofErr w:type="spellEnd"/>
+      <w:r>
+        <w:rPr>
+          <w:lang w:val="en-US"/>
+        </w:rPr>
+        <w:t xml:space="preserve"> Give You Up </w:t>
+      </w:r>
+      <w:r>
+        <w:rPr>
+          <w:lang w:val="en-US"/>
+        </w:rPr>
+        <w:t xml:space="preserve">is an outlier because </w:t>
+      </w:r>
+      <w:r>
+        <w:rPr>
+          <w:lang w:val="en-US"/>
+        </w:rPr>
+        <w:t xml:space="preserve">the view-count is almost </w:t>
+      </w:r>
+      <w:r>
+        <w:rPr>
+          <w:lang w:val="en-US"/>
+        </w:rPr>
+        <w:t xml:space="preserve">350 </w:t>
+      </w:r>
+      <w:r>
+        <w:rPr>
+          <w:lang w:val="en-US"/>
+        </w:rPr>
+        <w:t xml:space="preserve">times higher than the </w:t>
+      </w:r>
+      <w:r>
+        <w:rPr>
+          <w:lang w:val="en-US"/>
+        </w:rPr>
+        <w:t xml:space="preserve">channel’s </w:t>
+      </w:r>
+      <w:r>
+        <w:rPr>
+          <w:lang w:val="en-US"/>
+        </w:rPr>
+        <w:t>subscriber count.</w:t>
+      </w:r>
+      <w:r>
+        <w:rPr>
+          <w:lang w:val="en-US"/>
+        </w:rPr>
+        <w:t xml:space="preserve"> </w:t>
+      </w:r>
+      <w:r>
+        <w:rPr>
+          <w:lang w:val="en-US"/>
+        </w:rPr>
+        <w:t xml:space="preserve">Maximum channel views vs </w:t>
+      </w:r>
+      <w:r>
+        <w:rPr>
+          <w:lang w:val="en-US"/>
+        </w:rPr>
+        <w:t xml:space="preserve">channel </w:t>
+      </w:r>
+      <w:r>
+        <w:rPr>
+          <w:lang w:val="en-US"/>
+        </w:rPr>
+        <w:t>sub</w:t>
+      </w:r>
+      <w:r>
+        <w:rPr>
+          <w:lang w:val="en-US"/>
+        </w:rPr>
+        <w:t xml:space="preserve">scriber count would have made for </w:t>
+      </w:r>
+      <w:r>
+        <w:rPr>
+          <w:lang w:val="en-US"/>
+        </w:rPr>
+        <w:t xml:space="preserve">an interesting </w:t>
+      </w:r>
+      <w:r>
+        <w:rPr>
+          <w:lang w:val="en-US"/>
+        </w:rPr>
+        <w:t xml:space="preserve">graph </w:t>
+      </w:r>
+      <w:r>
+        <w:rPr>
+          <w:lang w:val="en-US"/>
+        </w:rPr>
+        <w:t xml:space="preserve">but unfortunately, </w:t>
+      </w:r>
+      <w:r>
+        <w:rPr>
+          <w:lang w:val="en-US"/>
+        </w:rPr>
+        <w:t xml:space="preserve">the final graphing </w:t>
+      </w:r>
+      <w:r>
+        <w:rPr>
+          <w:lang w:val="en-US"/>
+        </w:rPr>
+        <w:t xml:space="preserve">process happened </w:t>
+      </w:r>
+      <w:r>
+        <w:rPr>
+          <w:lang w:val="en-US"/>
+        </w:rPr>
+        <w:t>too</w:t>
+      </w:r>
+      <w:r>
+        <w:rPr>
+          <w:lang w:val="en-US"/>
+        </w:rPr>
+        <w:t xml:space="preserve"> late in the semester</w:t>
+      </w:r>
+      <w:r>
+        <w:rPr>
+          <w:lang w:val="en-US"/>
+        </w:rPr>
+        <w:t>.</w:t>
       </w:r>
     </w:p>
     <w:p>
@@ -1154,9 +2766,9 @@
         <w:pStyle w:val="references"/>
         <w:sectPr>
           <w:type w:val="continuous"/>
-          <w:pgSz w:w="12240" w:h="15840" w:code="1"/>
+          <w:pgSz w:w="12240" w:h="15840" w:orient="portrait" w:code="1"/>
           <w:pgMar w:top="1080" w:right="907" w:bottom="1440" w:left="907" w:header="720" w:footer="720" w:gutter="0"/>
-          <w:cols w:num="2" w:space="360"/>
+          <w:cols w:space="360" w:num="2"/>
           <w:docGrid w:linePitch="360"/>
         </w:sectPr>
       </w:pPr>
@@ -1174,7 +2786,7 @@
     </w:p>
     <w:sectPr>
       <w:type w:val="continuous"/>
-      <w:pgSz w:w="12240" w:h="15840" w:code="1"/>
+      <w:pgSz w:w="12240" w:h="15840" w:orient="portrait" w:code="1"/>
       <w:pgMar w:top="1080" w:right="893" w:bottom="1440" w:left="893" w:header="720" w:footer="720" w:gutter="0"/>
       <w:cols w:space="720"/>
       <w:docGrid w:linePitch="360"/>
@@ -1251,6 +2863,91 @@
 
 <file path=word/numbering.xml><?xml version="1.0" encoding="utf-8"?>
 <w:numbering xmlns:wpc="http://schemas.microsoft.com/office/word/2010/wordprocessingCanvas" xmlns:cx="http://schemas.microsoft.com/office/drawing/2014/chartex" xmlns:cx1="http://schemas.microsoft.com/office/drawing/2015/9/8/chartex" xmlns:cx2="http://schemas.microsoft.com/office/drawing/2015/10/21/chartex" xmlns:cx3="http://schemas.microsoft.com/office/drawing/2016/5/9/chartex" xmlns:cx4="http://schemas.microsoft.com/office/drawing/2016/5/10/chartex" xmlns:cx5="http://schemas.microsoft.com/office/drawing/2016/5/11/chartex" xmlns:cx6="http://schemas.microsoft.com/office/drawing/2016/5/12/chartex" xmlns:cx7="http://schemas.microsoft.com/office/drawing/2016/5/13/chartex" xmlns:cx8="http://schemas.microsoft.com/office/drawing/2016/5/14/chartex" xmlns:mc="http://schemas.openxmlformats.org/markup-compatibility/2006" xmlns:aink="http://schemas.microsoft.com/office/drawing/2016/ink" xmlns:am3d="http://schemas.microsoft.com/office/drawing/2017/model3d" xmlns:o="urn:schemas-microsoft-com:office:office" xmlns:oel="http://schemas.microsoft.com/office/2019/extlst" xmlns:r="http://schemas.openxmlformats.org/officeDocument/2006/relationships" xmlns:m="http://schemas.openxmlformats.org/officeDocument/2006/math" xmlns:v="urn:schemas-microsoft-com:vml" xmlns:wp14="http://schemas.microsoft.com/office/word/2010/wordprocessingDrawing" xmlns:wp="http://schemas.openxmlformats.org/drawingml/2006/wordprocessingDrawing" xmlns:w10="urn:schemas-microsoft-com:office:word" xmlns:w="http://schemas.openxmlformats.org/wordprocessingml/2006/main" xmlns:w14="http://schemas.microsoft.com/office/word/2010/wordml" xmlns:w15="http://schemas.microsoft.com/office/word/2012/wordml" xmlns:w16cex="http://schemas.microsoft.com/office/word/2018/wordml/cex" xmlns:w16cid="http://schemas.microsoft.com/office/word/2016/wordml/cid" xmlns:w16="http://schemas.microsoft.com/office/word/2018/wordml" xmlns:w16du="http://schemas.microsoft.com/office/word/2023/wordml/word16du" xmlns:w16sdtdh="http://schemas.microsoft.com/office/word/2020/wordml/sdtdatahash" xmlns:w16se="http://schemas.microsoft.com/office/word/2015/wordml/symex" xmlns:wpg="http://schemas.microsoft.com/office/word/2010/wordprocessingGroup" xmlns:wpi="http://schemas.microsoft.com/office/word/2010/wordprocessingInk" xmlns:wne="http://schemas.microsoft.com/office/word/2006/wordml" xmlns:wps="http://schemas.microsoft.com/office/word/2010/wordprocessingShape" mc:Ignorable="w14 w15 w16se w16cid w16 w16cex w16sdtdh w16du wp14">
+  <w:abstractNum xmlns:w="http://schemas.openxmlformats.org/wordprocessingml/2006/main" w:abstractNumId="24">
+    <w:nsid w:val="23c3f4ec"/>
+    <w:multiLevelType xmlns:w="http://schemas.openxmlformats.org/wordprocessingml/2006/main" w:val="hybridMultilevel"/>
+    <w:lvl xmlns:w="http://schemas.openxmlformats.org/wordprocessingml/2006/main" w:ilvl="0">
+      <w:start w:val="1"/>
+      <w:numFmt w:val="upperRoman"/>
+      <w:lvlText w:val="%1."/>
+      <w:lvlJc w:val="right"/>
+      <w:pPr>
+        <w:ind w:left="360" w:hanging="360"/>
+      </w:pPr>
+    </w:lvl>
+    <w:lvl xmlns:w="http://schemas.openxmlformats.org/wordprocessingml/2006/main" w:ilvl="1">
+      <w:start w:val="1"/>
+      <w:numFmt w:val="lowerLetter"/>
+      <w:lvlText w:val="%2."/>
+      <w:lvlJc w:val="left"/>
+      <w:pPr>
+        <w:ind w:left="1080" w:hanging="360"/>
+      </w:pPr>
+    </w:lvl>
+    <w:lvl xmlns:w="http://schemas.openxmlformats.org/wordprocessingml/2006/main" w:ilvl="2">
+      <w:start w:val="1"/>
+      <w:numFmt w:val="lowerRoman"/>
+      <w:lvlText w:val="%3."/>
+      <w:lvlJc w:val="right"/>
+      <w:pPr>
+        <w:ind w:left="1800" w:hanging="180"/>
+      </w:pPr>
+    </w:lvl>
+    <w:lvl xmlns:w="http://schemas.openxmlformats.org/wordprocessingml/2006/main" w:ilvl="3">
+      <w:start w:val="1"/>
+      <w:numFmt w:val="decimal"/>
+      <w:lvlText w:val="%4."/>
+      <w:lvlJc w:val="left"/>
+      <w:pPr>
+        <w:ind w:left="2520" w:hanging="360"/>
+      </w:pPr>
+    </w:lvl>
+    <w:lvl xmlns:w="http://schemas.openxmlformats.org/wordprocessingml/2006/main" w:ilvl="4">
+      <w:start w:val="1"/>
+      <w:numFmt w:val="lowerLetter"/>
+      <w:lvlText w:val="%5."/>
+      <w:lvlJc w:val="left"/>
+      <w:pPr>
+        <w:ind w:left="3240" w:hanging="360"/>
+      </w:pPr>
+    </w:lvl>
+    <w:lvl xmlns:w="http://schemas.openxmlformats.org/wordprocessingml/2006/main" w:ilvl="5">
+      <w:start w:val="1"/>
+      <w:numFmt w:val="lowerRoman"/>
+      <w:lvlText w:val="%6."/>
+      <w:lvlJc w:val="right"/>
+      <w:pPr>
+        <w:ind w:left="3960" w:hanging="180"/>
+      </w:pPr>
+    </w:lvl>
+    <w:lvl xmlns:w="http://schemas.openxmlformats.org/wordprocessingml/2006/main" w:ilvl="6">
+      <w:start w:val="1"/>
+      <w:numFmt w:val="decimal"/>
+      <w:lvlText w:val="%7."/>
+      <w:lvlJc w:val="left"/>
+      <w:pPr>
+        <w:ind w:left="4680" w:hanging="360"/>
+      </w:pPr>
+    </w:lvl>
+    <w:lvl xmlns:w="http://schemas.openxmlformats.org/wordprocessingml/2006/main" w:ilvl="7">
+      <w:start w:val="1"/>
+      <w:numFmt w:val="lowerLetter"/>
+      <w:lvlText w:val="%8."/>
+      <w:lvlJc w:val="left"/>
+      <w:pPr>
+        <w:ind w:left="5400" w:hanging="360"/>
+      </w:pPr>
+    </w:lvl>
+    <w:lvl xmlns:w="http://schemas.openxmlformats.org/wordprocessingml/2006/main" w:ilvl="8">
+      <w:start w:val="1"/>
+      <w:numFmt w:val="lowerRoman"/>
+      <w:lvlText w:val="%9."/>
+      <w:lvlJc w:val="right"/>
+      <w:pPr>
+        <w:ind w:left="6120" w:hanging="180"/>
+      </w:pPr>
+    </w:lvl>
+  </w:abstractNum>
   <w:abstractNum w:abstractNumId="0" w15:restartNumberingAfterBreak="0">
     <w:nsid w:val="FFFFFF1D"/>
     <w:multiLevelType w:val="multilevel"/>
@@ -1267,7 +2964,7 @@
         <w:ind w:left="0" w:firstLine="0"/>
       </w:pPr>
       <w:rPr>
-        <w:rFonts w:ascii="Symbol" w:hAnsi="Symbol" w:hint="default"/>
+        <w:rFonts w:hint="default" w:ascii="Symbol" w:hAnsi="Symbol"/>
       </w:rPr>
     </w:lvl>
     <w:lvl w:ilvl="1">
@@ -1282,7 +2979,7 @@
         <w:ind w:left="1080" w:hanging="360"/>
       </w:pPr>
       <w:rPr>
-        <w:rFonts w:ascii="Symbol" w:hAnsi="Symbol" w:hint="default"/>
+        <w:rFonts w:hint="default" w:ascii="Symbol" w:hAnsi="Symbol"/>
       </w:rPr>
     </w:lvl>
     <w:lvl w:ilvl="2">
@@ -1297,7 +2994,7 @@
         <w:ind w:left="1800" w:hanging="360"/>
       </w:pPr>
       <w:rPr>
-        <w:rFonts w:ascii="Courier New" w:hAnsi="Courier New" w:cs="Courier New" w:hint="default"/>
+        <w:rFonts w:hint="default" w:ascii="Courier New" w:hAnsi="Courier New" w:cs="Courier New"/>
       </w:rPr>
     </w:lvl>
     <w:lvl w:ilvl="3">
@@ -1312,7 +3009,7 @@
         <w:ind w:left="2520" w:hanging="360"/>
       </w:pPr>
       <w:rPr>
-        <w:rFonts w:ascii="Wingdings" w:hAnsi="Wingdings" w:hint="default"/>
+        <w:rFonts w:hint="default" w:ascii="Wingdings" w:hAnsi="Wingdings"/>
       </w:rPr>
     </w:lvl>
     <w:lvl w:ilvl="4">
@@ -1327,7 +3024,7 @@
         <w:ind w:left="3240" w:hanging="360"/>
       </w:pPr>
       <w:rPr>
-        <w:rFonts w:ascii="Wingdings" w:hAnsi="Wingdings" w:hint="default"/>
+        <w:rFonts w:hint="default" w:ascii="Wingdings" w:hAnsi="Wingdings"/>
       </w:rPr>
     </w:lvl>
     <w:lvl w:ilvl="5">
@@ -1342,7 +3039,7 @@
         <w:ind w:left="3960" w:hanging="360"/>
       </w:pPr>
       <w:rPr>
-        <w:rFonts w:ascii="Symbol" w:hAnsi="Symbol" w:hint="default"/>
+        <w:rFonts w:hint="default" w:ascii="Symbol" w:hAnsi="Symbol"/>
       </w:rPr>
     </w:lvl>
     <w:lvl w:ilvl="6">
@@ -1357,7 +3054,7 @@
         <w:ind w:left="4680" w:hanging="360"/>
       </w:pPr>
       <w:rPr>
-        <w:rFonts w:ascii="Courier New" w:hAnsi="Courier New" w:cs="Courier New" w:hint="default"/>
+        <w:rFonts w:hint="default" w:ascii="Courier New" w:hAnsi="Courier New" w:cs="Courier New"/>
       </w:rPr>
     </w:lvl>
     <w:lvl w:ilvl="7">
@@ -1372,7 +3069,7 @@
         <w:ind w:left="5400" w:hanging="360"/>
       </w:pPr>
       <w:rPr>
-        <w:rFonts w:ascii="Wingdings" w:hAnsi="Wingdings" w:hint="default"/>
+        <w:rFonts w:hint="default" w:ascii="Wingdings" w:hAnsi="Wingdings"/>
       </w:rPr>
     </w:lvl>
     <w:lvl w:ilvl="8">
@@ -1387,7 +3084,7 @@
         <w:ind w:left="6120" w:hanging="360"/>
       </w:pPr>
       <w:rPr>
-        <w:rFonts w:ascii="Wingdings" w:hAnsi="Wingdings" w:hint="default"/>
+        <w:rFonts w:hint="default" w:ascii="Wingdings" w:hAnsi="Wingdings"/>
       </w:rPr>
     </w:lvl>
   </w:abstractNum>
@@ -1475,7 +3172,7 @@
         <w:ind w:left="1492" w:hanging="360"/>
       </w:pPr>
       <w:rPr>
-        <w:rFonts w:ascii="Symbol" w:hAnsi="Symbol" w:hint="default"/>
+        <w:rFonts w:hint="default" w:ascii="Symbol" w:hAnsi="Symbol"/>
       </w:rPr>
     </w:lvl>
   </w:abstractNum>
@@ -1495,7 +3192,7 @@
         <w:ind w:left="1209" w:hanging="360"/>
       </w:pPr>
       <w:rPr>
-        <w:rFonts w:ascii="Symbol" w:hAnsi="Symbol" w:hint="default"/>
+        <w:rFonts w:hint="default" w:ascii="Symbol" w:hAnsi="Symbol"/>
       </w:rPr>
     </w:lvl>
   </w:abstractNum>
@@ -1515,7 +3212,7 @@
         <w:ind w:left="926" w:hanging="360"/>
       </w:pPr>
       <w:rPr>
-        <w:rFonts w:ascii="Symbol" w:hAnsi="Symbol" w:hint="default"/>
+        <w:rFonts w:hint="default" w:ascii="Symbol" w:hAnsi="Symbol"/>
       </w:rPr>
     </w:lvl>
   </w:abstractNum>
@@ -1535,7 +3232,7 @@
         <w:ind w:left="643" w:hanging="360"/>
       </w:pPr>
       <w:rPr>
-        <w:rFonts w:ascii="Symbol" w:hAnsi="Symbol" w:hint="default"/>
+        <w:rFonts w:hint="default" w:ascii="Symbol" w:hAnsi="Symbol"/>
       </w:rPr>
     </w:lvl>
   </w:abstractNum>
@@ -1572,7 +3269,7 @@
         <w:ind w:left="360" w:hanging="360"/>
       </w:pPr>
       <w:rPr>
-        <w:rFonts w:ascii="Symbol" w:hAnsi="Symbol" w:hint="default"/>
+        <w:rFonts w:hint="default" w:ascii="Symbol" w:hAnsi="Symbol"/>
       </w:rPr>
     </w:lvl>
   </w:abstractNum>
@@ -1678,7 +3375,7 @@
         <w:ind w:left="720" w:hanging="360"/>
       </w:pPr>
       <w:rPr>
-        <w:rFonts w:cs="Times New Roman" w:hint="default"/>
+        <w:rFonts w:hint="default" w:cs="Times New Roman"/>
         <w:i w:val="0"/>
         <w:iCs w:val="0"/>
       </w:rPr>
@@ -1821,7 +3518,7 @@
         <w:ind w:firstLine="288"/>
       </w:pPr>
       <w:rPr>
-        <w:rFonts w:ascii="Times New Roman" w:hAnsi="Times New Roman" w:cs="Times New Roman" w:hint="default"/>
+        <w:rFonts w:hint="default" w:ascii="Times New Roman" w:hAnsi="Times New Roman" w:cs="Times New Roman"/>
         <w:b w:val="0"/>
         <w:bCs w:val="0"/>
         <w:i w:val="0"/>
@@ -2071,7 +3768,7 @@
         <w:ind w:left="648" w:hanging="360"/>
       </w:pPr>
       <w:rPr>
-        <w:rFonts w:ascii="Symbol" w:hAnsi="Symbol" w:hint="default"/>
+        <w:rFonts w:hint="default" w:ascii="Symbol" w:hAnsi="Symbol"/>
       </w:rPr>
     </w:lvl>
     <w:lvl w:ilvl="1" w:tplc="04090003">
@@ -2086,7 +3783,7 @@
         <w:ind w:left="1440" w:hanging="360"/>
       </w:pPr>
       <w:rPr>
-        <w:rFonts w:ascii="Courier New" w:hAnsi="Courier New" w:hint="default"/>
+        <w:rFonts w:hint="default" w:ascii="Courier New" w:hAnsi="Courier New"/>
       </w:rPr>
     </w:lvl>
     <w:lvl w:ilvl="2" w:tplc="04090005">
@@ -2101,7 +3798,7 @@
         <w:ind w:left="2160" w:hanging="360"/>
       </w:pPr>
       <w:rPr>
-        <w:rFonts w:ascii="Wingdings" w:hAnsi="Wingdings" w:hint="default"/>
+        <w:rFonts w:hint="default" w:ascii="Wingdings" w:hAnsi="Wingdings"/>
       </w:rPr>
     </w:lvl>
     <w:lvl w:ilvl="3" w:tplc="04090001">
@@ -2116,7 +3813,7 @@
         <w:ind w:left="2880" w:hanging="360"/>
       </w:pPr>
       <w:rPr>
-        <w:rFonts w:ascii="Symbol" w:hAnsi="Symbol" w:hint="default"/>
+        <w:rFonts w:hint="default" w:ascii="Symbol" w:hAnsi="Symbol"/>
       </w:rPr>
     </w:lvl>
     <w:lvl w:ilvl="4" w:tplc="04090003">
@@ -2131,7 +3828,7 @@
         <w:ind w:left="3600" w:hanging="360"/>
       </w:pPr>
       <w:rPr>
-        <w:rFonts w:ascii="Courier New" w:hAnsi="Courier New" w:hint="default"/>
+        <w:rFonts w:hint="default" w:ascii="Courier New" w:hAnsi="Courier New"/>
       </w:rPr>
     </w:lvl>
     <w:lvl w:ilvl="5" w:tplc="04090005">
@@ -2146,7 +3843,7 @@
         <w:ind w:left="4320" w:hanging="360"/>
       </w:pPr>
       <w:rPr>
-        <w:rFonts w:ascii="Wingdings" w:hAnsi="Wingdings" w:hint="default"/>
+        <w:rFonts w:hint="default" w:ascii="Wingdings" w:hAnsi="Wingdings"/>
       </w:rPr>
     </w:lvl>
     <w:lvl w:ilvl="6" w:tplc="04090001">
@@ -2161,7 +3858,7 @@
         <w:ind w:left="5040" w:hanging="360"/>
       </w:pPr>
       <w:rPr>
-        <w:rFonts w:ascii="Symbol" w:hAnsi="Symbol" w:hint="default"/>
+        <w:rFonts w:hint="default" w:ascii="Symbol" w:hAnsi="Symbol"/>
       </w:rPr>
     </w:lvl>
     <w:lvl w:ilvl="7" w:tplc="04090003">
@@ -2176,7 +3873,7 @@
         <w:ind w:left="5760" w:hanging="360"/>
       </w:pPr>
       <w:rPr>
-        <w:rFonts w:ascii="Courier New" w:hAnsi="Courier New" w:hint="default"/>
+        <w:rFonts w:hint="default" w:ascii="Courier New" w:hAnsi="Courier New"/>
       </w:rPr>
     </w:lvl>
     <w:lvl w:ilvl="8" w:tplc="04090005">
@@ -2191,11 +3888,97 @@
         <w:ind w:left="6480" w:hanging="360"/>
       </w:pPr>
       <w:rPr>
-        <w:rFonts w:ascii="Wingdings" w:hAnsi="Wingdings" w:hint="default"/>
+        <w:rFonts w:hint="default" w:ascii="Wingdings" w:hAnsi="Wingdings"/>
       </w:rPr>
     </w:lvl>
   </w:abstractNum>
   <w:abstractNum w:abstractNumId="16" w15:restartNumberingAfterBreak="0">
+    <w:nsid w:val="38E268CD"/>
+    <w:multiLevelType w:val="hybridMultilevel"/>
+    <w:tmpl w:val="FFFFFFFF"/>
+    <w:lvl w:ilvl="0" w:tplc="99945CA0">
+      <w:start w:val="1"/>
+      <w:numFmt w:val="decimal"/>
+      <w:lvlText w:val="%1."/>
+      <w:lvlJc w:val="left"/>
+      <w:pPr>
+        <w:ind w:left="360" w:hanging="360"/>
+      </w:pPr>
+    </w:lvl>
+    <w:lvl w:ilvl="1" w:tplc="F6CED038">
+      <w:start w:val="1"/>
+      <w:numFmt w:val="lowerLetter"/>
+      <w:lvlText w:val="%2."/>
+      <w:lvlJc w:val="left"/>
+      <w:pPr>
+        <w:ind w:left="1080" w:hanging="360"/>
+      </w:pPr>
+    </w:lvl>
+    <w:lvl w:ilvl="2" w:tplc="9012643A">
+      <w:start w:val="1"/>
+      <w:numFmt w:val="lowerRoman"/>
+      <w:lvlText w:val="%3."/>
+      <w:lvlJc w:val="right"/>
+      <w:pPr>
+        <w:ind w:left="1800" w:hanging="180"/>
+      </w:pPr>
+    </w:lvl>
+    <w:lvl w:ilvl="3" w:tplc="A5703DFE">
+      <w:start w:val="1"/>
+      <w:numFmt w:val="decimal"/>
+      <w:lvlText w:val="%4."/>
+      <w:lvlJc w:val="left"/>
+      <w:pPr>
+        <w:ind w:left="2520" w:hanging="360"/>
+      </w:pPr>
+    </w:lvl>
+    <w:lvl w:ilvl="4" w:tplc="C4EE7C22">
+      <w:start w:val="1"/>
+      <w:numFmt w:val="lowerLetter"/>
+      <w:lvlText w:val="%5."/>
+      <w:lvlJc w:val="left"/>
+      <w:pPr>
+        <w:ind w:left="3240" w:hanging="360"/>
+      </w:pPr>
+    </w:lvl>
+    <w:lvl w:ilvl="5" w:tplc="A02079FE">
+      <w:start w:val="1"/>
+      <w:numFmt w:val="lowerRoman"/>
+      <w:lvlText w:val="%6."/>
+      <w:lvlJc w:val="right"/>
+      <w:pPr>
+        <w:ind w:left="3960" w:hanging="180"/>
+      </w:pPr>
+    </w:lvl>
+    <w:lvl w:ilvl="6" w:tplc="8454114A">
+      <w:start w:val="1"/>
+      <w:numFmt w:val="decimal"/>
+      <w:lvlText w:val="%7."/>
+      <w:lvlJc w:val="left"/>
+      <w:pPr>
+        <w:ind w:left="4680" w:hanging="360"/>
+      </w:pPr>
+    </w:lvl>
+    <w:lvl w:ilvl="7" w:tplc="C3262F3E">
+      <w:start w:val="1"/>
+      <w:numFmt w:val="lowerLetter"/>
+      <w:lvlText w:val="%8."/>
+      <w:lvlJc w:val="left"/>
+      <w:pPr>
+        <w:ind w:left="5400" w:hanging="360"/>
+      </w:pPr>
+    </w:lvl>
+    <w:lvl w:ilvl="8" w:tplc="B18482F6">
+      <w:start w:val="1"/>
+      <w:numFmt w:val="lowerRoman"/>
+      <w:lvlText w:val="%9."/>
+      <w:lvlJc w:val="right"/>
+      <w:pPr>
+        <w:ind w:left="6120" w:hanging="180"/>
+      </w:pPr>
+    </w:lvl>
+  </w:abstractNum>
+  <w:abstractNum w:abstractNumId="17" w15:restartNumberingAfterBreak="0">
     <w:nsid w:val="39E54FC6"/>
     <w:multiLevelType w:val="singleLevel"/>
     <w:tmpl w:val="5B7288D4"/>
@@ -2211,11 +3994,11 @@
         <w:ind w:left="720" w:hanging="360"/>
       </w:pPr>
       <w:rPr>
-        <w:rFonts w:cs="Times New Roman" w:hint="default"/>
+        <w:rFonts w:hint="default" w:cs="Times New Roman"/>
       </w:rPr>
     </w:lvl>
   </w:abstractNum>
-  <w:abstractNum w:abstractNumId="17" w15:restartNumberingAfterBreak="0">
+  <w:abstractNum w:abstractNumId="18" w15:restartNumberingAfterBreak="0">
     <w:nsid w:val="3A963E04"/>
     <w:multiLevelType w:val="hybridMultilevel"/>
     <w:tmpl w:val="B3E604FA"/>
@@ -2231,7 +4014,7 @@
         <w:ind w:left="720" w:hanging="360"/>
       </w:pPr>
       <w:rPr>
-        <w:rFonts w:ascii="Wingdings 3" w:hAnsi="Wingdings 3" w:hint="default"/>
+        <w:rFonts w:hint="default" w:ascii="Wingdings 3" w:hAnsi="Wingdings 3"/>
       </w:rPr>
     </w:lvl>
     <w:lvl w:ilvl="1" w:tplc="AB6CCDDA">
@@ -2245,7 +4028,7 @@
         <w:ind w:left="1440" w:hanging="360"/>
       </w:pPr>
       <w:rPr>
-        <w:rFonts w:ascii="Wingdings" w:hAnsi="Wingdings" w:hint="default"/>
+        <w:rFonts w:hint="default" w:ascii="Wingdings" w:hAnsi="Wingdings"/>
       </w:rPr>
     </w:lvl>
     <w:lvl w:ilvl="2" w:tplc="DBE09FE2" w:tentative="1">
@@ -2260,7 +4043,7 @@
         <w:ind w:left="2160" w:hanging="360"/>
       </w:pPr>
       <w:rPr>
-        <w:rFonts w:ascii="Wingdings 3" w:hAnsi="Wingdings 3" w:hint="default"/>
+        <w:rFonts w:hint="default" w:ascii="Wingdings 3" w:hAnsi="Wingdings 3"/>
       </w:rPr>
     </w:lvl>
     <w:lvl w:ilvl="3" w:tplc="52307FC6" w:tentative="1">
@@ -2275,7 +4058,7 @@
         <w:ind w:left="2880" w:hanging="360"/>
       </w:pPr>
       <w:rPr>
-        <w:rFonts w:ascii="Wingdings 3" w:hAnsi="Wingdings 3" w:hint="default"/>
+        <w:rFonts w:hint="default" w:ascii="Wingdings 3" w:hAnsi="Wingdings 3"/>
       </w:rPr>
     </w:lvl>
     <w:lvl w:ilvl="4" w:tplc="3D647680" w:tentative="1">
@@ -2290,7 +4073,7 @@
         <w:ind w:left="3600" w:hanging="360"/>
       </w:pPr>
       <w:rPr>
-        <w:rFonts w:ascii="Wingdings 3" w:hAnsi="Wingdings 3" w:hint="default"/>
+        <w:rFonts w:hint="default" w:ascii="Wingdings 3" w:hAnsi="Wingdings 3"/>
       </w:rPr>
     </w:lvl>
     <w:lvl w:ilvl="5" w:tplc="8974C284" w:tentative="1">
@@ -2305,7 +4088,7 @@
         <w:ind w:left="4320" w:hanging="360"/>
       </w:pPr>
       <w:rPr>
-        <w:rFonts w:ascii="Wingdings 3" w:hAnsi="Wingdings 3" w:hint="default"/>
+        <w:rFonts w:hint="default" w:ascii="Wingdings 3" w:hAnsi="Wingdings 3"/>
       </w:rPr>
     </w:lvl>
     <w:lvl w:ilvl="6" w:tplc="DA7C45BE" w:tentative="1">
@@ -2320,7 +4103,7 @@
         <w:ind w:left="5040" w:hanging="360"/>
       </w:pPr>
       <w:rPr>
-        <w:rFonts w:ascii="Wingdings 3" w:hAnsi="Wingdings 3" w:hint="default"/>
+        <w:rFonts w:hint="default" w:ascii="Wingdings 3" w:hAnsi="Wingdings 3"/>
       </w:rPr>
     </w:lvl>
     <w:lvl w:ilvl="7" w:tplc="064E37C6" w:tentative="1">
@@ -2335,7 +4118,7 @@
         <w:ind w:left="5760" w:hanging="360"/>
       </w:pPr>
       <w:rPr>
-        <w:rFonts w:ascii="Wingdings 3" w:hAnsi="Wingdings 3" w:hint="default"/>
+        <w:rFonts w:hint="default" w:ascii="Wingdings 3" w:hAnsi="Wingdings 3"/>
       </w:rPr>
     </w:lvl>
     <w:lvl w:ilvl="8" w:tplc="12E2DF60" w:tentative="1">
@@ -2350,15 +4133,15 @@
         <w:ind w:left="6480" w:hanging="360"/>
       </w:pPr>
       <w:rPr>
-        <w:rFonts w:ascii="Wingdings 3" w:hAnsi="Wingdings 3" w:hint="default"/>
+        <w:rFonts w:hint="default" w:ascii="Wingdings 3" w:hAnsi="Wingdings 3"/>
       </w:rPr>
     </w:lvl>
   </w:abstractNum>
-  <w:abstractNum w:abstractNumId="18" w15:restartNumberingAfterBreak="0">
+  <w:abstractNum w:abstractNumId="19" w15:restartNumberingAfterBreak="0">
     <w:nsid w:val="4189603E"/>
     <w:multiLevelType w:val="hybridMultilevel"/>
     <w:tmpl w:val="0AB06E12"/>
-    <w:lvl w:ilvl="0" w:tplc="11D0B692">
+    <w:lvl w:ilvl="0" w:tplc="6792A62A">
       <w:start w:val="1"/>
       <w:numFmt w:val="upperRoman"/>
       <w:pStyle w:val="Heading1"/>
@@ -2389,7 +4172,7 @@
         </w14:textOutline>
       </w:rPr>
     </w:lvl>
-    <w:lvl w:ilvl="1" w:tplc="858E0BAA">
+    <w:lvl w:ilvl="1" w:tplc="42B45F7A">
       <w:start w:val="1"/>
       <w:numFmt w:val="upperLetter"/>
       <w:pStyle w:val="Heading2"/>
@@ -2424,7 +4207,7 @@
         </w14:textOutline>
       </w:rPr>
     </w:lvl>
-    <w:lvl w:ilvl="2" w:tplc="B4548E50">
+    <w:lvl w:ilvl="2" w:tplc="357AFDE0">
       <w:start w:val="1"/>
       <w:numFmt w:val="decimal"/>
       <w:pStyle w:val="Heading3"/>
@@ -2459,7 +4242,7 @@
         </w14:textOutline>
       </w:rPr>
     </w:lvl>
-    <w:lvl w:ilvl="3" w:tplc="F3FE0CEA">
+    <w:lvl w:ilvl="3" w:tplc="258CF816">
       <w:start w:val="1"/>
       <w:numFmt w:val="lowerLetter"/>
       <w:pStyle w:val="Heading4"/>
@@ -2480,7 +4263,7 @@
         <w:szCs w:val="20"/>
       </w:rPr>
     </w:lvl>
-    <w:lvl w:ilvl="4" w:tplc="E35A705A">
+    <w:lvl w:ilvl="4" w:tplc="E79E1AF2">
       <w:start w:val="1"/>
       <w:numFmt w:val="decimal"/>
       <w:lvlRestart w:val="0"/>
@@ -2493,7 +4276,7 @@
         <w:ind w:left="2880"/>
       </w:pPr>
     </w:lvl>
-    <w:lvl w:ilvl="5" w:tplc="95E624F8">
+    <w:lvl w:ilvl="5" w:tplc="36363E90">
       <w:start w:val="1"/>
       <w:numFmt w:val="lowerLetter"/>
       <w:lvlText w:val="(%6)"/>
@@ -2505,7 +4288,7 @@
         <w:ind w:left="3600"/>
       </w:pPr>
     </w:lvl>
-    <w:lvl w:ilvl="6" w:tplc="BBFC2810">
+    <w:lvl w:ilvl="6" w:tplc="749A920E">
       <w:start w:val="1"/>
       <w:numFmt w:val="lowerRoman"/>
       <w:lvlText w:val="(%7)"/>
@@ -2517,7 +4300,7 @@
         <w:ind w:left="4320"/>
       </w:pPr>
     </w:lvl>
-    <w:lvl w:ilvl="7" w:tplc="5EA090C4">
+    <w:lvl w:ilvl="7" w:tplc="B8809B0E">
       <w:start w:val="1"/>
       <w:numFmt w:val="lowerLetter"/>
       <w:lvlText w:val="(%8)"/>
@@ -2529,7 +4312,7 @@
         <w:ind w:left="5040"/>
       </w:pPr>
     </w:lvl>
-    <w:lvl w:ilvl="8" w:tplc="2D821C06">
+    <w:lvl w:ilvl="8" w:tplc="0562E742">
       <w:start w:val="1"/>
       <w:numFmt w:val="lowerRoman"/>
       <w:lvlText w:val="(%9)"/>
@@ -2542,7 +4325,7 @@
       </w:pPr>
     </w:lvl>
   </w:abstractNum>
-  <w:abstractNum w:abstractNumId="19" w15:restartNumberingAfterBreak="0">
+  <w:abstractNum w:abstractNumId="20" w15:restartNumberingAfterBreak="0">
     <w:nsid w:val="493C3F76"/>
     <w:multiLevelType w:val="hybridMultilevel"/>
     <w:tmpl w:val="9A9E418C"/>
@@ -2556,7 +4339,7 @@
         <w:ind w:left="418" w:hanging="360"/>
       </w:pPr>
       <w:rPr>
-        <w:rFonts w:ascii="Times New Roman" w:hAnsi="Times New Roman" w:hint="default"/>
+        <w:rFonts w:hint="default" w:ascii="Times New Roman" w:hAnsi="Times New Roman"/>
         <w:b w:val="0"/>
         <w:i w:val="0"/>
         <w:caps w:val="0"/>
@@ -2653,7 +4436,7 @@
       </w:pPr>
     </w:lvl>
   </w:abstractNum>
-  <w:abstractNum w:abstractNumId="20" w15:restartNumberingAfterBreak="0">
+  <w:abstractNum w:abstractNumId="21" w15:restartNumberingAfterBreak="0">
     <w:nsid w:val="52CA544A"/>
     <w:multiLevelType w:val="singleLevel"/>
     <w:tmpl w:val="AED6D67E"/>
@@ -2670,7 +4453,7 @@
         <w:ind w:left="360" w:hanging="360"/>
       </w:pPr>
       <w:rPr>
-        <w:rFonts w:ascii="Times New Roman" w:hAnsi="Times New Roman" w:cs="Times New Roman" w:hint="default"/>
+        <w:rFonts w:hint="default" w:ascii="Times New Roman" w:hAnsi="Times New Roman" w:cs="Times New Roman"/>
         <w:b w:val="0"/>
         <w:bCs w:val="0"/>
         <w:i w:val="0"/>
@@ -2680,7 +4463,7 @@
       </w:rPr>
     </w:lvl>
   </w:abstractNum>
-  <w:abstractNum w:abstractNumId="21" w15:restartNumberingAfterBreak="0">
+  <w:abstractNum w:abstractNumId="22" w15:restartNumberingAfterBreak="0">
     <w:nsid w:val="6C402C58"/>
     <w:multiLevelType w:val="hybridMultilevel"/>
     <w:tmpl w:val="9A1CA078"/>
@@ -2694,7 +4477,7 @@
         <w:ind w:left="360" w:hanging="360"/>
       </w:pPr>
       <w:rPr>
-        <w:rFonts w:ascii="Times New Roman" w:hAnsi="Times New Roman" w:cs="Times New Roman" w:hint="default"/>
+        <w:rFonts w:hint="default" w:ascii="Times New Roman" w:hAnsi="Times New Roman" w:cs="Times New Roman"/>
         <w:b w:val="0"/>
         <w:bCs w:val="0"/>
         <w:i w:val="0"/>
@@ -2825,7 +4608,7 @@
       </w:rPr>
     </w:lvl>
   </w:abstractNum>
-  <w:abstractNum w:abstractNumId="22" w15:restartNumberingAfterBreak="0">
+  <w:abstractNum w:abstractNumId="23" w15:restartNumberingAfterBreak="0">
     <w:nsid w:val="6CD32DA8"/>
     <w:multiLevelType w:val="singleLevel"/>
     <w:tmpl w:val="166470C2"/>
@@ -2841,7 +4624,7 @@
         </w:tabs>
       </w:pPr>
       <w:rPr>
-        <w:rFonts w:ascii="Times New Roman" w:hAnsi="Times New Roman" w:cs="Times New Roman" w:hint="default"/>
+        <w:rFonts w:hint="default" w:ascii="Times New Roman" w:hAnsi="Times New Roman" w:cs="Times New Roman"/>
         <w:b w:val="0"/>
         <w:bCs w:val="0"/>
         <w:i w:val="0"/>
@@ -2851,35 +4634,38 @@
       </w:rPr>
     </w:lvl>
   </w:abstractNum>
+  <w:num w:numId="28">
+    <w:abstractNumId w:val="24"/>
+  </w:num>
   <w:num w:numId="1" w16cid:durableId="2084254370">
     <w:abstractNumId w:val="15"/>
   </w:num>
   <w:num w:numId="2" w16cid:durableId="2084839138">
-    <w:abstractNumId w:val="21"/>
+    <w:abstractNumId w:val="22"/>
   </w:num>
   <w:num w:numId="3" w16cid:durableId="655963100">
     <w:abstractNumId w:val="13"/>
   </w:num>
   <w:num w:numId="4" w16cid:durableId="1969703071">
-    <w:abstractNumId w:val="18"/>
+    <w:abstractNumId w:val="19"/>
   </w:num>
   <w:num w:numId="5" w16cid:durableId="908538078">
-    <w:abstractNumId w:val="18"/>
+    <w:abstractNumId w:val="19"/>
   </w:num>
   <w:num w:numId="6" w16cid:durableId="1978148854">
-    <w:abstractNumId w:val="18"/>
+    <w:abstractNumId w:val="19"/>
   </w:num>
   <w:num w:numId="7" w16cid:durableId="698042116">
-    <w:abstractNumId w:val="18"/>
+    <w:abstractNumId w:val="19"/>
   </w:num>
   <w:num w:numId="8" w16cid:durableId="1701318027">
-    <w:abstractNumId w:val="20"/>
+    <w:abstractNumId w:val="21"/>
   </w:num>
   <w:num w:numId="9" w16cid:durableId="1436903661">
-    <w:abstractNumId w:val="22"/>
+    <w:abstractNumId w:val="23"/>
   </w:num>
   <w:num w:numId="10" w16cid:durableId="648752514">
-    <w:abstractNumId w:val="16"/>
+    <w:abstractNumId w:val="17"/>
   </w:num>
   <w:num w:numId="11" w16cid:durableId="701250739">
     <w:abstractNumId w:val="12"/>
@@ -2921,13 +4707,16 @@
     <w:abstractNumId w:val="1"/>
   </w:num>
   <w:num w:numId="24" w16cid:durableId="1613435146">
-    <w:abstractNumId w:val="19"/>
+    <w:abstractNumId w:val="20"/>
   </w:num>
   <w:num w:numId="25" w16cid:durableId="1789155448">
-    <w:abstractNumId w:val="17"/>
+    <w:abstractNumId w:val="18"/>
   </w:num>
   <w:num w:numId="26" w16cid:durableId="1058750899">
     <w:abstractNumId w:val="14"/>
+  </w:num>
+  <w:num w:numId="27" w16cid:durableId="1280068602">
+    <w:abstractNumId w:val="16"/>
   </w:num>
 </w:numbering>
 </file>
@@ -2937,7 +4726,7 @@
   <w:docDefaults>
     <w:rPrDefault>
       <w:rPr>
-        <w:rFonts w:ascii="Times New Roman" w:eastAsia="SimSun" w:hAnsi="Times New Roman" w:cs="Times New Roman"/>
+        <w:rFonts w:ascii="Times New Roman" w:hAnsi="Times New Roman" w:eastAsia="SimSun" w:cs="Times New Roman"/>
         <w:lang w:val="en-US" w:eastAsia="en-US" w:bidi="ar-SA"/>
       </w:rPr>
     </w:rPrDefault>
@@ -3004,7 +4793,7 @@
     <w:lsdException w:name="Table Web 2" w:semiHidden="1" w:unhideWhenUsed="1"/>
     <w:lsdException w:name="Table Web 3" w:semiHidden="1" w:unhideWhenUsed="1"/>
     <w:lsdException w:name="Table Theme" w:semiHidden="1" w:unhideWhenUsed="1"/>
-    <w:lsdException w:name="Placeholder Text" w:semiHidden="1" w:uiPriority="99"/>
+    <w:lsdException w:name="Placeholder Text" w:uiPriority="99" w:semiHidden="1"/>
     <w:lsdException w:name="No Spacing" w:uiPriority="1" w:qFormat="1"/>
     <w:lsdException w:name="Light Shading" w:uiPriority="60"/>
     <w:lsdException w:name="Light List" w:uiPriority="61"/>
@@ -3026,7 +4815,7 @@
     <w:lsdException w:name="Medium Shading 1 Accent 1" w:uiPriority="63"/>
     <w:lsdException w:name="Medium Shading 2 Accent 1" w:uiPriority="64"/>
     <w:lsdException w:name="Medium List 1 Accent 1" w:uiPriority="65"/>
-    <w:lsdException w:name="Revision" w:semiHidden="1" w:uiPriority="99"/>
+    <w:lsdException w:name="Revision" w:uiPriority="99" w:semiHidden="1"/>
     <w:lsdException w:name="List Paragraph" w:uiPriority="34" w:qFormat="1"/>
     <w:lsdException w:name="Quote" w:uiPriority="29" w:qFormat="1"/>
     <w:lsdException w:name="Intense Quote" w:uiPriority="30" w:qFormat="1"/>
@@ -3113,8 +4902,8 @@
     <w:lsdException w:name="Subtle Reference" w:uiPriority="31" w:qFormat="1"/>
     <w:lsdException w:name="Intense Reference" w:uiPriority="32" w:qFormat="1"/>
     <w:lsdException w:name="Book Title" w:uiPriority="33" w:qFormat="1"/>
-    <w:lsdException w:name="Bibliography" w:semiHidden="1" w:uiPriority="37" w:unhideWhenUsed="1"/>
-    <w:lsdException w:name="TOC Heading" w:semiHidden="1" w:uiPriority="39" w:unhideWhenUsed="1" w:qFormat="1"/>
+    <w:lsdException w:name="Bibliography" w:uiPriority="37" w:semiHidden="1" w:unhideWhenUsed="1"/>
+    <w:lsdException w:name="TOC Heading" w:uiPriority="39" w:semiHidden="1" w:unhideWhenUsed="1" w:qFormat="1"/>
     <w:lsdException w:name="Plain Table 1" w:uiPriority="41"/>
     <w:lsdException w:name="Plain Table 2" w:uiPriority="42"/>
     <w:lsdException w:name="Plain Table 3" w:uiPriority="43"/>
@@ -3219,13 +5008,13 @@
     <w:lsdException w:name="List Table 5 Dark Accent 6" w:uiPriority="50"/>
     <w:lsdException w:name="List Table 6 Colorful Accent 6" w:uiPriority="51"/>
     <w:lsdException w:name="List Table 7 Colorful Accent 6" w:uiPriority="52"/>
-    <w:lsdException w:name="Mention" w:semiHidden="1" w:uiPriority="99" w:unhideWhenUsed="1"/>
-    <w:lsdException w:name="Smart Hyperlink" w:semiHidden="1" w:uiPriority="99" w:unhideWhenUsed="1"/>
-    <w:lsdException w:name="Hashtag" w:semiHidden="1" w:uiPriority="99" w:unhideWhenUsed="1"/>
-    <w:lsdException w:name="Unresolved Mention" w:semiHidden="1" w:uiPriority="99" w:unhideWhenUsed="1"/>
-    <w:lsdException w:name="Smart Link" w:semiHidden="1" w:uiPriority="99" w:unhideWhenUsed="1"/>
+    <w:lsdException w:name="Mention" w:uiPriority="99" w:semiHidden="1" w:unhideWhenUsed="1"/>
+    <w:lsdException w:name="Smart Hyperlink" w:uiPriority="99" w:semiHidden="1" w:unhideWhenUsed="1"/>
+    <w:lsdException w:name="Hashtag" w:uiPriority="99" w:semiHidden="1" w:unhideWhenUsed="1"/>
+    <w:lsdException w:name="Unresolved Mention" w:uiPriority="99" w:semiHidden="1" w:unhideWhenUsed="1"/>
+    <w:lsdException w:name="Smart Link" w:uiPriority="99" w:semiHidden="1" w:unhideWhenUsed="1"/>
   </w:latentStyles>
-  <w:style w:type="paragraph" w:default="1" w:styleId="Normal">
+  <w:style w:type="paragraph" w:styleId="Normal" w:default="1">
     <w:name w:val="Normal"/>
     <w:qFormat/>
     <w:pPr>
@@ -3348,13 +5137,13 @@
       <w:noProof/>
     </w:rPr>
   </w:style>
-  <w:style w:type="character" w:default="1" w:styleId="DefaultParagraphFont">
+  <w:style w:type="character" w:styleId="DefaultParagraphFont" w:default="1">
     <w:name w:val="Default Paragraph Font"/>
     <w:uiPriority w:val="1"/>
     <w:semiHidden/>
     <w:unhideWhenUsed/>
   </w:style>
-  <w:style w:type="table" w:default="1" w:styleId="TableNormal">
+  <w:style w:type="table" w:styleId="TableNormal" w:default="1">
     <w:name w:val="Normal Table"/>
     <w:uiPriority w:val="99"/>
     <w:semiHidden/>
@@ -3369,13 +5158,13 @@
       </w:tblCellMar>
     </w:tblPr>
   </w:style>
-  <w:style w:type="numbering" w:default="1" w:styleId="NoList">
+  <w:style w:type="numbering" w:styleId="NoList" w:default="1">
     <w:name w:val="No List"/>
     <w:uiPriority w:val="99"/>
     <w:semiHidden/>
     <w:unhideWhenUsed/>
   </w:style>
-  <w:style w:type="paragraph" w:customStyle="1" w:styleId="Abstract">
+  <w:style w:type="paragraph" w:styleId="Abstract" w:customStyle="1">
     <w:name w:val="Abstract"/>
     <w:rsid w:val="00972203"/>
     <w:pPr>
@@ -3390,13 +5179,13 @@
       <w:szCs w:val="18"/>
     </w:rPr>
   </w:style>
-  <w:style w:type="paragraph" w:customStyle="1" w:styleId="Affiliation">
+  <w:style w:type="paragraph" w:styleId="Affiliation" w:customStyle="1">
     <w:name w:val="Affiliation"/>
     <w:pPr>
       <w:jc w:val="center"/>
     </w:pPr>
   </w:style>
-  <w:style w:type="paragraph" w:customStyle="1" w:styleId="Author">
+  <w:style w:type="paragraph" w:styleId="Author" w:customStyle="1">
     <w:name w:val="Author"/>
     <w:pPr>
       <w:spacing w:before="360" w:after="40"/>
@@ -3426,7 +5215,7 @@
       <w:lang w:val="x-none" w:eastAsia="x-none"/>
     </w:rPr>
   </w:style>
-  <w:style w:type="character" w:customStyle="1" w:styleId="BodyTextChar">
+  <w:style w:type="character" w:styleId="BodyTextChar" w:customStyle="1">
     <w:name w:val="Body Text Char"/>
     <w:link w:val="BodyText"/>
     <w:rsid w:val="00E7596C"/>
@@ -3435,7 +5224,7 @@
       <w:lang w:val="x-none" w:eastAsia="x-none"/>
     </w:rPr>
   </w:style>
-  <w:style w:type="paragraph" w:customStyle="1" w:styleId="bulletlist">
+  <w:style w:type="paragraph" w:styleId="bulletlist" w:customStyle="1">
     <w:name w:val="bullet list"/>
     <w:basedOn w:val="BodyText"/>
     <w:rsid w:val="001B67DC"/>
@@ -3449,7 +5238,7 @@
       <w:ind w:left="576" w:hanging="288"/>
     </w:pPr>
   </w:style>
-  <w:style w:type="paragraph" w:customStyle="1" w:styleId="equation">
+  <w:style w:type="paragraph" w:styleId="equation" w:customStyle="1">
     <w:name w:val="equation"/>
     <w:basedOn w:val="Normal"/>
     <w:rsid w:val="008A2C7D"/>
@@ -3464,7 +5253,7 @@
       <w:rFonts w:ascii="Symbol" w:hAnsi="Symbol" w:cs="Symbol"/>
     </w:rPr>
   </w:style>
-  <w:style w:type="paragraph" w:customStyle="1" w:styleId="figurecaption">
+  <w:style w:type="paragraph" w:styleId="figurecaption" w:customStyle="1">
     <w:name w:val="figure caption"/>
     <w:rsid w:val="005B0344"/>
     <w:pPr>
@@ -3484,10 +5273,10 @@
       <w:szCs w:val="16"/>
     </w:rPr>
   </w:style>
-  <w:style w:type="paragraph" w:customStyle="1" w:styleId="footnote">
+  <w:style w:type="paragraph" w:styleId="footnote" w:customStyle="1">
     <w:name w:val="footnote"/>
     <w:pPr>
-      <w:framePr w:hSpace="187" w:vSpace="187" w:wrap="notBeside" w:vAnchor="text" w:hAnchor="page" w:x="6121" w:y="577"/>
+      <w:framePr w:vSpace="187" w:hSpace="187" w:wrap="notBeside" w:hAnchor="page" w:vAnchor="text" w:x="6121" w:y="577"/>
       <w:numPr>
         <w:numId w:val="3"/>
       </w:numPr>
@@ -3498,7 +5287,7 @@
       <w:szCs w:val="16"/>
     </w:rPr>
   </w:style>
-  <w:style w:type="paragraph" w:customStyle="1" w:styleId="papersubtitle">
+  <w:style w:type="paragraph" w:styleId="papersubtitle" w:customStyle="1">
     <w:name w:val="paper subtitle"/>
     <w:pPr>
       <w:spacing w:after="120"/>
@@ -3511,7 +5300,7 @@
       <w:szCs w:val="28"/>
     </w:rPr>
   </w:style>
-  <w:style w:type="paragraph" w:customStyle="1" w:styleId="papertitle">
+  <w:style w:type="paragraph" w:styleId="papertitle" w:customStyle="1">
     <w:name w:val="paper title"/>
     <w:pPr>
       <w:spacing w:after="120"/>
@@ -3524,7 +5313,7 @@
       <w:szCs w:val="48"/>
     </w:rPr>
   </w:style>
-  <w:style w:type="paragraph" w:customStyle="1" w:styleId="references">
+  <w:style w:type="paragraph" w:styleId="references" w:customStyle="1">
     <w:name w:val="references"/>
     <w:pPr>
       <w:numPr>
@@ -3540,12 +5329,12 @@
       <w:szCs w:val="16"/>
     </w:rPr>
   </w:style>
-  <w:style w:type="paragraph" w:customStyle="1" w:styleId="sponsors">
+  <w:style w:type="paragraph" w:styleId="sponsors" w:customStyle="1">
     <w:name w:val="sponsors"/>
     <w:pPr>
       <w:framePr w:wrap="auto" w:hAnchor="text" w:x="615" w:y="2239"/>
       <w:pBdr>
-        <w:top w:val="single" w:sz="4" w:space="2" w:color="auto"/>
+        <w:top w:val="single" w:color="auto" w:sz="4" w:space="2"/>
       </w:pBdr>
       <w:ind w:firstLine="288"/>
     </w:pPr>
@@ -3554,7 +5343,7 @@
       <w:szCs w:val="16"/>
     </w:rPr>
   </w:style>
-  <w:style w:type="paragraph" w:customStyle="1" w:styleId="tablecolhead">
+  <w:style w:type="paragraph" w:styleId="tablecolhead" w:customStyle="1">
     <w:name w:val="table col head"/>
     <w:basedOn w:val="Normal"/>
     <w:rPr>
@@ -3564,7 +5353,7 @@
       <w:szCs w:val="16"/>
     </w:rPr>
   </w:style>
-  <w:style w:type="paragraph" w:customStyle="1" w:styleId="tablecolsubhead">
+  <w:style w:type="paragraph" w:styleId="tablecolsubhead" w:customStyle="1">
     <w:name w:val="table col subhead"/>
     <w:basedOn w:val="tablecolhead"/>
     <w:rPr>
@@ -3574,7 +5363,7 @@
       <w:szCs w:val="15"/>
     </w:rPr>
   </w:style>
-  <w:style w:type="paragraph" w:customStyle="1" w:styleId="tablecopy">
+  <w:style w:type="paragraph" w:styleId="tablecopy" w:customStyle="1">
     <w:name w:val="table copy"/>
     <w:pPr>
       <w:jc w:val="both"/>
@@ -3585,7 +5374,7 @@
       <w:szCs w:val="16"/>
     </w:rPr>
   </w:style>
-  <w:style w:type="paragraph" w:customStyle="1" w:styleId="tablefootnote">
+  <w:style w:type="paragraph" w:styleId="tablefootnote" w:customStyle="1">
     <w:name w:val="table footnote"/>
     <w:rsid w:val="005E2800"/>
     <w:pPr>
@@ -3601,7 +5390,7 @@
       <w:szCs w:val="12"/>
     </w:rPr>
   </w:style>
-  <w:style w:type="paragraph" w:customStyle="1" w:styleId="tablehead">
+  <w:style w:type="paragraph" w:styleId="tablehead" w:customStyle="1">
     <w:name w:val="table head"/>
     <w:pPr>
       <w:numPr>
@@ -3617,7 +5406,7 @@
       <w:szCs w:val="16"/>
     </w:rPr>
   </w:style>
-  <w:style w:type="paragraph" w:customStyle="1" w:styleId="Keywords">
+  <w:style w:type="paragraph" w:styleId="Keywords" w:customStyle="1">
     <w:name w:val="Keywords"/>
     <w:basedOn w:val="Abstract"/>
     <w:qFormat/>
@@ -3642,7 +5431,7 @@
       </w:tabs>
     </w:pPr>
   </w:style>
-  <w:style w:type="character" w:customStyle="1" w:styleId="HeaderChar">
+  <w:style w:type="character" w:styleId="HeaderChar" w:customStyle="1">
     <w:name w:val="Header Char"/>
     <w:basedOn w:val="DefaultParagraphFont"/>
     <w:link w:val="Header"/>
@@ -3660,7 +5449,7 @@
       </w:tabs>
     </w:pPr>
   </w:style>
-  <w:style w:type="character" w:customStyle="1" w:styleId="FooterChar">
+  <w:style w:type="character" w:styleId="FooterChar" w:customStyle="1">
     <w:name w:val="Footer Char"/>
     <w:basedOn w:val="DefaultParagraphFont"/>
     <w:link w:val="Footer"/>
@@ -3695,7 +5484,7 @@
       <w:jc w:val="left"/>
     </w:pPr>
     <w:rPr>
-      <w:rFonts w:asciiTheme="minorHAnsi" w:eastAsiaTheme="minorEastAsia" w:hAnsiTheme="minorHAnsi" w:cstheme="minorBidi"/>
+      <w:rFonts w:asciiTheme="minorHAnsi" w:hAnsiTheme="minorHAnsi" w:eastAsiaTheme="minorEastAsia" w:cstheme="minorBidi"/>
       <w:kern w:val="2"/>
       <w:sz w:val="24"/>
       <w:szCs w:val="24"/>

</xml_diff>

<commit_message>
Made a few edits. Final upload.
</commit_message>
<xml_diff>
--- a/cecs-450-final-report.docx
+++ b/cecs-450-final-report.docx
@@ -1,6 +1,6 @@
 
 <file path=word/document.xml><?xml version="1.0" encoding="utf-8"?>
-<w:document xmlns:wpc="http://schemas.microsoft.com/office/word/2010/wordprocessingCanvas" xmlns:cx="http://schemas.microsoft.com/office/drawing/2014/chartex" xmlns:cx1="http://schemas.microsoft.com/office/drawing/2015/9/8/chartex" xmlns:cx2="http://schemas.microsoft.com/office/drawing/2015/10/21/chartex" xmlns:cx3="http://schemas.microsoft.com/office/drawing/2016/5/9/chartex" xmlns:cx4="http://schemas.microsoft.com/office/drawing/2016/5/10/chartex" xmlns:cx5="http://schemas.microsoft.com/office/drawing/2016/5/11/chartex" xmlns:cx6="http://schemas.microsoft.com/office/drawing/2016/5/12/chartex" xmlns:cx7="http://schemas.microsoft.com/office/drawing/2016/5/13/chartex" xmlns:cx8="http://schemas.microsoft.com/office/drawing/2016/5/14/chartex" xmlns:mc="http://schemas.openxmlformats.org/markup-compatibility/2006" xmlns:aink="http://schemas.microsoft.com/office/drawing/2016/ink" xmlns:am3d="http://schemas.microsoft.com/office/drawing/2017/model3d" xmlns:o="urn:schemas-microsoft-com:office:office" xmlns:oel="http://schemas.microsoft.com/office/2019/extlst" xmlns:r="http://schemas.openxmlformats.org/officeDocument/2006/relationships" xmlns:m="http://schemas.openxmlformats.org/officeDocument/2006/math" xmlns:v="urn:schemas-microsoft-com:vml" xmlns:wp14="http://schemas.microsoft.com/office/word/2010/wordprocessingDrawing" xmlns:wp="http://schemas.openxmlformats.org/drawingml/2006/wordprocessingDrawing" xmlns:w10="urn:schemas-microsoft-com:office:word" xmlns:w="http://schemas.openxmlformats.org/wordprocessingml/2006/main" xmlns:w14="http://schemas.microsoft.com/office/word/2010/wordml" xmlns:w15="http://schemas.microsoft.com/office/word/2012/wordml" xmlns:w16cex="http://schemas.microsoft.com/office/word/2018/wordml/cex" xmlns:w16cid="http://schemas.microsoft.com/office/word/2016/wordml/cid" xmlns:w16="http://schemas.microsoft.com/office/word/2018/wordml" xmlns:w16du="http://schemas.microsoft.com/office/word/2023/wordml/word16du" xmlns:w16sdtdh="http://schemas.microsoft.com/office/word/2020/wordml/sdtdatahash" xmlns:w16se="http://schemas.microsoft.com/office/word/2015/wordml/symex" xmlns:wpg="http://schemas.microsoft.com/office/word/2010/wordprocessingGroup" xmlns:wpi="http://schemas.microsoft.com/office/word/2010/wordprocessingInk" xmlns:wne="http://schemas.microsoft.com/office/word/2006/wordml" xmlns:wps="http://schemas.microsoft.com/office/word/2010/wordprocessingShape" mc:Ignorable="w14 w15 w16se w16cid w16 w16cex w16sdtdh w16du wp14">
+<w:document xmlns:wpc="http://schemas.microsoft.com/office/word/2010/wordprocessingCanvas" xmlns:cx="http://schemas.microsoft.com/office/drawing/2014/chartex" xmlns:cx1="http://schemas.microsoft.com/office/drawing/2015/9/8/chartex" xmlns:cx2="http://schemas.microsoft.com/office/drawing/2015/10/21/chartex" xmlns:cx3="http://schemas.microsoft.com/office/drawing/2016/5/9/chartex" xmlns:cx4="http://schemas.microsoft.com/office/drawing/2016/5/10/chartex" xmlns:cx5="http://schemas.microsoft.com/office/drawing/2016/5/11/chartex" xmlns:cx6="http://schemas.microsoft.com/office/drawing/2016/5/12/chartex" xmlns:cx7="http://schemas.microsoft.com/office/drawing/2016/5/13/chartex" xmlns:cx8="http://schemas.microsoft.com/office/drawing/2016/5/14/chartex" xmlns:mc="http://schemas.openxmlformats.org/markup-compatibility/2006" xmlns:aink="http://schemas.microsoft.com/office/drawing/2016/ink" xmlns:am3d="http://schemas.microsoft.com/office/drawing/2017/model3d" xmlns:o="urn:schemas-microsoft-com:office:office" xmlns:oel="http://schemas.microsoft.com/office/2019/extlst" xmlns:r="http://schemas.openxmlformats.org/officeDocument/2006/relationships" xmlns:m="http://schemas.openxmlformats.org/officeDocument/2006/math" xmlns:v="urn:schemas-microsoft-com:vml" xmlns:wp14="http://schemas.microsoft.com/office/word/2010/wordprocessingDrawing" xmlns:wp="http://schemas.openxmlformats.org/drawingml/2006/wordprocessingDrawing" xmlns:w10="urn:schemas-microsoft-com:office:word" xmlns:w="http://schemas.openxmlformats.org/wordprocessingml/2006/main" xmlns:w14="http://schemas.microsoft.com/office/word/2010/wordml" xmlns:w15="http://schemas.microsoft.com/office/word/2012/wordml" xmlns:w16cex="http://schemas.microsoft.com/office/word/2018/wordml/cex" xmlns:w16cid="http://schemas.microsoft.com/office/word/2016/wordml/cid" xmlns:w16="http://schemas.microsoft.com/office/word/2018/wordml" xmlns:w16sdtdh="http://schemas.microsoft.com/office/word/2020/wordml/sdtdatahash" xmlns:w16se="http://schemas.microsoft.com/office/word/2015/wordml/symex" xmlns:wpg="http://schemas.microsoft.com/office/word/2010/wordprocessingGroup" xmlns:wpi="http://schemas.microsoft.com/office/word/2010/wordprocessingInk" xmlns:wne="http://schemas.microsoft.com/office/word/2006/wordml" xmlns:wps="http://schemas.microsoft.com/office/word/2010/wordprocessingShape" mc:Ignorable="w14 w15 w16se w16cid w16 w16cex w16sdtdh wp14">
   <w:body>
     <w:p>
       <w:pPr>
@@ -651,7 +651,19 @@
         <w:rPr>
           <w:lang w:val="en-US"/>
         </w:rPr>
-        <w:t>, but only some really early exploratory data was gathered in this format.</w:t>
+        <w:t xml:space="preserve">, but only some </w:t>
+      </w:r>
+      <w:r>
+        <w:rPr>
+          <w:lang w:val="en-US"/>
+        </w:rPr>
+        <w:t>early</w:t>
+      </w:r>
+      <w:r>
+        <w:rPr>
+          <w:lang w:val="en-US"/>
+        </w:rPr>
+        <w:t xml:space="preserve"> exploratory data was gathered in this format.</w:t>
       </w:r>
       <w:r>
         <w:rPr>
@@ -681,7 +693,21 @@
         <w:rPr>
           <w:lang w:val="en-US"/>
         </w:rPr>
-        <w:t>Google Chrome’s mhtml formatting</w:t>
+        <w:t xml:space="preserve">Google Chrome’s </w:t>
+      </w:r>
+      <w:proofErr w:type="spellStart"/>
+      <w:r>
+        <w:rPr>
+          <w:lang w:val="en-US"/>
+        </w:rPr>
+        <w:t>mhtml</w:t>
+      </w:r>
+      <w:proofErr w:type="spellEnd"/>
+      <w:r>
+        <w:rPr>
+          <w:lang w:val="en-US"/>
+        </w:rPr>
+        <w:t xml:space="preserve"> formatting</w:t>
       </w:r>
       <w:r>
         <w:rPr>
@@ -765,7 +791,19 @@
         <w:rPr>
           <w:lang w:val="en-US"/>
         </w:rPr>
-        <w:t xml:space="preserve">and sed to actually edit the information into a csv format. </w:t>
+        <w:t xml:space="preserve">and sed to </w:t>
+      </w:r>
+      <w:r>
+        <w:rPr>
+          <w:lang w:val="en-US"/>
+        </w:rPr>
+        <w:t>edit</w:t>
+      </w:r>
+      <w:r>
+        <w:rPr>
+          <w:lang w:val="en-US"/>
+        </w:rPr>
+        <w:t xml:space="preserve"> the information into a csv format. </w:t>
       </w:r>
       <w:r>
         <w:rPr>
@@ -931,13 +969,19 @@
         <w:rPr>
           <w:lang w:val="en-US"/>
         </w:rPr>
-        <w:t xml:space="preserve">, which would actually </w:t>
-      </w:r>
-      <w:r>
-        <w:rPr>
-          <w:lang w:val="en-US"/>
-        </w:rPr>
-        <w:t xml:space="preserve">tackle the same </w:t>
+        <w:t xml:space="preserve">, which would </w:t>
+      </w:r>
+      <w:r>
+        <w:rPr>
+          <w:lang w:val="en-US"/>
+        </w:rPr>
+        <w:t>tackle</w:t>
+      </w:r>
+      <w:r>
+        <w:rPr>
+          <w:lang w:val="en-US"/>
+        </w:rPr>
+        <w:t xml:space="preserve"> the same </w:t>
       </w:r>
       <w:r>
         <w:rPr>
@@ -1068,21 +1112,32 @@
         <w:jc w:val="left"/>
       </w:pPr>
       <w:r>
-        <w:t>With the data available we were able to start looking into two of our questions: which subscribers have the most viewed channels and do older videos still receive views.</w:t>
+        <w:t>With the data</w:t>
+      </w:r>
+      <w:r>
+        <w:t xml:space="preserve"> </w:t>
+      </w:r>
+      <w:r>
+        <w:t>available we were able to start looking into two of our</w:t>
+      </w:r>
+      <w:r>
+        <w:t xml:space="preserve"> </w:t>
+      </w:r>
+      <w:r>
+        <w:t>questions: which subscribers have the most viewed channels and do older videos still receive views.</w:t>
       </w:r>
     </w:p>
     <w:p>
       <w:pPr>
         <w:pStyle w:val="Heading1"/>
         <w:rPr>
-          <w:i/>
           <w:iCs/>
         </w:rPr>
       </w:pPr>
       <w:r>
         <w:rPr>
           <w:rFonts w:eastAsia="Times New Roman"/>
-          <w:i/>
+          <w:iCs/>
         </w:rPr>
         <w:t>Most Subscribed Channels Vs Most Viewed Channels</w:t>
       </w:r>
@@ -1120,6 +1175,7 @@
         <w:jc w:val="left"/>
       </w:pPr>
       <w:r>
+        <w:lastRenderedPageBreak/>
         <w:t xml:space="preserve">To generalize whether </w:t>
       </w:r>
       <w:r>
@@ -1239,8 +1295,45 @@
       <w:r>
         <w:t xml:space="preserve">eries, </w:t>
       </w:r>
-      <w:r>
-        <w:t>Vlad and Niki, El Reino Infantil, Cocomelon, Like Nastya, and Kids Diana Show. Of these six channels, five of them are tailored for children</w:t>
+      <w:proofErr w:type="gramStart"/>
+      <w:r>
+        <w:t>Vlad</w:t>
+      </w:r>
+      <w:proofErr w:type="gramEnd"/>
+      <w:r>
+        <w:t xml:space="preserve"> and Niki, El </w:t>
+      </w:r>
+      <w:proofErr w:type="spellStart"/>
+      <w:r>
+        <w:t>Reino</w:t>
+      </w:r>
+      <w:proofErr w:type="spellEnd"/>
+      <w:r>
+        <w:t xml:space="preserve"> </w:t>
+      </w:r>
+      <w:proofErr w:type="spellStart"/>
+      <w:r>
+        <w:t>Infantil</w:t>
+      </w:r>
+      <w:proofErr w:type="spellEnd"/>
+      <w:r>
+        <w:t xml:space="preserve">, </w:t>
+      </w:r>
+      <w:proofErr w:type="spellStart"/>
+      <w:r>
+        <w:t>Cocomelon</w:t>
+      </w:r>
+      <w:proofErr w:type="spellEnd"/>
+      <w:r>
+        <w:t xml:space="preserve">, Like </w:t>
+      </w:r>
+      <w:proofErr w:type="spellStart"/>
+      <w:r>
+        <w:t>Nastya</w:t>
+      </w:r>
+      <w:proofErr w:type="spellEnd"/>
+      <w:r>
+        <w:t>, and Kids Diana Show. Of these six channels, five of them are tailored for children</w:t>
       </w:r>
       <w:r>
         <w:t xml:space="preserve">. </w:t>
@@ -1483,13 +1576,24 @@
         <w:t xml:space="preserve">most of them have fewer than 30 million views. This led to these outliers </w:t>
       </w:r>
       <w:r>
-        <w:t xml:space="preserve">in the tail end of the graph. Similar to the BLACKPINK example, we </w:t>
+        <w:t xml:space="preserve">in the tail end of the graph. </w:t>
+      </w:r>
+      <w:proofErr w:type="gramStart"/>
+      <w:r>
+        <w:t>Similar to</w:t>
+      </w:r>
+      <w:proofErr w:type="gramEnd"/>
+      <w:r>
+        <w:t xml:space="preserve"> the BLACKPINK example, we </w:t>
       </w:r>
       <w:r>
         <w:t xml:space="preserve">took a look at the </w:t>
       </w:r>
       <w:r>
-        <w:t xml:space="preserve">videos but it was difficult to see why </w:t>
+        <w:t>videos,</w:t>
+      </w:r>
+      <w:r>
+        <w:t xml:space="preserve"> but it was difficult to see why </w:t>
       </w:r>
       <w:r>
         <w:t>there was such a large discrepancy between his views. One possible reason is that older videos seemed to be more in line with what he wanted to upload whereas newer videos would follow a trend</w:t>
@@ -1522,8 +1626,13 @@
       <w:r>
         <w:t xml:space="preserve"> most subscribed channels, </w:t>
       </w:r>
-      <w:r>
-        <w:t xml:space="preserve">MrBeast and </w:t>
+      <w:proofErr w:type="spellStart"/>
+      <w:r>
+        <w:t>MrBeast</w:t>
+      </w:r>
+      <w:proofErr w:type="spellEnd"/>
+      <w:r>
+        <w:t xml:space="preserve"> and </w:t>
       </w:r>
       <w:r>
         <w:t xml:space="preserve">Bad Bunny. </w:t>
@@ -1531,8 +1640,21 @@
       <w:r>
         <w:t xml:space="preserve">We saw that although </w:t>
       </w:r>
-      <w:r>
-        <w:t xml:space="preserve">MrBeast had more subscribers, Bad Bunny had more views. MrBeast is a content creator </w:t>
+      <w:proofErr w:type="spellStart"/>
+      <w:r>
+        <w:t>MrBeast</w:t>
+      </w:r>
+      <w:proofErr w:type="spellEnd"/>
+      <w:r>
+        <w:t xml:space="preserve"> had more subscribers, Bad Bunny had more views. </w:t>
+      </w:r>
+      <w:proofErr w:type="spellStart"/>
+      <w:r>
+        <w:t>MrBeast</w:t>
+      </w:r>
+      <w:proofErr w:type="spellEnd"/>
+      <w:r>
+        <w:t xml:space="preserve"> is a content creator </w:t>
       </w:r>
       <w:r>
         <w:t>that creates videos made for entertainment</w:t>
@@ -1559,7 +1681,15 @@
         <w:t>Bad Bunny</w:t>
       </w:r>
       <w:r>
-        <w:t xml:space="preserve">’s videos are added to a playlist that is repeated throughout the day and not necessarily watched and paid attention to, but MrBeast videos would have a more accurate view as it would account for people who </w:t>
+        <w:t xml:space="preserve">’s videos are added to a playlist that is repeated throughout the day and not necessarily watched and paid attention to, but </w:t>
+      </w:r>
+      <w:proofErr w:type="spellStart"/>
+      <w:r>
+        <w:t>MrBeast</w:t>
+      </w:r>
+      <w:proofErr w:type="spellEnd"/>
+      <w:r>
+        <w:t xml:space="preserve"> videos would have a more accurate view as it would account for people who </w:t>
       </w:r>
       <w:r>
         <w:t>watched</w:t>
@@ -1583,8 +1713,13 @@
       <w:r>
         <w:t xml:space="preserve">two music channels, </w:t>
       </w:r>
-      <w:r>
-        <w:t>Shakira and One</w:t>
+      <w:proofErr w:type="gramStart"/>
+      <w:r>
+        <w:t>Shakira</w:t>
+      </w:r>
+      <w:proofErr w:type="gramEnd"/>
+      <w:r>
+        <w:t xml:space="preserve"> and One</w:t>
       </w:r>
       <w:r>
         <w:t xml:space="preserve"> Direction. Surprisingly, One Direction had</w:t>
@@ -1614,13 +1749,23 @@
         <w:t xml:space="preserve">. </w:t>
       </w:r>
       <w:r>
+        <w:t>Both comparisons contradicted our hypothesis that subscriber count correlated to view count.</w:t>
+      </w:r>
+    </w:p>
+    <w:p>
+      <w:pPr>
+        <w:spacing w:after="120" w:line="228" w:lineRule="auto"/>
+        <w:ind w:firstLine="288"/>
+        <w:jc w:val="left"/>
+      </w:pPr>
+      <w:r>
         <w:t xml:space="preserve">Interestingly, </w:t>
       </w:r>
       <w:r>
-        <w:t>Both comparisons contradicted our hypothesis that subscriber count correlated to view count.</w:t>
-      </w:r>
-      <w:r>
-        <w:t xml:space="preserve"> </w:t>
+        <w:t>all</w:t>
+      </w:r>
+      <w:r>
+        <w:t xml:space="preserve"> the music channels that were compared, BLACKPINK, Bad Bunny, Shakira, and One direction, had very similar maximum view values although the other values from the five number summary varied widely for all four channels.</w:t>
       </w:r>
     </w:p>
     <w:p>
@@ -1654,1252 +1799,1343 @@
           <w:i/>
           <w:iCs/>
         </w:rPr>
-        <w:t>s View-count</w:t>
-      </w:r>
-    </w:p>
-    <w:p>
-      <w:pPr>
-        <w:pStyle w:val="BodyText"/>
-        <w:rPr>
-          <w:lang w:val="en-US"/>
-        </w:rPr>
-      </w:pPr>
-      <w:r>
-        <w:rPr>
-          <w:rFonts w:eastAsia="Times New Roman"/>
-          <w:lang w:val="en-US"/>
-        </w:rPr>
-        <w:t xml:space="preserve">This section is </w:t>
-      </w:r>
-      <w:r>
-        <w:rPr>
-          <w:rFonts w:eastAsia="Times New Roman"/>
-          <w:lang w:val="en-US"/>
-        </w:rPr>
-        <w:t xml:space="preserve">attempting </w:t>
-      </w:r>
-      <w:r>
-        <w:rPr>
-          <w:rFonts w:eastAsia="Times New Roman"/>
-          <w:lang w:val="en-US"/>
-        </w:rPr>
-        <w:t xml:space="preserve">to </w:t>
-      </w:r>
-      <w:r>
-        <w:rPr>
-          <w:rFonts w:eastAsia="Times New Roman"/>
-          <w:lang w:val="en-US"/>
-        </w:rPr>
-        <w:t>answer</w:t>
-      </w:r>
-      <w:r>
-        <w:rPr>
-          <w:rFonts w:eastAsia="Times New Roman"/>
-          <w:lang w:val="en-US"/>
-        </w:rPr>
-        <w:t xml:space="preserve"> the question: which years had the </w:t>
-      </w:r>
-      <w:r>
-        <w:rPr>
-          <w:rFonts w:eastAsia="Times New Roman"/>
-          <w:lang w:val="en-US"/>
-        </w:rPr>
-        <w:t>most video views</w:t>
-      </w:r>
-      <w:r>
-        <w:rPr>
-          <w:rFonts w:eastAsia="Times New Roman"/>
-          <w:lang w:val="en-US"/>
-        </w:rPr>
-        <w:t>?</w:t>
-      </w:r>
-      <w:r>
-        <w:rPr>
-          <w:rFonts w:eastAsia="Times New Roman"/>
-          <w:lang w:val="en-US"/>
-        </w:rPr>
-        <w:t xml:space="preserve"> The first </w:t>
-      </w:r>
-      <w:r>
-        <w:rPr>
-          <w:rFonts w:eastAsia="Times New Roman"/>
-          <w:lang w:val="en-US"/>
-        </w:rPr>
-        <w:t xml:space="preserve">attempt </w:t>
-      </w:r>
-      <w:r>
-        <w:rPr>
-          <w:rFonts w:eastAsia="Times New Roman"/>
-          <w:lang w:val="en-US"/>
-        </w:rPr>
-        <w:t xml:space="preserve">looked at median </w:t>
-      </w:r>
-      <w:r>
-        <w:rPr>
-          <w:rFonts w:eastAsia="Times New Roman"/>
-          <w:lang w:val="en-US"/>
-        </w:rPr>
-        <w:t xml:space="preserve">and average </w:t>
-      </w:r>
-      <w:r>
-        <w:rPr>
-          <w:rFonts w:eastAsia="Times New Roman"/>
-          <w:lang w:val="en-US"/>
-        </w:rPr>
-        <w:t>view-counts for</w:t>
-      </w:r>
-      <w:r>
-        <w:rPr>
-          <w:rFonts w:eastAsia="Times New Roman"/>
-          <w:lang w:val="en-US"/>
-        </w:rPr>
-        <w:t xml:space="preserve"> </w:t>
-      </w:r>
-      <w:r>
-        <w:rPr>
-          <w:rFonts w:eastAsia="Times New Roman"/>
-          <w:lang w:val="en-US"/>
-        </w:rPr>
-        <w:t>videos</w:t>
-      </w:r>
-      <w:r>
-        <w:rPr>
-          <w:rFonts w:eastAsia="Times New Roman"/>
-          <w:lang w:val="en-US"/>
-        </w:rPr>
-        <w:t xml:space="preserve">. </w:t>
-      </w:r>
-      <w:r>
-        <w:rPr>
-          <w:rFonts w:eastAsia="Times New Roman"/>
-          <w:lang w:val="en-US"/>
-        </w:rPr>
-        <w:t xml:space="preserve">The median </w:t>
-      </w:r>
-      <w:r>
-        <w:rPr>
-          <w:rFonts w:eastAsia="Times New Roman"/>
-          <w:lang w:val="en-US"/>
-        </w:rPr>
-        <w:t>view-counts</w:t>
-      </w:r>
-      <w:r>
-        <w:rPr>
-          <w:rFonts w:eastAsia="Times New Roman"/>
-          <w:lang w:val="en-US"/>
-        </w:rPr>
-        <w:t xml:space="preserve"> were a better </w:t>
-      </w:r>
-      <w:r>
-        <w:rPr>
-          <w:rFonts w:eastAsia="Times New Roman"/>
-          <w:lang w:val="en-US"/>
-        </w:rPr>
-        <w:t xml:space="preserve">indicator </w:t>
-      </w:r>
-      <w:r>
-        <w:rPr>
-          <w:rFonts w:eastAsia="Times New Roman"/>
-          <w:lang w:val="en-US"/>
-        </w:rPr>
-        <w:t xml:space="preserve">of </w:t>
-      </w:r>
-      <w:r>
-        <w:rPr>
-          <w:rFonts w:eastAsia="Times New Roman"/>
-          <w:lang w:val="en-US"/>
-        </w:rPr>
-        <w:t xml:space="preserve">overall </w:t>
-      </w:r>
-      <w:r>
-        <w:rPr>
-          <w:rFonts w:eastAsia="Times New Roman"/>
-          <w:lang w:val="en-US"/>
-        </w:rPr>
-        <w:t xml:space="preserve">site </w:t>
-      </w:r>
-      <w:r>
-        <w:rPr>
-          <w:rFonts w:eastAsia="Times New Roman"/>
-          <w:lang w:val="en-US"/>
-        </w:rPr>
-        <w:t>viewership</w:t>
-      </w:r>
-      <w:r>
-        <w:rPr>
-          <w:rFonts w:eastAsia="Times New Roman"/>
-          <w:lang w:val="en-US"/>
-        </w:rPr>
-        <w:t>,</w:t>
-      </w:r>
-      <w:r>
-        <w:rPr>
-          <w:rFonts w:eastAsia="Times New Roman"/>
-          <w:lang w:val="en-US"/>
-        </w:rPr>
-        <w:t xml:space="preserve"> and this seemed to </w:t>
-      </w:r>
-      <w:r>
-        <w:rPr>
-          <w:rFonts w:eastAsia="Times New Roman"/>
-          <w:lang w:val="en-US"/>
-        </w:rPr>
-        <w:t xml:space="preserve">peak around </w:t>
-      </w:r>
-      <w:r>
-        <w:rPr>
-          <w:rFonts w:eastAsia="Times New Roman"/>
-          <w:lang w:val="en-US"/>
-        </w:rPr>
-        <w:t>2018</w:t>
-      </w:r>
-      <w:r>
-        <w:rPr>
-          <w:rFonts w:eastAsia="Times New Roman"/>
-          <w:lang w:val="en-US"/>
-        </w:rPr>
-        <w:t xml:space="preserve">. The problem with average is that </w:t>
-      </w:r>
-      <w:r>
-        <w:rPr>
-          <w:rFonts w:eastAsia="Times New Roman"/>
-          <w:lang w:val="en-US"/>
-        </w:rPr>
-        <w:t xml:space="preserve">it </w:t>
-      </w:r>
-      <w:r>
-        <w:rPr>
-          <w:rFonts w:eastAsia="Times New Roman"/>
-          <w:lang w:val="en-US"/>
-        </w:rPr>
-        <w:t xml:space="preserve">was a </w:t>
-      </w:r>
-      <w:r>
-        <w:rPr>
-          <w:rFonts w:eastAsia="Times New Roman"/>
-          <w:lang w:val="en-US"/>
-        </w:rPr>
-        <w:t xml:space="preserve">better measure of </w:t>
-      </w:r>
-      <w:r>
-        <w:rPr>
-          <w:rFonts w:eastAsia="Times New Roman"/>
-          <w:lang w:val="en-US"/>
-        </w:rPr>
-        <w:t xml:space="preserve">the ratio </w:t>
-      </w:r>
-      <w:r>
-        <w:rPr>
-          <w:rFonts w:eastAsia="Times New Roman"/>
-          <w:lang w:val="en-US"/>
-        </w:rPr>
-        <w:t xml:space="preserve">of popular </w:t>
-      </w:r>
-      <w:r>
-        <w:rPr>
-          <w:rFonts w:eastAsia="Times New Roman"/>
-          <w:lang w:val="en-US"/>
-        </w:rPr>
-        <w:t>videos</w:t>
-      </w:r>
-      <w:r>
-        <w:rPr>
-          <w:lang w:val="en-US"/>
-        </w:rPr>
-        <w:t xml:space="preserve">, </w:t>
-      </w:r>
-      <w:r>
-        <w:rPr>
-          <w:lang w:val="en-US"/>
-        </w:rPr>
-        <w:t>usually</w:t>
-      </w:r>
-      <w:r>
-        <w:rPr>
-          <w:lang w:val="en-US"/>
-        </w:rPr>
-        <w:t xml:space="preserve"> baby </w:t>
-      </w:r>
-      <w:r>
-        <w:rPr>
-          <w:lang w:val="en-US"/>
-        </w:rPr>
-        <w:t>YouTube</w:t>
-      </w:r>
-      <w:r>
-        <w:rPr>
-          <w:lang w:val="en-US"/>
-        </w:rPr>
-        <w:t xml:space="preserve"> </w:t>
-      </w:r>
-      <w:r>
-        <w:rPr>
-          <w:lang w:val="en-US"/>
-        </w:rPr>
-        <w:t xml:space="preserve">video </w:t>
-      </w:r>
-      <w:r>
-        <w:rPr>
-          <w:lang w:val="en-US"/>
-        </w:rPr>
-        <w:t xml:space="preserve">channel </w:t>
-      </w:r>
-      <w:r>
-        <w:rPr>
-          <w:lang w:val="en-US"/>
-        </w:rPr>
-        <w:t xml:space="preserve">Cocomelon, to </w:t>
-      </w:r>
-      <w:r>
-        <w:rPr>
-          <w:lang w:val="en-US"/>
-        </w:rPr>
-        <w:t xml:space="preserve">other top 100 </w:t>
-      </w:r>
-      <w:r>
-        <w:rPr>
-          <w:lang w:val="en-US"/>
-        </w:rPr>
-        <w:t xml:space="preserve">channels </w:t>
-      </w:r>
-      <w:r>
-        <w:rPr>
-          <w:lang w:val="en-US"/>
-        </w:rPr>
-        <w:t>in 2023</w:t>
-      </w:r>
-      <w:r>
-        <w:rPr>
-          <w:lang w:val="en-US"/>
-        </w:rPr>
-        <w:t xml:space="preserve">. </w:t>
-      </w:r>
-      <w:r>
-        <w:rPr>
-          <w:lang w:val="en-US"/>
-        </w:rPr>
-        <w:t xml:space="preserve">The problem is that </w:t>
-      </w:r>
-      <w:r>
-        <w:rPr>
-          <w:lang w:val="en-US"/>
-        </w:rPr>
-        <w:t>most top</w:t>
-      </w:r>
-      <w:r>
-        <w:rPr>
-          <w:lang w:val="en-US"/>
-        </w:rPr>
-        <w:t xml:space="preserve"> 100 channels from 2023 </w:t>
-      </w:r>
-      <w:r>
-        <w:rPr>
-          <w:lang w:val="en-US"/>
-        </w:rPr>
-        <w:t xml:space="preserve">were not </w:t>
-      </w:r>
-      <w:r>
-        <w:rPr>
-          <w:lang w:val="en-US"/>
-        </w:rPr>
-        <w:t xml:space="preserve">uploading </w:t>
-      </w:r>
-      <w:r>
-        <w:rPr>
-          <w:lang w:val="en-US"/>
-        </w:rPr>
-        <w:t xml:space="preserve">videos </w:t>
-      </w:r>
-      <w:r>
-        <w:rPr>
-          <w:lang w:val="en-US"/>
-        </w:rPr>
-        <w:t xml:space="preserve">before </w:t>
-      </w:r>
-      <w:r>
-        <w:rPr>
-          <w:lang w:val="en-US"/>
-        </w:rPr>
-        <w:t xml:space="preserve">2010. </w:t>
-      </w:r>
-      <w:r>
-        <w:rPr>
-          <w:lang w:val="en-US"/>
-        </w:rPr>
-        <w:t xml:space="preserve">This issue was the worst in </w:t>
-      </w:r>
-      <w:r>
-        <w:rPr>
-          <w:lang w:val="en-US"/>
-        </w:rPr>
-        <w:t xml:space="preserve">2006, </w:t>
-      </w:r>
-      <w:r>
-        <w:rPr>
-          <w:lang w:val="en-US"/>
-        </w:rPr>
-        <w:t xml:space="preserve">where </w:t>
-      </w:r>
-      <w:r>
-        <w:rPr>
-          <w:lang w:val="en-US"/>
-        </w:rPr>
-        <w:t xml:space="preserve">the video count </w:t>
-      </w:r>
-      <w:r>
-        <w:rPr>
-          <w:lang w:val="en-US"/>
-        </w:rPr>
-        <w:t xml:space="preserve">was only 3 and they </w:t>
-      </w:r>
-      <w:r>
-        <w:rPr>
-          <w:lang w:val="en-US"/>
-        </w:rPr>
-        <w:t xml:space="preserve">were all from </w:t>
-      </w:r>
-      <w:r>
-        <w:rPr>
-          <w:lang w:val="en-US"/>
-        </w:rPr>
-        <w:t xml:space="preserve">Cocomelon. </w:t>
-      </w:r>
-      <w:r>
-        <w:rPr>
-          <w:lang w:val="en-US"/>
-        </w:rPr>
-        <w:t xml:space="preserve">Cocomelon had a single </w:t>
-      </w:r>
-      <w:r>
-        <w:rPr>
-          <w:lang w:val="en-US"/>
-        </w:rPr>
-        <w:t xml:space="preserve">viral video from 2006 that </w:t>
-      </w:r>
-      <w:r>
-        <w:rPr>
-          <w:lang w:val="en-US"/>
-        </w:rPr>
-        <w:t xml:space="preserve">has almost </w:t>
-      </w:r>
-      <w:r>
-        <w:rPr>
-          <w:lang w:val="en-US"/>
-        </w:rPr>
-        <w:t xml:space="preserve">200 million views and this brought the average for the year up to 100 million views. </w:t>
-      </w:r>
-      <w:r>
-        <w:rPr>
-          <w:lang w:val="en-US"/>
-        </w:rPr>
-        <w:t xml:space="preserve">This </w:t>
-      </w:r>
-      <w:r>
-        <w:rPr>
-          <w:lang w:val="en-US"/>
-        </w:rPr>
-        <w:t xml:space="preserve">had to be </w:t>
-      </w:r>
-      <w:r>
-        <w:rPr>
-          <w:lang w:val="en-US"/>
-        </w:rPr>
-        <w:t xml:space="preserve">removed because </w:t>
-      </w:r>
-      <w:r>
-        <w:rPr>
-          <w:lang w:val="en-US"/>
-        </w:rPr>
-        <w:t xml:space="preserve">it </w:t>
-      </w:r>
-      <w:r>
-        <w:rPr>
-          <w:lang w:val="en-US"/>
-        </w:rPr>
-        <w:t xml:space="preserve">blew </w:t>
-      </w:r>
-      <w:r>
-        <w:rPr>
-          <w:lang w:val="en-US"/>
-        </w:rPr>
-        <w:t xml:space="preserve">out the scale of the graph and made </w:t>
-      </w:r>
-      <w:r>
-        <w:rPr>
-          <w:lang w:val="en-US"/>
-        </w:rPr>
-        <w:t>the</w:t>
-      </w:r>
-      <w:r>
-        <w:rPr>
-          <w:lang w:val="en-US"/>
-        </w:rPr>
-        <w:t xml:space="preserve"> </w:t>
-      </w:r>
-      <w:r>
-        <w:rPr>
-          <w:lang w:val="en-US"/>
-        </w:rPr>
-        <w:t xml:space="preserve">median </w:t>
-      </w:r>
-      <w:r>
-        <w:rPr>
-          <w:lang w:val="en-US"/>
-        </w:rPr>
-        <w:t>view</w:t>
-      </w:r>
-      <w:r>
-        <w:rPr>
-          <w:lang w:val="en-US"/>
-        </w:rPr>
-        <w:t>-count</w:t>
-      </w:r>
-      <w:r>
-        <w:rPr>
-          <w:lang w:val="en-US"/>
-        </w:rPr>
-        <w:t xml:space="preserve"> </w:t>
-      </w:r>
-      <w:r>
-        <w:rPr>
-          <w:lang w:val="en-US"/>
-        </w:rPr>
-        <w:t>was too hard to see</w:t>
-      </w:r>
-      <w:r>
-        <w:rPr>
-          <w:lang w:val="en-US"/>
-        </w:rPr>
-        <w:t>.</w:t>
-      </w:r>
-      <w:r>
-        <w:rPr>
-          <w:lang w:val="en-US"/>
-        </w:rPr>
-        <w:t xml:space="preserve"> The important interpretation</w:t>
-      </w:r>
-      <w:r>
-        <w:rPr>
-          <w:lang w:val="en-US"/>
-        </w:rPr>
-        <w:t xml:space="preserve"> of the first graph is </w:t>
-      </w:r>
-      <w:r>
-        <w:rPr>
-          <w:lang w:val="en-US"/>
-        </w:rPr>
-        <w:t xml:space="preserve">that </w:t>
-      </w:r>
-      <w:r>
-        <w:rPr>
-          <w:lang w:val="en-US"/>
-        </w:rPr>
-        <w:t xml:space="preserve">video virality is by far the </w:t>
-      </w:r>
-      <w:r>
-        <w:rPr>
-          <w:lang w:val="en-US"/>
-        </w:rPr>
-        <w:t>most important aspect of video viewership</w:t>
-      </w:r>
-      <w:r>
-        <w:rPr>
-          <w:lang w:val="en-US"/>
-        </w:rPr>
-        <w:t xml:space="preserve"> </w:t>
-      </w:r>
-      <w:r>
-        <w:rPr>
-          <w:lang w:val="en-US"/>
-        </w:rPr>
-        <w:t xml:space="preserve">and that lead to the </w:t>
-      </w:r>
-      <w:r>
-        <w:rPr>
-          <w:lang w:val="en-US"/>
-        </w:rPr>
-        <w:t>question</w:t>
-      </w:r>
-      <w:r>
-        <w:rPr>
-          <w:lang w:val="en-US"/>
-        </w:rPr>
-        <w:t>:</w:t>
-      </w:r>
-      <w:r>
-        <w:rPr>
-          <w:lang w:val="en-US"/>
-        </w:rPr>
-        <w:t xml:space="preserve"> which year had the biggest viral videos</w:t>
-      </w:r>
-      <w:r>
-        <w:rPr>
-          <w:lang w:val="en-US"/>
-        </w:rPr>
-        <w:t>?</w:t>
-      </w:r>
-    </w:p>
-    <w:p>
-      <w:pPr>
-        <w:pStyle w:val="BodyText"/>
-        <w:rPr>
-          <w:lang w:val="en-US"/>
-        </w:rPr>
-      </w:pPr>
-      <w:r>
-        <w:rPr>
-          <w:lang w:val="en-US"/>
-        </w:rPr>
-        <w:t>To</w:t>
-      </w:r>
-      <w:r>
-        <w:rPr>
-          <w:lang w:val="en-US"/>
-        </w:rPr>
-        <w:t xml:space="preserve"> approximate </w:t>
-      </w:r>
-      <w:r>
-        <w:rPr>
-          <w:lang w:val="en-US"/>
-        </w:rPr>
-        <w:t xml:space="preserve">the </w:t>
-      </w:r>
-      <w:r>
-        <w:rPr>
-          <w:lang w:val="en-US"/>
-        </w:rPr>
-        <w:t>biggest viral videos</w:t>
-      </w:r>
-      <w:r>
-        <w:rPr>
-          <w:lang w:val="en-US"/>
-        </w:rPr>
-        <w:t>,</w:t>
-      </w:r>
-      <w:r>
-        <w:rPr>
-          <w:lang w:val="en-US"/>
-        </w:rPr>
-        <w:t xml:space="preserve"> we looked </w:t>
-      </w:r>
-      <w:r>
-        <w:rPr>
-          <w:lang w:val="en-US"/>
-        </w:rPr>
-        <w:t xml:space="preserve">at the </w:t>
-      </w:r>
-      <w:r>
-        <w:rPr>
-          <w:lang w:val="en-US"/>
-        </w:rPr>
-        <w:t>videos with</w:t>
-      </w:r>
-      <w:r>
-        <w:rPr>
-          <w:lang w:val="en-US"/>
-        </w:rPr>
-        <w:t xml:space="preserve"> the largest </w:t>
-      </w:r>
-      <w:r>
-        <w:rPr>
-          <w:lang w:val="en-US"/>
-        </w:rPr>
-        <w:t>view-count</w:t>
-      </w:r>
-      <w:r>
-        <w:rPr>
-          <w:lang w:val="en-US"/>
-        </w:rPr>
-        <w:t xml:space="preserve"> </w:t>
-      </w:r>
-      <w:r>
-        <w:rPr>
-          <w:lang w:val="en-US"/>
-        </w:rPr>
-        <w:t>by year</w:t>
-      </w:r>
-      <w:r>
-        <w:rPr>
-          <w:lang w:val="en-US"/>
-        </w:rPr>
-        <w:t xml:space="preserve">. </w:t>
-      </w:r>
-      <w:r>
-        <w:rPr>
-          <w:lang w:val="en-US"/>
-        </w:rPr>
-        <w:t>The most striking part of our entire dataset is contained in this graph: the viewership on the biggest YouTube video is</w:t>
-      </w:r>
-      <w:r>
-        <w:rPr>
-          <w:lang w:val="en-US"/>
-        </w:rPr>
-        <w:t xml:space="preserve"> </w:t>
-      </w:r>
-      <w:r>
-        <w:rPr>
-          <w:lang w:val="en-US"/>
-        </w:rPr>
-        <w:t>about 1.</w:t>
-      </w:r>
-      <w:r>
-        <w:rPr>
-          <w:lang w:val="en-US"/>
-        </w:rPr>
-        <w:t>7</w:t>
-      </w:r>
-      <w:r>
-        <w:rPr>
-          <w:lang w:val="en-US"/>
-        </w:rPr>
-        <w:t>5</w:t>
-      </w:r>
-      <w:r>
-        <w:rPr>
-          <w:lang w:val="en-US"/>
-        </w:rPr>
-        <w:t xml:space="preserve"> </w:t>
-      </w:r>
-      <w:r>
-        <w:rPr>
-          <w:lang w:val="en-US"/>
-        </w:rPr>
-        <w:t xml:space="preserve">times the </w:t>
-      </w:r>
-      <w:r>
-        <w:rPr>
-          <w:lang w:val="en-US"/>
-        </w:rPr>
-        <w:t xml:space="preserve">approximate </w:t>
-      </w:r>
-      <w:r>
-        <w:rPr>
-          <w:lang w:val="en-US"/>
-        </w:rPr>
-        <w:t xml:space="preserve">8 billion population </w:t>
-      </w:r>
-      <w:r>
-        <w:rPr>
-          <w:lang w:val="en-US"/>
-        </w:rPr>
-        <w:t>of Earth</w:t>
-      </w:r>
-      <w:r>
-        <w:rPr>
-          <w:lang w:val="en-US"/>
-        </w:rPr>
-        <w:t>.</w:t>
-      </w:r>
-      <w:r>
-        <w:rPr>
-          <w:lang w:val="en-US"/>
-        </w:rPr>
-        <w:t xml:space="preserve"> </w:t>
-      </w:r>
-      <w:r>
-        <w:rPr>
-          <w:lang w:val="en-US"/>
-        </w:rPr>
-        <w:t xml:space="preserve">The maximum </w:t>
-      </w:r>
-      <w:r>
-        <w:rPr>
-          <w:lang w:val="en-US"/>
-        </w:rPr>
-        <w:t xml:space="preserve">view-count </w:t>
-      </w:r>
-      <w:r>
-        <w:rPr>
-          <w:lang w:val="en-US"/>
-        </w:rPr>
-        <w:t xml:space="preserve">suggests that the </w:t>
-      </w:r>
-      <w:r>
-        <w:rPr>
-          <w:lang w:val="en-US"/>
-        </w:rPr>
-        <w:t>largest viewership was on videos over three years old,</w:t>
-      </w:r>
-      <w:r>
-        <w:rPr>
-          <w:lang w:val="en-US"/>
-        </w:rPr>
-        <w:t xml:space="preserve"> which might be due to </w:t>
-      </w:r>
-      <w:r>
-        <w:rPr>
-          <w:lang w:val="en-US"/>
-        </w:rPr>
-        <w:t xml:space="preserve">changes to the </w:t>
-      </w:r>
-      <w:r>
-        <w:rPr>
-          <w:lang w:val="en-US"/>
-        </w:rPr>
-        <w:t>algorithm in 2019.</w:t>
-      </w:r>
-      <w:r>
-        <w:rPr>
-          <w:lang w:val="en-US"/>
-        </w:rPr>
-        <w:t xml:space="preserve"> </w:t>
-      </w:r>
-      <w:r>
-        <w:rPr>
-          <w:lang w:val="en-US"/>
-        </w:rPr>
-        <w:t>One</w:t>
-      </w:r>
-      <w:r>
-        <w:rPr>
-          <w:lang w:val="en-US"/>
-        </w:rPr>
-        <w:t xml:space="preserve"> of the </w:t>
-      </w:r>
-      <w:r>
-        <w:rPr>
-          <w:lang w:val="en-US"/>
-        </w:rPr>
-        <w:t xml:space="preserve">limitations of this dataset is that, again, we only got videos from the </w:t>
-      </w:r>
-      <w:r>
-        <w:rPr>
-          <w:lang w:val="en-US"/>
-        </w:rPr>
-        <w:t xml:space="preserve">most subscribed channels on </w:t>
-      </w:r>
-      <w:r>
-        <w:rPr>
-          <w:lang w:val="en-US"/>
-        </w:rPr>
-        <w:t>YouTube</w:t>
-      </w:r>
-      <w:r>
-        <w:rPr>
-          <w:lang w:val="en-US"/>
-        </w:rPr>
-        <w:t>.</w:t>
-      </w:r>
-      <w:r>
-        <w:rPr>
-          <w:lang w:val="en-US"/>
-        </w:rPr>
-        <w:t xml:space="preserve"> </w:t>
-      </w:r>
-      <w:r>
-        <w:rPr>
-          <w:lang w:val="en-US"/>
-        </w:rPr>
-        <w:t>This means that the most viewed videos by year are only the most view</w:t>
-      </w:r>
-      <w:r>
-        <w:rPr>
-          <w:lang w:val="en-US"/>
-        </w:rPr>
-        <w:t xml:space="preserve">ed from the biggest channels. In hindsight it would have been great to collect video data from the largest videos playlist </w:t>
-      </w:r>
-      <w:r>
-        <w:rPr>
-          <w:lang w:val="en-US"/>
-        </w:rPr>
-        <w:t xml:space="preserve">and combine it with our </w:t>
-      </w:r>
-      <w:r>
-        <w:rPr>
-          <w:lang w:val="en-US"/>
-        </w:rPr>
-        <w:t>dataset</w:t>
-      </w:r>
-      <w:r>
-        <w:rPr>
-          <w:lang w:val="en-US"/>
-        </w:rPr>
-        <w:t xml:space="preserve"> </w:t>
-      </w:r>
-      <w:r>
-        <w:rPr>
-          <w:lang w:val="en-US"/>
-        </w:rPr>
-        <w:t xml:space="preserve">to create a more </w:t>
-      </w:r>
-      <w:r>
-        <w:rPr>
-          <w:lang w:val="en-US"/>
-        </w:rPr>
-        <w:t xml:space="preserve">accurate </w:t>
-      </w:r>
-      <w:r>
-        <w:rPr>
-          <w:lang w:val="en-US"/>
-        </w:rPr>
-        <w:t xml:space="preserve">measure of the </w:t>
-      </w:r>
-      <w:r>
-        <w:rPr>
-          <w:lang w:val="en-US"/>
-        </w:rPr>
-        <w:t xml:space="preserve">most viewed </w:t>
-      </w:r>
-      <w:r>
-        <w:rPr>
-          <w:lang w:val="en-US"/>
-        </w:rPr>
-        <w:t>videos.</w:t>
-      </w:r>
-      <w:r>
-        <w:rPr>
-          <w:lang w:val="en-US"/>
-        </w:rPr>
-        <w:t xml:space="preserve"> </w:t>
-      </w:r>
-      <w:r>
-        <w:rPr>
-          <w:lang w:val="en-US"/>
-        </w:rPr>
-        <w:t>So</w:t>
-      </w:r>
-      <w:r>
-        <w:rPr>
-          <w:lang w:val="en-US"/>
-        </w:rPr>
-        <w:t>,</w:t>
-      </w:r>
-      <w:r>
-        <w:rPr>
-          <w:lang w:val="en-US"/>
-        </w:rPr>
-        <w:t xml:space="preserve"> to </w:t>
-      </w:r>
-      <w:r>
-        <w:rPr>
-          <w:lang w:val="en-US"/>
-        </w:rPr>
-        <w:t xml:space="preserve">better answer the question from class: </w:t>
-      </w:r>
-      <w:r>
-        <w:rPr>
-          <w:lang w:val="en-US"/>
-        </w:rPr>
-        <w:t>our dataset does</w:t>
-      </w:r>
-      <w:r>
-        <w:rPr>
-          <w:lang w:val="en-US"/>
-        </w:rPr>
-        <w:t xml:space="preserve"> not </w:t>
-      </w:r>
-      <w:r>
-        <w:rPr>
-          <w:lang w:val="en-US"/>
-        </w:rPr>
-        <w:t xml:space="preserve">include data </w:t>
-      </w:r>
-      <w:r>
-        <w:rPr>
-          <w:lang w:val="en-US"/>
-        </w:rPr>
-        <w:t>from Rick Astley</w:t>
-      </w:r>
-      <w:r>
-        <w:rPr>
-          <w:lang w:val="en-US"/>
-        </w:rPr>
-        <w:t>. However</w:t>
-      </w:r>
-      <w:r>
-        <w:rPr>
-          <w:lang w:val="en-US"/>
-        </w:rPr>
-        <w:t>,</w:t>
-      </w:r>
-      <w:r>
-        <w:rPr>
-          <w:lang w:val="en-US"/>
-        </w:rPr>
-        <w:t xml:space="preserve"> it turns out that the </w:t>
-      </w:r>
-      <w:r>
-        <w:rPr>
-          <w:lang w:val="en-US"/>
-        </w:rPr>
-        <w:t>view-count</w:t>
-      </w:r>
-      <w:r>
-        <w:rPr>
-          <w:lang w:val="en-US"/>
-        </w:rPr>
-        <w:t xml:space="preserve"> </w:t>
-      </w:r>
-      <w:r>
-        <w:rPr>
-          <w:lang w:val="en-US"/>
-        </w:rPr>
-        <w:t xml:space="preserve">of the </w:t>
-      </w:r>
-      <w:r>
-        <w:rPr>
-          <w:lang w:val="en-US"/>
-        </w:rPr>
-        <w:t xml:space="preserve">highest view-count </w:t>
-      </w:r>
-      <w:r>
-        <w:rPr>
-          <w:lang w:val="en-US"/>
-        </w:rPr>
-        <w:t xml:space="preserve">video </w:t>
-      </w:r>
-      <w:r>
-        <w:rPr>
-          <w:lang w:val="en-US"/>
-        </w:rPr>
-        <w:t>in our data</w:t>
-      </w:r>
-      <w:r>
-        <w:rPr>
-          <w:lang w:val="en-US"/>
-        </w:rPr>
-        <w:t xml:space="preserve"> from 2009 </w:t>
-      </w:r>
-      <w:r>
-        <w:rPr>
-          <w:lang w:val="en-US"/>
-        </w:rPr>
-        <w:t>was comparable</w:t>
-      </w:r>
-      <w:r>
-        <w:rPr>
-          <w:lang w:val="en-US"/>
-        </w:rPr>
-        <w:t xml:space="preserve"> </w:t>
-      </w:r>
-      <w:r>
-        <w:rPr>
-          <w:lang w:val="en-US"/>
-        </w:rPr>
-        <w:t xml:space="preserve">to </w:t>
-      </w:r>
-      <w:r>
-        <w:rPr>
-          <w:lang w:val="en-US"/>
-        </w:rPr>
-        <w:t xml:space="preserve">Never Gonna Give You </w:t>
-      </w:r>
-      <w:r>
-        <w:rPr>
-          <w:lang w:val="en-US"/>
-        </w:rPr>
-        <w:t>Up</w:t>
-      </w:r>
-      <w:r>
-        <w:rPr>
-          <w:lang w:val="en-US"/>
-        </w:rPr>
-        <w:t xml:space="preserve"> so </w:t>
-      </w:r>
-      <w:r>
-        <w:rPr>
-          <w:lang w:val="en-US"/>
-        </w:rPr>
-        <w:t xml:space="preserve">Rick-rolling </w:t>
-      </w:r>
-      <w:r>
-        <w:rPr>
-          <w:lang w:val="en-US"/>
-        </w:rPr>
-        <w:t xml:space="preserve">might not </w:t>
-      </w:r>
-      <w:r>
-        <w:rPr>
-          <w:lang w:val="en-US"/>
-        </w:rPr>
-        <w:t xml:space="preserve">be </w:t>
-      </w:r>
-      <w:r>
-        <w:rPr>
-          <w:lang w:val="en-US"/>
-        </w:rPr>
-        <w:t xml:space="preserve">a </w:t>
-      </w:r>
-      <w:r>
-        <w:rPr>
-          <w:lang w:val="en-US"/>
-        </w:rPr>
-        <w:t xml:space="preserve">significant factor </w:t>
-      </w:r>
-      <w:r>
-        <w:rPr>
-          <w:lang w:val="en-US"/>
-        </w:rPr>
-        <w:t xml:space="preserve">compared to </w:t>
-      </w:r>
-      <w:r>
-        <w:rPr>
-          <w:lang w:val="en-US"/>
-        </w:rPr>
-        <w:t xml:space="preserve">other trends. </w:t>
-      </w:r>
-      <w:r>
-        <w:rPr>
-          <w:lang w:val="en-US"/>
-        </w:rPr>
-        <w:t xml:space="preserve">However, </w:t>
-      </w:r>
-      <w:r>
-        <w:rPr>
-          <w:lang w:val="en-US"/>
-        </w:rPr>
-        <w:t>Never</w:t>
-      </w:r>
-      <w:r>
-        <w:rPr>
-          <w:lang w:val="en-US"/>
-        </w:rPr>
-        <w:t xml:space="preserve"> </w:t>
-      </w:r>
-      <w:r>
-        <w:rPr>
-          <w:lang w:val="en-US"/>
-        </w:rPr>
-        <w:t xml:space="preserve">Gonna Give You Up </w:t>
-      </w:r>
-      <w:r>
-        <w:rPr>
-          <w:lang w:val="en-US"/>
-        </w:rPr>
-        <w:t xml:space="preserve">is an outlier because </w:t>
-      </w:r>
-      <w:r>
-        <w:rPr>
-          <w:lang w:val="en-US"/>
-        </w:rPr>
-        <w:t xml:space="preserve">the view-count is almost </w:t>
-      </w:r>
-      <w:r>
-        <w:rPr>
-          <w:lang w:val="en-US"/>
-        </w:rPr>
-        <w:t xml:space="preserve">350 </w:t>
-      </w:r>
-      <w:r>
-        <w:rPr>
-          <w:lang w:val="en-US"/>
-        </w:rPr>
-        <w:t xml:space="preserve">times higher than the </w:t>
-      </w:r>
-      <w:r>
-        <w:rPr>
-          <w:lang w:val="en-US"/>
-        </w:rPr>
-        <w:t xml:space="preserve">channel’s </w:t>
-      </w:r>
-      <w:r>
-        <w:rPr>
-          <w:lang w:val="en-US"/>
-        </w:rPr>
-        <w:t>subscriber count.</w:t>
-      </w:r>
-      <w:r>
-        <w:rPr>
-          <w:lang w:val="en-US"/>
-        </w:rPr>
-        <w:t xml:space="preserve"> </w:t>
-      </w:r>
-      <w:r>
-        <w:rPr>
-          <w:lang w:val="en-US"/>
-        </w:rPr>
-        <w:t xml:space="preserve">Maximum channel views vs </w:t>
-      </w:r>
-      <w:r>
-        <w:rPr>
-          <w:lang w:val="en-US"/>
-        </w:rPr>
-        <w:t xml:space="preserve">channel </w:t>
-      </w:r>
-      <w:r>
-        <w:rPr>
-          <w:lang w:val="en-US"/>
-        </w:rPr>
-        <w:t>sub</w:t>
-      </w:r>
-      <w:r>
-        <w:rPr>
-          <w:lang w:val="en-US"/>
-        </w:rPr>
-        <w:t xml:space="preserve">scriber count would have made for </w:t>
-      </w:r>
-      <w:r>
-        <w:rPr>
-          <w:lang w:val="en-US"/>
-        </w:rPr>
-        <w:t xml:space="preserve">an interesting </w:t>
-      </w:r>
-      <w:r>
-        <w:rPr>
-          <w:lang w:val="en-US"/>
-        </w:rPr>
-        <w:t xml:space="preserve">graph </w:t>
-      </w:r>
-      <w:r>
-        <w:rPr>
-          <w:lang w:val="en-US"/>
-        </w:rPr>
-        <w:t xml:space="preserve">but unfortunately, </w:t>
-      </w:r>
-      <w:r>
-        <w:rPr>
-          <w:lang w:val="en-US"/>
-        </w:rPr>
-        <w:t xml:space="preserve">the final graphing </w:t>
-      </w:r>
-      <w:r>
-        <w:rPr>
-          <w:lang w:val="en-US"/>
-        </w:rPr>
-        <w:t xml:space="preserve">process happened </w:t>
-      </w:r>
-      <w:r>
-        <w:rPr>
-          <w:lang w:val="en-US"/>
-        </w:rPr>
-        <w:t>too</w:t>
-      </w:r>
-      <w:r>
-        <w:rPr>
-          <w:lang w:val="en-US"/>
-        </w:rPr>
-        <w:t xml:space="preserve"> late in the semester</w:t>
-      </w:r>
-      <w:r>
-        <w:rPr>
-          <w:lang w:val="en-US"/>
-        </w:rPr>
-        <w:t>.</w:t>
-      </w:r>
-    </w:p>
-    <w:p>
-      <w:pPr>
-        <w:spacing w:after="120" w:line="228" w:lineRule="auto"/>
-        <w:rPr>
-          <w:rFonts w:eastAsia="Times New Roman"/>
-          <w:i/>
-        </w:rPr>
-      </w:pPr>
+        <w:t>s View-coun</w:t>
+      </w:r>
       <w:r>
         <w:rPr>
           <w:rFonts w:eastAsia="Times New Roman"/>
           <w:i/>
           <w:iCs/>
         </w:rPr>
-        <w:t>Average Video Views vs Channel Sub</w:t>
-      </w:r>
+        <w:t>t</w:t>
+      </w:r>
+    </w:p>
+    <w:p>
+      <w:pPr>
+        <w:pStyle w:val="BodyText"/>
+        <w:rPr>
+          <w:lang w:val="en-US"/>
+        </w:rPr>
+      </w:pPr>
+      <w:r>
+        <w:rPr>
+          <w:rFonts w:eastAsia="Times New Roman"/>
+          <w:lang w:val="en-US"/>
+        </w:rPr>
+        <w:t xml:space="preserve">This section is </w:t>
+      </w:r>
+      <w:r>
+        <w:rPr>
+          <w:rFonts w:eastAsia="Times New Roman"/>
+          <w:lang w:val="en-US"/>
+        </w:rPr>
+        <w:t xml:space="preserve">attempting </w:t>
+      </w:r>
+      <w:r>
+        <w:rPr>
+          <w:rFonts w:eastAsia="Times New Roman"/>
+          <w:lang w:val="en-US"/>
+        </w:rPr>
+        <w:t xml:space="preserve">to </w:t>
+      </w:r>
+      <w:r>
+        <w:rPr>
+          <w:rFonts w:eastAsia="Times New Roman"/>
+          <w:lang w:val="en-US"/>
+        </w:rPr>
+        <w:t>answer</w:t>
+      </w:r>
+      <w:r>
+        <w:rPr>
+          <w:rFonts w:eastAsia="Times New Roman"/>
+          <w:lang w:val="en-US"/>
+        </w:rPr>
+        <w:t xml:space="preserve"> the question: which years had the </w:t>
+      </w:r>
+      <w:r>
+        <w:rPr>
+          <w:rFonts w:eastAsia="Times New Roman"/>
+          <w:lang w:val="en-US"/>
+        </w:rPr>
+        <w:t>most video views</w:t>
+      </w:r>
+      <w:r>
+        <w:rPr>
+          <w:rFonts w:eastAsia="Times New Roman"/>
+          <w:lang w:val="en-US"/>
+        </w:rPr>
+        <w:t>?</w:t>
+      </w:r>
+      <w:r>
+        <w:rPr>
+          <w:rFonts w:eastAsia="Times New Roman"/>
+          <w:lang w:val="en-US"/>
+        </w:rPr>
+        <w:t xml:space="preserve"> The first </w:t>
+      </w:r>
+      <w:r>
+        <w:rPr>
+          <w:rFonts w:eastAsia="Times New Roman"/>
+          <w:lang w:val="en-US"/>
+        </w:rPr>
+        <w:t xml:space="preserve">attempt </w:t>
+      </w:r>
+      <w:r>
+        <w:rPr>
+          <w:rFonts w:eastAsia="Times New Roman"/>
+          <w:lang w:val="en-US"/>
+        </w:rPr>
+        <w:t xml:space="preserve">looked at median </w:t>
+      </w:r>
+      <w:r>
+        <w:rPr>
+          <w:rFonts w:eastAsia="Times New Roman"/>
+          <w:lang w:val="en-US"/>
+        </w:rPr>
+        <w:t xml:space="preserve">and average </w:t>
+      </w:r>
+      <w:r>
+        <w:rPr>
+          <w:rFonts w:eastAsia="Times New Roman"/>
+          <w:lang w:val="en-US"/>
+        </w:rPr>
+        <w:t>view-counts for</w:t>
+      </w:r>
+      <w:r>
+        <w:rPr>
+          <w:rFonts w:eastAsia="Times New Roman"/>
+          <w:lang w:val="en-US"/>
+        </w:rPr>
+        <w:t xml:space="preserve"> </w:t>
+      </w:r>
+      <w:r>
+        <w:rPr>
+          <w:rFonts w:eastAsia="Times New Roman"/>
+          <w:lang w:val="en-US"/>
+        </w:rPr>
+        <w:t>videos</w:t>
+      </w:r>
+      <w:r>
+        <w:rPr>
+          <w:rFonts w:eastAsia="Times New Roman"/>
+          <w:lang w:val="en-US"/>
+        </w:rPr>
+        <w:t xml:space="preserve">. </w:t>
+      </w:r>
+      <w:r>
+        <w:rPr>
+          <w:rFonts w:eastAsia="Times New Roman"/>
+          <w:lang w:val="en-US"/>
+        </w:rPr>
+        <w:t xml:space="preserve">The median </w:t>
+      </w:r>
+      <w:r>
+        <w:rPr>
+          <w:rFonts w:eastAsia="Times New Roman"/>
+          <w:lang w:val="en-US"/>
+        </w:rPr>
+        <w:t>view-counts</w:t>
+      </w:r>
+      <w:r>
+        <w:rPr>
+          <w:rFonts w:eastAsia="Times New Roman"/>
+          <w:lang w:val="en-US"/>
+        </w:rPr>
+        <w:t xml:space="preserve"> were a better </w:t>
+      </w:r>
+      <w:r>
+        <w:rPr>
+          <w:rFonts w:eastAsia="Times New Roman"/>
+          <w:lang w:val="en-US"/>
+        </w:rPr>
+        <w:t xml:space="preserve">indicator </w:t>
+      </w:r>
+      <w:r>
+        <w:rPr>
+          <w:rFonts w:eastAsia="Times New Roman"/>
+          <w:lang w:val="en-US"/>
+        </w:rPr>
+        <w:t xml:space="preserve">of </w:t>
+      </w:r>
+      <w:r>
+        <w:rPr>
+          <w:rFonts w:eastAsia="Times New Roman"/>
+          <w:lang w:val="en-US"/>
+        </w:rPr>
+        <w:t xml:space="preserve">overall </w:t>
+      </w:r>
+      <w:r>
+        <w:rPr>
+          <w:rFonts w:eastAsia="Times New Roman"/>
+          <w:lang w:val="en-US"/>
+        </w:rPr>
+        <w:t xml:space="preserve">site </w:t>
+      </w:r>
+      <w:r>
+        <w:rPr>
+          <w:rFonts w:eastAsia="Times New Roman"/>
+          <w:lang w:val="en-US"/>
+        </w:rPr>
+        <w:t>viewership</w:t>
+      </w:r>
+      <w:r>
+        <w:rPr>
+          <w:rFonts w:eastAsia="Times New Roman"/>
+          <w:lang w:val="en-US"/>
+        </w:rPr>
+        <w:t>,</w:t>
+      </w:r>
+      <w:r>
+        <w:rPr>
+          <w:rFonts w:eastAsia="Times New Roman"/>
+          <w:lang w:val="en-US"/>
+        </w:rPr>
+        <w:t xml:space="preserve"> and this </w:t>
+      </w:r>
+      <w:r>
+        <w:rPr>
+          <w:rFonts w:eastAsia="Times New Roman"/>
+          <w:lang w:val="en-US"/>
+        </w:rPr>
+        <w:lastRenderedPageBreak/>
+        <w:t xml:space="preserve">seemed to </w:t>
+      </w:r>
+      <w:r>
+        <w:rPr>
+          <w:rFonts w:eastAsia="Times New Roman"/>
+          <w:lang w:val="en-US"/>
+        </w:rPr>
+        <w:t xml:space="preserve">peak around </w:t>
+      </w:r>
+      <w:r>
+        <w:rPr>
+          <w:rFonts w:eastAsia="Times New Roman"/>
+          <w:lang w:val="en-US"/>
+        </w:rPr>
+        <w:t>2018</w:t>
+      </w:r>
+      <w:r>
+        <w:rPr>
+          <w:rFonts w:eastAsia="Times New Roman"/>
+          <w:lang w:val="en-US"/>
+        </w:rPr>
+        <w:t xml:space="preserve">. The problem with average is that </w:t>
+      </w:r>
+      <w:r>
+        <w:rPr>
+          <w:rFonts w:eastAsia="Times New Roman"/>
+          <w:lang w:val="en-US"/>
+        </w:rPr>
+        <w:t xml:space="preserve">it </w:t>
+      </w:r>
+      <w:r>
+        <w:rPr>
+          <w:rFonts w:eastAsia="Times New Roman"/>
+          <w:lang w:val="en-US"/>
+        </w:rPr>
+        <w:t xml:space="preserve">was a </w:t>
+      </w:r>
+      <w:r>
+        <w:rPr>
+          <w:rFonts w:eastAsia="Times New Roman"/>
+          <w:lang w:val="en-US"/>
+        </w:rPr>
+        <w:t>better measure o</w:t>
+      </w:r>
+      <w:r>
+        <w:rPr>
+          <w:rFonts w:eastAsia="Times New Roman"/>
+          <w:lang w:val="en-US"/>
+        </w:rPr>
+        <w:t xml:space="preserve">f </w:t>
+      </w:r>
+      <w:r>
+        <w:rPr>
+          <w:rFonts w:eastAsia="Times New Roman"/>
+          <w:lang w:val="en-US"/>
+        </w:rPr>
+        <w:t xml:space="preserve">the ratio </w:t>
+      </w:r>
+      <w:r>
+        <w:rPr>
+          <w:rFonts w:eastAsia="Times New Roman"/>
+          <w:lang w:val="en-US"/>
+        </w:rPr>
+        <w:t xml:space="preserve">of popular </w:t>
+      </w:r>
+      <w:r>
+        <w:rPr>
+          <w:rFonts w:eastAsia="Times New Roman"/>
+          <w:lang w:val="en-US"/>
+        </w:rPr>
+        <w:t>videos</w:t>
+      </w:r>
+      <w:r>
+        <w:rPr>
+          <w:lang w:val="en-US"/>
+        </w:rPr>
+        <w:t xml:space="preserve">, </w:t>
+      </w:r>
+      <w:r>
+        <w:rPr>
+          <w:lang w:val="en-US"/>
+        </w:rPr>
+        <w:t>usually</w:t>
+      </w:r>
+      <w:r>
+        <w:rPr>
+          <w:lang w:val="en-US"/>
+        </w:rPr>
+        <w:t xml:space="preserve"> baby </w:t>
+      </w:r>
+      <w:r>
+        <w:rPr>
+          <w:lang w:val="en-US"/>
+        </w:rPr>
+        <w:t>YouTube</w:t>
+      </w:r>
+      <w:r>
+        <w:rPr>
+          <w:lang w:val="en-US"/>
+        </w:rPr>
+        <w:t xml:space="preserve"> </w:t>
+      </w:r>
+      <w:r>
+        <w:rPr>
+          <w:lang w:val="en-US"/>
+        </w:rPr>
+        <w:t xml:space="preserve">video </w:t>
+      </w:r>
+      <w:r>
+        <w:rPr>
+          <w:lang w:val="en-US"/>
+        </w:rPr>
+        <w:t xml:space="preserve">channel </w:t>
+      </w:r>
+      <w:proofErr w:type="spellStart"/>
+      <w:r>
+        <w:rPr>
+          <w:lang w:val="en-US"/>
+        </w:rPr>
+        <w:t>Cocomelon</w:t>
+      </w:r>
+      <w:proofErr w:type="spellEnd"/>
+      <w:r>
+        <w:rPr>
+          <w:lang w:val="en-US"/>
+        </w:rPr>
+        <w:t xml:space="preserve">, to </w:t>
+      </w:r>
+      <w:r>
+        <w:rPr>
+          <w:lang w:val="en-US"/>
+        </w:rPr>
+        <w:t xml:space="preserve">other top 100 </w:t>
+      </w:r>
+      <w:r>
+        <w:rPr>
+          <w:lang w:val="en-US"/>
+        </w:rPr>
+        <w:t xml:space="preserve">channels </w:t>
+      </w:r>
+      <w:r>
+        <w:rPr>
+          <w:lang w:val="en-US"/>
+        </w:rPr>
+        <w:t>in 2023</w:t>
+      </w:r>
+      <w:r>
+        <w:rPr>
+          <w:lang w:val="en-US"/>
+        </w:rPr>
+        <w:t xml:space="preserve">. </w:t>
+      </w:r>
+      <w:r>
+        <w:rPr>
+          <w:lang w:val="en-US"/>
+        </w:rPr>
+        <w:t xml:space="preserve">The problem is that </w:t>
+      </w:r>
+      <w:r>
+        <w:rPr>
+          <w:lang w:val="en-US"/>
+        </w:rPr>
+        <w:t>most top</w:t>
+      </w:r>
+      <w:r>
+        <w:rPr>
+          <w:lang w:val="en-US"/>
+        </w:rPr>
+        <w:t xml:space="preserve"> 100 channels from 2023 </w:t>
+      </w:r>
+      <w:r>
+        <w:rPr>
+          <w:lang w:val="en-US"/>
+        </w:rPr>
+        <w:t xml:space="preserve">were not </w:t>
+      </w:r>
+      <w:r>
+        <w:rPr>
+          <w:lang w:val="en-US"/>
+        </w:rPr>
+        <w:t>uploa</w:t>
+      </w:r>
+      <w:r>
+        <w:rPr>
+          <w:lang w:val="en-US"/>
+        </w:rPr>
+        <w:t xml:space="preserve">ding </w:t>
+      </w:r>
+      <w:r>
+        <w:rPr>
+          <w:lang w:val="en-US"/>
+        </w:rPr>
+        <w:t xml:space="preserve">videos </w:t>
+      </w:r>
+      <w:r>
+        <w:rPr>
+          <w:lang w:val="en-US"/>
+        </w:rPr>
+        <w:t xml:space="preserve">before </w:t>
+      </w:r>
+      <w:r>
+        <w:rPr>
+          <w:lang w:val="en-US"/>
+        </w:rPr>
+        <w:t xml:space="preserve">2010. </w:t>
+      </w:r>
+      <w:r>
+        <w:rPr>
+          <w:lang w:val="en-US"/>
+        </w:rPr>
+        <w:t xml:space="preserve">This issue was the worst in </w:t>
+      </w:r>
+      <w:r>
+        <w:rPr>
+          <w:lang w:val="en-US"/>
+        </w:rPr>
+        <w:t xml:space="preserve">2006, </w:t>
+      </w:r>
+      <w:r>
+        <w:rPr>
+          <w:lang w:val="en-US"/>
+        </w:rPr>
+        <w:t xml:space="preserve">where </w:t>
+      </w:r>
+      <w:r>
+        <w:rPr>
+          <w:lang w:val="en-US"/>
+        </w:rPr>
+        <w:t xml:space="preserve">the video count </w:t>
+      </w:r>
+      <w:r>
+        <w:rPr>
+          <w:lang w:val="en-US"/>
+        </w:rPr>
+        <w:t xml:space="preserve">was only 3 and they </w:t>
+      </w:r>
+      <w:r>
+        <w:rPr>
+          <w:lang w:val="en-US"/>
+        </w:rPr>
+        <w:t xml:space="preserve">were all from </w:t>
+      </w:r>
+      <w:proofErr w:type="spellStart"/>
+      <w:r>
+        <w:rPr>
+          <w:lang w:val="en-US"/>
+        </w:rPr>
+        <w:t>Cocomelon</w:t>
+      </w:r>
+      <w:proofErr w:type="spellEnd"/>
+      <w:r>
+        <w:rPr>
+          <w:lang w:val="en-US"/>
+        </w:rPr>
+        <w:t xml:space="preserve">. </w:t>
+      </w:r>
+      <w:proofErr w:type="spellStart"/>
+      <w:r>
+        <w:rPr>
+          <w:lang w:val="en-US"/>
+        </w:rPr>
+        <w:t>Cocomelon</w:t>
+      </w:r>
+      <w:proofErr w:type="spellEnd"/>
+      <w:r>
+        <w:rPr>
+          <w:lang w:val="en-US"/>
+        </w:rPr>
+        <w:t xml:space="preserve"> had a single </w:t>
+      </w:r>
+      <w:r>
+        <w:rPr>
+          <w:lang w:val="en-US"/>
+        </w:rPr>
+        <w:t xml:space="preserve">viral video from 2006 that </w:t>
+      </w:r>
+      <w:r>
+        <w:rPr>
+          <w:lang w:val="en-US"/>
+        </w:rPr>
+        <w:t xml:space="preserve">has almost </w:t>
+      </w:r>
+      <w:r>
+        <w:rPr>
+          <w:lang w:val="en-US"/>
+        </w:rPr>
+        <w:t xml:space="preserve">200 million views and this brought the average for the year up to 100 million views. </w:t>
+      </w:r>
+      <w:r>
+        <w:rPr>
+          <w:lang w:val="en-US"/>
+        </w:rPr>
+        <w:t xml:space="preserve">This </w:t>
+      </w:r>
+      <w:r>
+        <w:rPr>
+          <w:lang w:val="en-US"/>
+        </w:rPr>
+        <w:t xml:space="preserve">had to be </w:t>
+      </w:r>
+      <w:r>
+        <w:rPr>
+          <w:lang w:val="en-US"/>
+        </w:rPr>
+        <w:t>removed because</w:t>
+      </w:r>
+      <w:r>
+        <w:rPr>
+          <w:lang w:val="en-US"/>
+        </w:rPr>
+        <w:t xml:space="preserve"> </w:t>
+      </w:r>
+      <w:r>
+        <w:rPr>
+          <w:lang w:val="en-US"/>
+        </w:rPr>
+        <w:t>it</w:t>
+      </w:r>
+      <w:r>
+        <w:rPr>
+          <w:lang w:val="en-US"/>
+        </w:rPr>
+        <w:t xml:space="preserve"> </w:t>
+      </w:r>
+      <w:r>
+        <w:rPr>
+          <w:lang w:val="en-US"/>
+        </w:rPr>
+        <w:t xml:space="preserve">blew </w:t>
+      </w:r>
+      <w:r>
+        <w:rPr>
+          <w:lang w:val="en-US"/>
+        </w:rPr>
+        <w:t xml:space="preserve">out the scale of the graph and made </w:t>
+      </w:r>
+      <w:r>
+        <w:rPr>
+          <w:lang w:val="en-US"/>
+        </w:rPr>
+        <w:t>the</w:t>
+      </w:r>
+      <w:r>
+        <w:rPr>
+          <w:lang w:val="en-US"/>
+        </w:rPr>
+        <w:t xml:space="preserve"> </w:t>
+      </w:r>
+      <w:r>
+        <w:rPr>
+          <w:lang w:val="en-US"/>
+        </w:rPr>
+        <w:t xml:space="preserve">median </w:t>
+      </w:r>
+      <w:r>
+        <w:rPr>
+          <w:lang w:val="en-US"/>
+        </w:rPr>
+        <w:t>view</w:t>
+      </w:r>
+      <w:r>
+        <w:rPr>
+          <w:lang w:val="en-US"/>
+        </w:rPr>
+        <w:t>-count</w:t>
+      </w:r>
+      <w:r>
+        <w:rPr>
+          <w:lang w:val="en-US"/>
+        </w:rPr>
+        <w:t xml:space="preserve"> </w:t>
+      </w:r>
+      <w:r>
+        <w:rPr>
+          <w:lang w:val="en-US"/>
+        </w:rPr>
+        <w:t>was too hard to see</w:t>
+      </w:r>
+      <w:r>
+        <w:rPr>
+          <w:lang w:val="en-US"/>
+        </w:rPr>
+        <w:t>.</w:t>
+      </w:r>
+      <w:r>
+        <w:rPr>
+          <w:lang w:val="en-US"/>
+        </w:rPr>
+        <w:t xml:space="preserve"> The important interpretation</w:t>
+      </w:r>
+      <w:r>
+        <w:rPr>
+          <w:lang w:val="en-US"/>
+        </w:rPr>
+        <w:t xml:space="preserve"> of the first graph is </w:t>
+      </w:r>
+      <w:r>
+        <w:rPr>
+          <w:lang w:val="en-US"/>
+        </w:rPr>
+        <w:t xml:space="preserve">that </w:t>
+      </w:r>
+      <w:r>
+        <w:rPr>
+          <w:lang w:val="en-US"/>
+        </w:rPr>
+        <w:t xml:space="preserve">video virality is by far the </w:t>
+      </w:r>
+      <w:r>
+        <w:rPr>
+          <w:lang w:val="en-US"/>
+        </w:rPr>
+        <w:t>most important aspect of video viewership</w:t>
+      </w:r>
+      <w:r>
+        <w:rPr>
+          <w:lang w:val="en-US"/>
+        </w:rPr>
+        <w:t xml:space="preserve"> </w:t>
+      </w:r>
+      <w:r>
+        <w:rPr>
+          <w:lang w:val="en-US"/>
+        </w:rPr>
+        <w:t xml:space="preserve">and that lead to the </w:t>
+      </w:r>
+      <w:r>
+        <w:rPr>
+          <w:lang w:val="en-US"/>
+        </w:rPr>
+        <w:t>question</w:t>
+      </w:r>
+      <w:r>
+        <w:rPr>
+          <w:lang w:val="en-US"/>
+        </w:rPr>
+        <w:t>:</w:t>
+      </w:r>
+      <w:r>
+        <w:rPr>
+          <w:lang w:val="en-US"/>
+        </w:rPr>
+        <w:t xml:space="preserve"> </w:t>
+      </w:r>
+      <w:r>
+        <w:rPr>
+          <w:lang w:val="en-US"/>
+        </w:rPr>
+        <w:t>which year had the biggest viral videos</w:t>
+      </w:r>
+      <w:r>
+        <w:rPr>
+          <w:lang w:val="en-US"/>
+        </w:rPr>
+        <w:t>?</w:t>
+      </w:r>
+    </w:p>
+    <w:p>
+      <w:pPr>
+        <w:pStyle w:val="BodyText"/>
+        <w:rPr>
+          <w:lang w:val="en-US"/>
+        </w:rPr>
+      </w:pPr>
+      <w:r>
+        <w:rPr>
+          <w:lang w:val="en-US"/>
+        </w:rPr>
+        <w:t>To</w:t>
+      </w:r>
+      <w:r>
+        <w:rPr>
+          <w:lang w:val="en-US"/>
+        </w:rPr>
+        <w:t xml:space="preserve"> approximate </w:t>
+      </w:r>
+      <w:r>
+        <w:rPr>
+          <w:lang w:val="en-US"/>
+        </w:rPr>
+        <w:t xml:space="preserve">the </w:t>
+      </w:r>
+      <w:r>
+        <w:rPr>
+          <w:lang w:val="en-US"/>
+        </w:rPr>
+        <w:t>biggest viral videos</w:t>
+      </w:r>
+      <w:r>
+        <w:rPr>
+          <w:lang w:val="en-US"/>
+        </w:rPr>
+        <w:t>,</w:t>
+      </w:r>
+      <w:r>
+        <w:rPr>
+          <w:lang w:val="en-US"/>
+        </w:rPr>
+        <w:t xml:space="preserve"> we looked </w:t>
+      </w:r>
+      <w:r>
+        <w:rPr>
+          <w:lang w:val="en-US"/>
+        </w:rPr>
+        <w:t xml:space="preserve">at the </w:t>
+      </w:r>
+      <w:r>
+        <w:rPr>
+          <w:lang w:val="en-US"/>
+        </w:rPr>
+        <w:t>videos with</w:t>
+      </w:r>
+      <w:r>
+        <w:rPr>
+          <w:lang w:val="en-US"/>
+        </w:rPr>
+        <w:t xml:space="preserve"> the largest </w:t>
+      </w:r>
+      <w:r>
+        <w:rPr>
+          <w:lang w:val="en-US"/>
+        </w:rPr>
+        <w:t>view-count</w:t>
+      </w:r>
+      <w:r>
+        <w:rPr>
+          <w:lang w:val="en-US"/>
+        </w:rPr>
+        <w:t xml:space="preserve"> </w:t>
+      </w:r>
+      <w:r>
+        <w:rPr>
+          <w:lang w:val="en-US"/>
+        </w:rPr>
+        <w:t>by year</w:t>
+      </w:r>
+      <w:r>
+        <w:rPr>
+          <w:lang w:val="en-US"/>
+        </w:rPr>
+        <w:t xml:space="preserve">. </w:t>
+      </w:r>
+      <w:r>
+        <w:rPr>
+          <w:lang w:val="en-US"/>
+        </w:rPr>
+        <w:t>The most striking part of our entire dataset is contained in this graph: the viewership on the biggest YouTube video is</w:t>
+      </w:r>
+      <w:r>
+        <w:rPr>
+          <w:lang w:val="en-US"/>
+        </w:rPr>
+        <w:t xml:space="preserve"> </w:t>
+      </w:r>
+      <w:r>
+        <w:rPr>
+          <w:lang w:val="en-US"/>
+        </w:rPr>
+        <w:t>about 1.</w:t>
+      </w:r>
+      <w:r>
+        <w:rPr>
+          <w:lang w:val="en-US"/>
+        </w:rPr>
+        <w:t>7</w:t>
+      </w:r>
+      <w:r>
+        <w:rPr>
+          <w:lang w:val="en-US"/>
+        </w:rPr>
+        <w:t>5</w:t>
+      </w:r>
+      <w:r>
+        <w:rPr>
+          <w:lang w:val="en-US"/>
+        </w:rPr>
+        <w:t xml:space="preserve"> </w:t>
+      </w:r>
+      <w:r>
+        <w:rPr>
+          <w:lang w:val="en-US"/>
+        </w:rPr>
+        <w:t xml:space="preserve">times the </w:t>
+      </w:r>
+      <w:r>
+        <w:rPr>
+          <w:lang w:val="en-US"/>
+        </w:rPr>
+        <w:t xml:space="preserve">approximate </w:t>
+      </w:r>
+      <w:r>
+        <w:rPr>
+          <w:lang w:val="en-US"/>
+        </w:rPr>
+        <w:t xml:space="preserve">8 billion population </w:t>
+      </w:r>
+      <w:r>
+        <w:rPr>
+          <w:lang w:val="en-US"/>
+        </w:rPr>
+        <w:t>of Earth</w:t>
+      </w:r>
+      <w:r>
+        <w:rPr>
+          <w:lang w:val="en-US"/>
+        </w:rPr>
+        <w:t>.</w:t>
+      </w:r>
+      <w:r>
+        <w:rPr>
+          <w:lang w:val="en-US"/>
+        </w:rPr>
+        <w:t xml:space="preserve"> </w:t>
+      </w:r>
+      <w:r>
+        <w:rPr>
+          <w:lang w:val="en-US"/>
+        </w:rPr>
+        <w:t xml:space="preserve">The maximum </w:t>
+      </w:r>
+      <w:r>
+        <w:rPr>
+          <w:lang w:val="en-US"/>
+        </w:rPr>
+        <w:t xml:space="preserve">view-count </w:t>
+      </w:r>
+      <w:r>
+        <w:rPr>
+          <w:lang w:val="en-US"/>
+        </w:rPr>
+        <w:t xml:space="preserve">suggests that the </w:t>
+      </w:r>
+      <w:r>
+        <w:rPr>
+          <w:lang w:val="en-US"/>
+        </w:rPr>
+        <w:t>largest viewership was on videos over three years old,</w:t>
+      </w:r>
+      <w:r>
+        <w:rPr>
+          <w:lang w:val="en-US"/>
+        </w:rPr>
+        <w:t xml:space="preserve"> which might be due to </w:t>
+      </w:r>
+      <w:r>
+        <w:rPr>
+          <w:lang w:val="en-US"/>
+        </w:rPr>
+        <w:t xml:space="preserve">changes to the </w:t>
+      </w:r>
+      <w:r>
+        <w:rPr>
+          <w:lang w:val="en-US"/>
+        </w:rPr>
+        <w:t>algorithm in 2019.</w:t>
+      </w:r>
+      <w:r>
+        <w:rPr>
+          <w:lang w:val="en-US"/>
+        </w:rPr>
+        <w:t xml:space="preserve"> </w:t>
+      </w:r>
+      <w:r>
+        <w:rPr>
+          <w:lang w:val="en-US"/>
+        </w:rPr>
+        <w:t>One</w:t>
+      </w:r>
+      <w:r>
+        <w:rPr>
+          <w:lang w:val="en-US"/>
+        </w:rPr>
+        <w:t xml:space="preserve"> of the </w:t>
+      </w:r>
+      <w:r>
+        <w:rPr>
+          <w:lang w:val="en-US"/>
+        </w:rPr>
+        <w:t xml:space="preserve">limitations of this dataset is that, again, we only got videos from the </w:t>
+      </w:r>
+      <w:r>
+        <w:rPr>
+          <w:lang w:val="en-US"/>
+        </w:rPr>
+        <w:t xml:space="preserve">most subscribed channels on </w:t>
+      </w:r>
+      <w:r>
+        <w:rPr>
+          <w:lang w:val="en-US"/>
+        </w:rPr>
+        <w:t>YouTube</w:t>
+      </w:r>
+      <w:r>
+        <w:rPr>
+          <w:lang w:val="en-US"/>
+        </w:rPr>
+        <w:t>.</w:t>
+      </w:r>
+      <w:r>
+        <w:rPr>
+          <w:lang w:val="en-US"/>
+        </w:rPr>
+        <w:t xml:space="preserve"> </w:t>
+      </w:r>
+      <w:r>
+        <w:rPr>
+          <w:lang w:val="en-US"/>
+        </w:rPr>
+        <w:t>This means that the most viewed videos by year are only the most view</w:t>
+      </w:r>
+      <w:r>
+        <w:rPr>
+          <w:lang w:val="en-US"/>
+        </w:rPr>
+        <w:t xml:space="preserve">ed from the biggest channels. In hindsight it would have been great to collect video data from the largest videos playlist </w:t>
+      </w:r>
+      <w:r>
+        <w:rPr>
+          <w:lang w:val="en-US"/>
+        </w:rPr>
+        <w:t xml:space="preserve">and combine it with our </w:t>
+      </w:r>
+      <w:r>
+        <w:rPr>
+          <w:lang w:val="en-US"/>
+        </w:rPr>
+        <w:t>dataset</w:t>
+      </w:r>
+      <w:r>
+        <w:rPr>
+          <w:lang w:val="en-US"/>
+        </w:rPr>
+        <w:t xml:space="preserve"> </w:t>
+      </w:r>
+      <w:r>
+        <w:rPr>
+          <w:lang w:val="en-US"/>
+        </w:rPr>
+        <w:t xml:space="preserve">to create a more </w:t>
+      </w:r>
+      <w:r>
+        <w:rPr>
+          <w:lang w:val="en-US"/>
+        </w:rPr>
+        <w:t xml:space="preserve">accurate </w:t>
+      </w:r>
+      <w:r>
+        <w:rPr>
+          <w:lang w:val="en-US"/>
+        </w:rPr>
+        <w:t xml:space="preserve">measure of the </w:t>
+      </w:r>
+      <w:r>
+        <w:rPr>
+          <w:lang w:val="en-US"/>
+        </w:rPr>
+        <w:t xml:space="preserve">most viewed </w:t>
+      </w:r>
+      <w:r>
+        <w:rPr>
+          <w:lang w:val="en-US"/>
+        </w:rPr>
+        <w:t>videos.</w:t>
+      </w:r>
+      <w:r>
+        <w:rPr>
+          <w:lang w:val="en-US"/>
+        </w:rPr>
+        <w:t xml:space="preserve"> </w:t>
+      </w:r>
+      <w:r>
+        <w:rPr>
+          <w:lang w:val="en-US"/>
+        </w:rPr>
+        <w:t>So</w:t>
+      </w:r>
+      <w:r>
+        <w:rPr>
+          <w:lang w:val="en-US"/>
+        </w:rPr>
+        <w:t>,</w:t>
+      </w:r>
+      <w:r>
+        <w:rPr>
+          <w:lang w:val="en-US"/>
+        </w:rPr>
+        <w:t xml:space="preserve"> to </w:t>
+      </w:r>
+      <w:r>
+        <w:rPr>
+          <w:lang w:val="en-US"/>
+        </w:rPr>
+        <w:t xml:space="preserve">better answer the question from class: </w:t>
+      </w:r>
+      <w:r>
+        <w:rPr>
+          <w:lang w:val="en-US"/>
+        </w:rPr>
+        <w:t>our dataset does</w:t>
+      </w:r>
+      <w:r>
+        <w:rPr>
+          <w:lang w:val="en-US"/>
+        </w:rPr>
+        <w:t xml:space="preserve"> not </w:t>
+      </w:r>
+      <w:r>
+        <w:rPr>
+          <w:lang w:val="en-US"/>
+        </w:rPr>
+        <w:t xml:space="preserve">include data </w:t>
+      </w:r>
+      <w:r>
+        <w:rPr>
+          <w:lang w:val="en-US"/>
+        </w:rPr>
+        <w:t>from Rick Astley</w:t>
+      </w:r>
+      <w:r>
+        <w:rPr>
+          <w:lang w:val="en-US"/>
+        </w:rPr>
+        <w:t>. However</w:t>
+      </w:r>
+      <w:r>
+        <w:rPr>
+          <w:lang w:val="en-US"/>
+        </w:rPr>
+        <w:t>,</w:t>
+      </w:r>
+      <w:r>
+        <w:rPr>
+          <w:lang w:val="en-US"/>
+        </w:rPr>
+        <w:t xml:space="preserve"> it turns out that the </w:t>
+      </w:r>
+      <w:r>
+        <w:rPr>
+          <w:lang w:val="en-US"/>
+        </w:rPr>
+        <w:t>view-count</w:t>
+      </w:r>
+      <w:r>
+        <w:rPr>
+          <w:lang w:val="en-US"/>
+        </w:rPr>
+        <w:t xml:space="preserve"> </w:t>
+      </w:r>
+      <w:r>
+        <w:rPr>
+          <w:lang w:val="en-US"/>
+        </w:rPr>
+        <w:t xml:space="preserve">of the </w:t>
+      </w:r>
+      <w:r>
+        <w:rPr>
+          <w:lang w:val="en-US"/>
+        </w:rPr>
+        <w:t xml:space="preserve">highest view-count </w:t>
+      </w:r>
+      <w:r>
+        <w:rPr>
+          <w:lang w:val="en-US"/>
+        </w:rPr>
+        <w:t xml:space="preserve">video </w:t>
+      </w:r>
+      <w:r>
+        <w:rPr>
+          <w:lang w:val="en-US"/>
+        </w:rPr>
+        <w:t>in our data</w:t>
+      </w:r>
+      <w:r>
+        <w:rPr>
+          <w:lang w:val="en-US"/>
+        </w:rPr>
+        <w:t xml:space="preserve"> from 2009 </w:t>
+      </w:r>
+      <w:r>
+        <w:rPr>
+          <w:lang w:val="en-US"/>
+        </w:rPr>
+        <w:t>was comparable</w:t>
+      </w:r>
+      <w:r>
+        <w:rPr>
+          <w:lang w:val="en-US"/>
+        </w:rPr>
+        <w:t xml:space="preserve"> </w:t>
+      </w:r>
+      <w:r>
+        <w:rPr>
+          <w:lang w:val="en-US"/>
+        </w:rPr>
+        <w:t xml:space="preserve">to </w:t>
+      </w:r>
+      <w:r>
+        <w:rPr>
+          <w:lang w:val="en-US"/>
+        </w:rPr>
+        <w:t xml:space="preserve">Never </w:t>
+      </w:r>
+      <w:proofErr w:type="spellStart"/>
+      <w:r>
+        <w:rPr>
+          <w:lang w:val="en-US"/>
+        </w:rPr>
+        <w:t>Gonna</w:t>
+      </w:r>
+      <w:proofErr w:type="spellEnd"/>
+      <w:r>
+        <w:rPr>
+          <w:lang w:val="en-US"/>
+        </w:rPr>
+        <w:t xml:space="preserve"> Give You </w:t>
+      </w:r>
+      <w:r>
+        <w:rPr>
+          <w:lang w:val="en-US"/>
+        </w:rPr>
+        <w:t>Up</w:t>
+      </w:r>
+      <w:r>
+        <w:rPr>
+          <w:lang w:val="en-US"/>
+        </w:rPr>
+        <w:t xml:space="preserve"> so </w:t>
+      </w:r>
+      <w:r>
+        <w:rPr>
+          <w:lang w:val="en-US"/>
+        </w:rPr>
+        <w:t xml:space="preserve">Rick-rolling </w:t>
+      </w:r>
+      <w:r>
+        <w:rPr>
+          <w:lang w:val="en-US"/>
+        </w:rPr>
+        <w:t xml:space="preserve">might not </w:t>
+      </w:r>
+      <w:r>
+        <w:rPr>
+          <w:lang w:val="en-US"/>
+        </w:rPr>
+        <w:t>b</w:t>
+      </w:r>
+      <w:r>
+        <w:rPr>
+          <w:lang w:val="en-US"/>
+        </w:rPr>
+        <w:t xml:space="preserve">e </w:t>
+      </w:r>
+      <w:r>
+        <w:rPr>
+          <w:lang w:val="en-US"/>
+        </w:rPr>
+        <w:t xml:space="preserve">a </w:t>
+      </w:r>
+      <w:r>
+        <w:rPr>
+          <w:lang w:val="en-US"/>
+        </w:rPr>
+        <w:t xml:space="preserve">significant factor </w:t>
+      </w:r>
+      <w:r>
+        <w:rPr>
+          <w:lang w:val="en-US"/>
+        </w:rPr>
+        <w:t xml:space="preserve">compared to </w:t>
+      </w:r>
+      <w:r>
+        <w:rPr>
+          <w:lang w:val="en-US"/>
+        </w:rPr>
+        <w:t xml:space="preserve">other trends. </w:t>
+      </w:r>
+      <w:r>
+        <w:rPr>
+          <w:lang w:val="en-US"/>
+        </w:rPr>
+        <w:t xml:space="preserve">However, </w:t>
+      </w:r>
+      <w:r>
+        <w:rPr>
+          <w:lang w:val="en-US"/>
+        </w:rPr>
+        <w:t>Never</w:t>
+      </w:r>
+      <w:r>
+        <w:rPr>
+          <w:lang w:val="en-US"/>
+        </w:rPr>
+        <w:t xml:space="preserve"> </w:t>
+      </w:r>
+      <w:proofErr w:type="spellStart"/>
+      <w:r>
+        <w:rPr>
+          <w:lang w:val="en-US"/>
+        </w:rPr>
+        <w:t>Gonna</w:t>
+      </w:r>
+      <w:proofErr w:type="spellEnd"/>
+      <w:r>
+        <w:rPr>
+          <w:lang w:val="en-US"/>
+        </w:rPr>
+        <w:t xml:space="preserve"> Give You Up </w:t>
+      </w:r>
+      <w:r>
+        <w:rPr>
+          <w:lang w:val="en-US"/>
+        </w:rPr>
+        <w:t xml:space="preserve">is an outlier because </w:t>
+      </w:r>
+      <w:r>
+        <w:rPr>
+          <w:lang w:val="en-US"/>
+        </w:rPr>
+        <w:t xml:space="preserve">the view-count is almost </w:t>
+      </w:r>
+      <w:r>
+        <w:rPr>
+          <w:lang w:val="en-US"/>
+        </w:rPr>
+        <w:t xml:space="preserve">350 </w:t>
+      </w:r>
+      <w:r>
+        <w:rPr>
+          <w:lang w:val="en-US"/>
+        </w:rPr>
+        <w:t xml:space="preserve">times higher than the </w:t>
+      </w:r>
+      <w:r>
+        <w:rPr>
+          <w:lang w:val="en-US"/>
+        </w:rPr>
+        <w:t xml:space="preserve">channel’s </w:t>
+      </w:r>
+      <w:r>
+        <w:rPr>
+          <w:lang w:val="en-US"/>
+        </w:rPr>
+        <w:t>subscriber count.</w:t>
+      </w:r>
+      <w:r>
+        <w:rPr>
+          <w:lang w:val="en-US"/>
+        </w:rPr>
+        <w:t xml:space="preserve"> </w:t>
+      </w:r>
+      <w:r>
+        <w:rPr>
+          <w:lang w:val="en-US"/>
+        </w:rPr>
+        <w:t xml:space="preserve">Maximum channel views vs </w:t>
+      </w:r>
+      <w:r>
+        <w:rPr>
+          <w:lang w:val="en-US"/>
+        </w:rPr>
+        <w:t xml:space="preserve">channel </w:t>
+      </w:r>
+      <w:r>
+        <w:rPr>
+          <w:lang w:val="en-US"/>
+        </w:rPr>
+        <w:t>sub</w:t>
+      </w:r>
+      <w:r>
+        <w:rPr>
+          <w:lang w:val="en-US"/>
+        </w:rPr>
+        <w:t xml:space="preserve">scriber count would have made for </w:t>
+      </w:r>
+      <w:r>
+        <w:rPr>
+          <w:lang w:val="en-US"/>
+        </w:rPr>
+        <w:t xml:space="preserve">an interesting </w:t>
+      </w:r>
+      <w:r>
+        <w:rPr>
+          <w:lang w:val="en-US"/>
+        </w:rPr>
+        <w:t xml:space="preserve">graph </w:t>
+      </w:r>
+      <w:r>
+        <w:rPr>
+          <w:lang w:val="en-US"/>
+        </w:rPr>
+        <w:t xml:space="preserve">but unfortunately, </w:t>
+      </w:r>
+      <w:r>
+        <w:rPr>
+          <w:lang w:val="en-US"/>
+        </w:rPr>
+        <w:t xml:space="preserve">the final graphing </w:t>
+      </w:r>
+      <w:r>
+        <w:rPr>
+          <w:lang w:val="en-US"/>
+        </w:rPr>
+        <w:t xml:space="preserve">process happened </w:t>
+      </w:r>
+      <w:r>
+        <w:rPr>
+          <w:lang w:val="en-US"/>
+        </w:rPr>
+        <w:t>too</w:t>
+      </w:r>
+      <w:r>
+        <w:rPr>
+          <w:lang w:val="en-US"/>
+        </w:rPr>
+        <w:t xml:space="preserve"> late in the semester</w:t>
+      </w:r>
+      <w:r>
+        <w:rPr>
+          <w:lang w:val="en-US"/>
+        </w:rPr>
+        <w:t>.</w:t>
+      </w:r>
+    </w:p>
+    <w:p>
+      <w:pPr>
+        <w:spacing w:after="120" w:line="228" w:lineRule="auto"/>
+        <w:rPr>
+          <w:rFonts w:eastAsia="Times New Roman"/>
+          <w:i/>
+        </w:rPr>
+      </w:pPr>
       <w:r>
         <w:rPr>
           <w:rFonts w:eastAsia="Times New Roman"/>
           <w:i/>
           <w:iCs/>
         </w:rPr>
-        <w:t>scriber-</w:t>
+        <w:t>Average Video Views vs Channel Sub</w:t>
       </w:r>
       <w:r>
         <w:rPr>
@@ -2907,6 +3143,14 @@
           <w:i/>
           <w:iCs/>
         </w:rPr>
+        <w:t>scriber-</w:t>
+      </w:r>
+      <w:r>
+        <w:rPr>
+          <w:rFonts w:eastAsia="Times New Roman"/>
+          <w:i/>
+          <w:iCs/>
+        </w:rPr>
         <w:t>count</w:t>
       </w:r>
     </w:p>
@@ -2972,27 +3216,26 @@
         </w:rPr>
         <w:t>there were more time.</w:t>
       </w:r>
-      <w:r>
-        <w:br/>
-      </w:r>
     </w:p>
     <w:p>
       <w:pPr>
-        <w:pStyle w:val="BodyText"/>
-        <w:jc w:val="center"/>
-        <w:rPr>
-          <w:lang w:val="en-US"/>
-        </w:rPr>
-      </w:pPr>
-      <w:r>
-        <w:rPr>
-          <w:lang w:val="en-US"/>
+        <w:pStyle w:val="Heading1"/>
+        <w:rPr>
+          <w:iCs/>
+        </w:rPr>
+      </w:pPr>
+      <w:r>
+        <w:rPr>
+          <w:rFonts w:eastAsia="Times New Roman"/>
+          <w:iCs/>
         </w:rPr>
         <w:t>Conclusion</w:t>
       </w:r>
     </w:p>
     <w:p>
       <w:pPr>
+        <w:spacing w:after="120" w:line="228" w:lineRule="auto"/>
+        <w:ind w:firstLine="360"/>
         <w:jc w:val="left"/>
       </w:pPr>
       <w:r>
@@ -3011,7 +3254,10 @@
         <w:t>-</w:t>
       </w:r>
       <w:r>
-        <w:t xml:space="preserve">count and subscriber count. </w:t>
+        <w:t>count and subscriber count.</w:t>
+      </w:r>
+      <w:r>
+        <w:t xml:space="preserve"> </w:t>
       </w:r>
       <w:r>
         <w:t xml:space="preserve">We looked at the total number of views for each channel and the total count vs subscriber count </w:t>
@@ -3035,7 +3281,10 @@
         <w:t>th</w:t>
       </w:r>
       <w:r>
-        <w:t xml:space="preserve"> percentile with a couple exceptions. When we looked at video views vs age it appeared tha</w:t>
+        <w:t xml:space="preserve"> percentile with a couple </w:t>
+      </w:r>
+      <w:r>
+        <w:t>exceptions. When we looked at video views vs age it appeared tha</w:t>
       </w:r>
       <w:r>
         <w:t xml:space="preserve">t videos from around 2018 were the most popular in terms of average and median, if you discount the earlier videos where the average was propped up by a smaller number of high subscriber videos. The fact that most of the </w:t>
@@ -3050,7 +3299,10 @@
         <w:t>e 8 billion population estimate of Earth’s human population.</w:t>
       </w:r>
       <w:r>
-        <w:t xml:space="preserve"> Finally, we looked at the </w:t>
+        <w:t xml:space="preserve"> </w:t>
+      </w:r>
+      <w:r>
+        <w:t xml:space="preserve">Finally, we looked at the </w:t>
       </w:r>
       <w:r>
         <w:t>average view-count compared with subscriber count for channels and determined that there was no reliable correlation between views and subscribers. This also supports our conclu</w:t>
@@ -3069,12 +3321,64 @@
         <w:pStyle w:val="Heading5"/>
       </w:pPr>
       <w:r>
+        <w:lastRenderedPageBreak/>
         <w:t>References</w:t>
       </w:r>
     </w:p>
     <w:p>
       <w:pPr>
         <w:pStyle w:val="references"/>
+      </w:pPr>
+      <w:r>
+        <w:t>“Top 100 YouTubers sorted by Subscribers - Socialblade YouTube Stats | YouTube Statistics,” Social Blade,</w:t>
+      </w:r>
+      <w:r>
+        <w:t xml:space="preserve"> </w:t>
+      </w:r>
+      <w:r>
+        <w:t>https</w:t>
+      </w:r>
+      <w:r>
+        <w:t>://socialblade.com/youtube/top/100/mostsubscribed (accessed Oct. 13, 2023</w:t>
+      </w:r>
+      <w:r>
+        <w:t>).</w:t>
+      </w:r>
+    </w:p>
+    <w:p>
+      <w:pPr>
+        <w:pStyle w:val="references"/>
+        <w:numPr>
+          <w:ilvl w:val="0"/>
+          <w:numId w:val="0"/>
+        </w:numPr>
+      </w:pPr>
+    </w:p>
+    <w:p>
+      <w:pPr>
+        <w:pStyle w:val="references"/>
+        <w:numPr>
+          <w:ilvl w:val="0"/>
+          <w:numId w:val="0"/>
+        </w:numPr>
+      </w:pPr>
+    </w:p>
+    <w:p>
+      <w:pPr>
+        <w:pStyle w:val="references"/>
+        <w:numPr>
+          <w:ilvl w:val="0"/>
+          <w:numId w:val="0"/>
+        </w:numPr>
+      </w:pPr>
+    </w:p>
+    <w:p>
+      <w:pPr>
+        <w:pStyle w:val="references"/>
+        <w:numPr>
+          <w:ilvl w:val="0"/>
+          <w:numId w:val="0"/>
+        </w:numPr>
         <w:sectPr>
           <w:type w:val="continuous"/>
           <w:pgSz w:w="12240" w:h="15840" w:code="1"/>
@@ -3083,9 +3387,6 @@
           <w:docGrid w:linePitch="360"/>
         </w:sectPr>
       </w:pPr>
-      <w:r>
-        <w:t xml:space="preserve">“Top 100 YouTubers sorted by Subscribers - Socialblade YouTube Stats | YouTube Statistics,” Social Blade, https://socialblade.com/youtube/top/100/mostsubscribed (accessed Oct. 13, 2023). </w:t>
-      </w:r>
     </w:p>
     <w:p>
       <w:pPr>
@@ -3107,7 +3408,7 @@
 </file>
 
 <file path=word/endnotes.xml><?xml version="1.0" encoding="utf-8"?>
-<w:endnotes xmlns:wpc="http://schemas.microsoft.com/office/word/2010/wordprocessingCanvas" xmlns:cx="http://schemas.microsoft.com/office/drawing/2014/chartex" xmlns:cx1="http://schemas.microsoft.com/office/drawing/2015/9/8/chartex" xmlns:cx2="http://schemas.microsoft.com/office/drawing/2015/10/21/chartex" xmlns:cx3="http://schemas.microsoft.com/office/drawing/2016/5/9/chartex" xmlns:cx4="http://schemas.microsoft.com/office/drawing/2016/5/10/chartex" xmlns:cx5="http://schemas.microsoft.com/office/drawing/2016/5/11/chartex" xmlns:cx6="http://schemas.microsoft.com/office/drawing/2016/5/12/chartex" xmlns:cx7="http://schemas.microsoft.com/office/drawing/2016/5/13/chartex" xmlns:cx8="http://schemas.microsoft.com/office/drawing/2016/5/14/chartex" xmlns:mc="http://schemas.openxmlformats.org/markup-compatibility/2006" xmlns:aink="http://schemas.microsoft.com/office/drawing/2016/ink" xmlns:am3d="http://schemas.microsoft.com/office/drawing/2017/model3d" xmlns:o="urn:schemas-microsoft-com:office:office" xmlns:oel="http://schemas.microsoft.com/office/2019/extlst" xmlns:r="http://schemas.openxmlformats.org/officeDocument/2006/relationships" xmlns:m="http://schemas.openxmlformats.org/officeDocument/2006/math" xmlns:v="urn:schemas-microsoft-com:vml" xmlns:wp14="http://schemas.microsoft.com/office/word/2010/wordprocessingDrawing" xmlns:wp="http://schemas.openxmlformats.org/drawingml/2006/wordprocessingDrawing" xmlns:w10="urn:schemas-microsoft-com:office:word" xmlns:w="http://schemas.openxmlformats.org/wordprocessingml/2006/main" xmlns:w14="http://schemas.microsoft.com/office/word/2010/wordml" xmlns:w15="http://schemas.microsoft.com/office/word/2012/wordml" xmlns:w16cex="http://schemas.microsoft.com/office/word/2018/wordml/cex" xmlns:w16cid="http://schemas.microsoft.com/office/word/2016/wordml/cid" xmlns:w16="http://schemas.microsoft.com/office/word/2018/wordml" xmlns:w16du="http://schemas.microsoft.com/office/word/2023/wordml/word16du" xmlns:w16sdtdh="http://schemas.microsoft.com/office/word/2020/wordml/sdtdatahash" xmlns:w16se="http://schemas.microsoft.com/office/word/2015/wordml/symex" xmlns:wpg="http://schemas.microsoft.com/office/word/2010/wordprocessingGroup" xmlns:wpi="http://schemas.microsoft.com/office/word/2010/wordprocessingInk" xmlns:wne="http://schemas.microsoft.com/office/word/2006/wordml" xmlns:wps="http://schemas.microsoft.com/office/word/2010/wordprocessingShape" mc:Ignorable="w14 w15 w16se w16cid w16 w16cex w16sdtdh w16du wp14">
+<w:endnotes xmlns:wpc="http://schemas.microsoft.com/office/word/2010/wordprocessingCanvas" xmlns:cx="http://schemas.microsoft.com/office/drawing/2014/chartex" xmlns:cx1="http://schemas.microsoft.com/office/drawing/2015/9/8/chartex" xmlns:cx2="http://schemas.microsoft.com/office/drawing/2015/10/21/chartex" xmlns:cx3="http://schemas.microsoft.com/office/drawing/2016/5/9/chartex" xmlns:cx4="http://schemas.microsoft.com/office/drawing/2016/5/10/chartex" xmlns:cx5="http://schemas.microsoft.com/office/drawing/2016/5/11/chartex" xmlns:cx6="http://schemas.microsoft.com/office/drawing/2016/5/12/chartex" xmlns:cx7="http://schemas.microsoft.com/office/drawing/2016/5/13/chartex" xmlns:cx8="http://schemas.microsoft.com/office/drawing/2016/5/14/chartex" xmlns:mc="http://schemas.openxmlformats.org/markup-compatibility/2006" xmlns:aink="http://schemas.microsoft.com/office/drawing/2016/ink" xmlns:am3d="http://schemas.microsoft.com/office/drawing/2017/model3d" xmlns:o="urn:schemas-microsoft-com:office:office" xmlns:oel="http://schemas.microsoft.com/office/2019/extlst" xmlns:r="http://schemas.openxmlformats.org/officeDocument/2006/relationships" xmlns:m="http://schemas.openxmlformats.org/officeDocument/2006/math" xmlns:v="urn:schemas-microsoft-com:vml" xmlns:wp14="http://schemas.microsoft.com/office/word/2010/wordprocessingDrawing" xmlns:wp="http://schemas.openxmlformats.org/drawingml/2006/wordprocessingDrawing" xmlns:w10="urn:schemas-microsoft-com:office:word" xmlns:w="http://schemas.openxmlformats.org/wordprocessingml/2006/main" xmlns:w14="http://schemas.microsoft.com/office/word/2010/wordml" xmlns:w15="http://schemas.microsoft.com/office/word/2012/wordml" xmlns:w16cex="http://schemas.microsoft.com/office/word/2018/wordml/cex" xmlns:w16cid="http://schemas.microsoft.com/office/word/2016/wordml/cid" xmlns:w16="http://schemas.microsoft.com/office/word/2018/wordml" xmlns:w16sdtdh="http://schemas.microsoft.com/office/word/2020/wordml/sdtdatahash" xmlns:w16se="http://schemas.microsoft.com/office/word/2015/wordml/symex" xmlns:wpg="http://schemas.microsoft.com/office/word/2010/wordprocessingGroup" xmlns:wpi="http://schemas.microsoft.com/office/word/2010/wordprocessingInk" xmlns:wne="http://schemas.microsoft.com/office/word/2006/wordml" xmlns:wps="http://schemas.microsoft.com/office/word/2010/wordprocessingShape" mc:Ignorable="w14 w15 w16se w16cid w16 w16cex w16sdtdh wp14">
   <w:endnote w:type="separator" w:id="-1">
     <w:p>
       <w:r>
@@ -3129,7 +3430,7 @@
 </file>
 
 <file path=word/footer1.xml><?xml version="1.0" encoding="utf-8"?>
-<w:ftr xmlns:wpc="http://schemas.microsoft.com/office/word/2010/wordprocessingCanvas" xmlns:cx="http://schemas.microsoft.com/office/drawing/2014/chartex" xmlns:cx1="http://schemas.microsoft.com/office/drawing/2015/9/8/chartex" xmlns:cx2="http://schemas.microsoft.com/office/drawing/2015/10/21/chartex" xmlns:cx3="http://schemas.microsoft.com/office/drawing/2016/5/9/chartex" xmlns:cx4="http://schemas.microsoft.com/office/drawing/2016/5/10/chartex" xmlns:cx5="http://schemas.microsoft.com/office/drawing/2016/5/11/chartex" xmlns:cx6="http://schemas.microsoft.com/office/drawing/2016/5/12/chartex" xmlns:cx7="http://schemas.microsoft.com/office/drawing/2016/5/13/chartex" xmlns:cx8="http://schemas.microsoft.com/office/drawing/2016/5/14/chartex" xmlns:mc="http://schemas.openxmlformats.org/markup-compatibility/2006" xmlns:aink="http://schemas.microsoft.com/office/drawing/2016/ink" xmlns:am3d="http://schemas.microsoft.com/office/drawing/2017/model3d" xmlns:o="urn:schemas-microsoft-com:office:office" xmlns:oel="http://schemas.microsoft.com/office/2019/extlst" xmlns:r="http://schemas.openxmlformats.org/officeDocument/2006/relationships" xmlns:m="http://schemas.openxmlformats.org/officeDocument/2006/math" xmlns:v="urn:schemas-microsoft-com:vml" xmlns:wp14="http://schemas.microsoft.com/office/word/2010/wordprocessingDrawing" xmlns:wp="http://schemas.openxmlformats.org/drawingml/2006/wordprocessingDrawing" xmlns:w10="urn:schemas-microsoft-com:office:word" xmlns:w="http://schemas.openxmlformats.org/wordprocessingml/2006/main" xmlns:w14="http://schemas.microsoft.com/office/word/2010/wordml" xmlns:w15="http://schemas.microsoft.com/office/word/2012/wordml" xmlns:w16cex="http://schemas.microsoft.com/office/word/2018/wordml/cex" xmlns:w16cid="http://schemas.microsoft.com/office/word/2016/wordml/cid" xmlns:w16="http://schemas.microsoft.com/office/word/2018/wordml" xmlns:w16du="http://schemas.microsoft.com/office/word/2023/wordml/word16du" xmlns:w16sdtdh="http://schemas.microsoft.com/office/word/2020/wordml/sdtdatahash" xmlns:w16se="http://schemas.microsoft.com/office/word/2015/wordml/symex" xmlns:wpg="http://schemas.microsoft.com/office/word/2010/wordprocessingGroup" xmlns:wpi="http://schemas.microsoft.com/office/word/2010/wordprocessingInk" xmlns:wne="http://schemas.microsoft.com/office/word/2006/wordml" xmlns:wps="http://schemas.microsoft.com/office/word/2010/wordprocessingShape" mc:Ignorable="w14 w15 w16se w16cid w16 w16cex w16sdtdh w16du wp14">
+<w:ftr xmlns:wpc="http://schemas.microsoft.com/office/word/2010/wordprocessingCanvas" xmlns:cx="http://schemas.microsoft.com/office/drawing/2014/chartex" xmlns:cx1="http://schemas.microsoft.com/office/drawing/2015/9/8/chartex" xmlns:cx2="http://schemas.microsoft.com/office/drawing/2015/10/21/chartex" xmlns:cx3="http://schemas.microsoft.com/office/drawing/2016/5/9/chartex" xmlns:cx4="http://schemas.microsoft.com/office/drawing/2016/5/10/chartex" xmlns:cx5="http://schemas.microsoft.com/office/drawing/2016/5/11/chartex" xmlns:cx6="http://schemas.microsoft.com/office/drawing/2016/5/12/chartex" xmlns:cx7="http://schemas.microsoft.com/office/drawing/2016/5/13/chartex" xmlns:cx8="http://schemas.microsoft.com/office/drawing/2016/5/14/chartex" xmlns:mc="http://schemas.openxmlformats.org/markup-compatibility/2006" xmlns:aink="http://schemas.microsoft.com/office/drawing/2016/ink" xmlns:am3d="http://schemas.microsoft.com/office/drawing/2017/model3d" xmlns:o="urn:schemas-microsoft-com:office:office" xmlns:oel="http://schemas.microsoft.com/office/2019/extlst" xmlns:r="http://schemas.openxmlformats.org/officeDocument/2006/relationships" xmlns:m="http://schemas.openxmlformats.org/officeDocument/2006/math" xmlns:v="urn:schemas-microsoft-com:vml" xmlns:wp14="http://schemas.microsoft.com/office/word/2010/wordprocessingDrawing" xmlns:wp="http://schemas.openxmlformats.org/drawingml/2006/wordprocessingDrawing" xmlns:w10="urn:schemas-microsoft-com:office:word" xmlns:w="http://schemas.openxmlformats.org/wordprocessingml/2006/main" xmlns:w14="http://schemas.microsoft.com/office/word/2010/wordml" xmlns:w15="http://schemas.microsoft.com/office/word/2012/wordml" xmlns:w16cex="http://schemas.microsoft.com/office/word/2018/wordml/cex" xmlns:w16cid="http://schemas.microsoft.com/office/word/2016/wordml/cid" xmlns:w16="http://schemas.microsoft.com/office/word/2018/wordml" xmlns:w16sdtdh="http://schemas.microsoft.com/office/word/2020/wordml/sdtdatahash" xmlns:w16se="http://schemas.microsoft.com/office/word/2015/wordml/symex" xmlns:wpg="http://schemas.microsoft.com/office/word/2010/wordprocessingGroup" xmlns:wpi="http://schemas.microsoft.com/office/word/2010/wordprocessingInk" xmlns:wne="http://schemas.microsoft.com/office/word/2006/wordml" xmlns:wps="http://schemas.microsoft.com/office/word/2010/wordprocessingShape" mc:Ignorable="w14 w15 w16se w16cid w16 w16cex w16sdtdh wp14">
   <w:p>
     <w:pPr>
       <w:pStyle w:val="Footer"/>
@@ -3151,7 +3452,7 @@
 </file>
 
 <file path=word/footnotes.xml><?xml version="1.0" encoding="utf-8"?>
-<w:footnotes xmlns:wpc="http://schemas.microsoft.com/office/word/2010/wordprocessingCanvas" xmlns:cx="http://schemas.microsoft.com/office/drawing/2014/chartex" xmlns:cx1="http://schemas.microsoft.com/office/drawing/2015/9/8/chartex" xmlns:cx2="http://schemas.microsoft.com/office/drawing/2015/10/21/chartex" xmlns:cx3="http://schemas.microsoft.com/office/drawing/2016/5/9/chartex" xmlns:cx4="http://schemas.microsoft.com/office/drawing/2016/5/10/chartex" xmlns:cx5="http://schemas.microsoft.com/office/drawing/2016/5/11/chartex" xmlns:cx6="http://schemas.microsoft.com/office/drawing/2016/5/12/chartex" xmlns:cx7="http://schemas.microsoft.com/office/drawing/2016/5/13/chartex" xmlns:cx8="http://schemas.microsoft.com/office/drawing/2016/5/14/chartex" xmlns:mc="http://schemas.openxmlformats.org/markup-compatibility/2006" xmlns:aink="http://schemas.microsoft.com/office/drawing/2016/ink" xmlns:am3d="http://schemas.microsoft.com/office/drawing/2017/model3d" xmlns:o="urn:schemas-microsoft-com:office:office" xmlns:oel="http://schemas.microsoft.com/office/2019/extlst" xmlns:r="http://schemas.openxmlformats.org/officeDocument/2006/relationships" xmlns:m="http://schemas.openxmlformats.org/officeDocument/2006/math" xmlns:v="urn:schemas-microsoft-com:vml" xmlns:wp14="http://schemas.microsoft.com/office/word/2010/wordprocessingDrawing" xmlns:wp="http://schemas.openxmlformats.org/drawingml/2006/wordprocessingDrawing" xmlns:w10="urn:schemas-microsoft-com:office:word" xmlns:w="http://schemas.openxmlformats.org/wordprocessingml/2006/main" xmlns:w14="http://schemas.microsoft.com/office/word/2010/wordml" xmlns:w15="http://schemas.microsoft.com/office/word/2012/wordml" xmlns:w16cex="http://schemas.microsoft.com/office/word/2018/wordml/cex" xmlns:w16cid="http://schemas.microsoft.com/office/word/2016/wordml/cid" xmlns:w16="http://schemas.microsoft.com/office/word/2018/wordml" xmlns:w16du="http://schemas.microsoft.com/office/word/2023/wordml/word16du" xmlns:w16sdtdh="http://schemas.microsoft.com/office/word/2020/wordml/sdtdatahash" xmlns:w16se="http://schemas.microsoft.com/office/word/2015/wordml/symex" xmlns:wpg="http://schemas.microsoft.com/office/word/2010/wordprocessingGroup" xmlns:wpi="http://schemas.microsoft.com/office/word/2010/wordprocessingInk" xmlns:wne="http://schemas.microsoft.com/office/word/2006/wordml" xmlns:wps="http://schemas.microsoft.com/office/word/2010/wordprocessingShape" mc:Ignorable="w14 w15 w16se w16cid w16 w16cex w16sdtdh w16du wp14">
+<w:footnotes xmlns:wpc="http://schemas.microsoft.com/office/word/2010/wordprocessingCanvas" xmlns:cx="http://schemas.microsoft.com/office/drawing/2014/chartex" xmlns:cx1="http://schemas.microsoft.com/office/drawing/2015/9/8/chartex" xmlns:cx2="http://schemas.microsoft.com/office/drawing/2015/10/21/chartex" xmlns:cx3="http://schemas.microsoft.com/office/drawing/2016/5/9/chartex" xmlns:cx4="http://schemas.microsoft.com/office/drawing/2016/5/10/chartex" xmlns:cx5="http://schemas.microsoft.com/office/drawing/2016/5/11/chartex" xmlns:cx6="http://schemas.microsoft.com/office/drawing/2016/5/12/chartex" xmlns:cx7="http://schemas.microsoft.com/office/drawing/2016/5/13/chartex" xmlns:cx8="http://schemas.microsoft.com/office/drawing/2016/5/14/chartex" xmlns:mc="http://schemas.openxmlformats.org/markup-compatibility/2006" xmlns:aink="http://schemas.microsoft.com/office/drawing/2016/ink" xmlns:am3d="http://schemas.microsoft.com/office/drawing/2017/model3d" xmlns:o="urn:schemas-microsoft-com:office:office" xmlns:oel="http://schemas.microsoft.com/office/2019/extlst" xmlns:r="http://schemas.openxmlformats.org/officeDocument/2006/relationships" xmlns:m="http://schemas.openxmlformats.org/officeDocument/2006/math" xmlns:v="urn:schemas-microsoft-com:vml" xmlns:wp14="http://schemas.microsoft.com/office/word/2010/wordprocessingDrawing" xmlns:wp="http://schemas.openxmlformats.org/drawingml/2006/wordprocessingDrawing" xmlns:w10="urn:schemas-microsoft-com:office:word" xmlns:w="http://schemas.openxmlformats.org/wordprocessingml/2006/main" xmlns:w14="http://schemas.microsoft.com/office/word/2010/wordml" xmlns:w15="http://schemas.microsoft.com/office/word/2012/wordml" xmlns:w16cex="http://schemas.microsoft.com/office/word/2018/wordml/cex" xmlns:w16cid="http://schemas.microsoft.com/office/word/2016/wordml/cid" xmlns:w16="http://schemas.microsoft.com/office/word/2018/wordml" xmlns:w16sdtdh="http://schemas.microsoft.com/office/word/2020/wordml/sdtdatahash" xmlns:w16se="http://schemas.microsoft.com/office/word/2015/wordml/symex" xmlns:wpg="http://schemas.microsoft.com/office/word/2010/wordprocessingGroup" xmlns:wpi="http://schemas.microsoft.com/office/word/2010/wordprocessingInk" xmlns:wne="http://schemas.microsoft.com/office/word/2006/wordml" xmlns:wps="http://schemas.microsoft.com/office/word/2010/wordprocessingShape" mc:Ignorable="w14 w15 w16se w16cid w16 w16cex w16sdtdh wp14">
   <w:footnote w:type="separator" w:id="-1">
     <w:p>
       <w:r>
@@ -3173,7 +3474,7 @@
 </file>
 
 <file path=word/numbering.xml><?xml version="1.0" encoding="utf-8"?>
-<w:numbering xmlns:wpc="http://schemas.microsoft.com/office/word/2010/wordprocessingCanvas" xmlns:cx="http://schemas.microsoft.com/office/drawing/2014/chartex" xmlns:cx1="http://schemas.microsoft.com/office/drawing/2015/9/8/chartex" xmlns:cx2="http://schemas.microsoft.com/office/drawing/2015/10/21/chartex" xmlns:cx3="http://schemas.microsoft.com/office/drawing/2016/5/9/chartex" xmlns:cx4="http://schemas.microsoft.com/office/drawing/2016/5/10/chartex" xmlns:cx5="http://schemas.microsoft.com/office/drawing/2016/5/11/chartex" xmlns:cx6="http://schemas.microsoft.com/office/drawing/2016/5/12/chartex" xmlns:cx7="http://schemas.microsoft.com/office/drawing/2016/5/13/chartex" xmlns:cx8="http://schemas.microsoft.com/office/drawing/2016/5/14/chartex" xmlns:mc="http://schemas.openxmlformats.org/markup-compatibility/2006" xmlns:aink="http://schemas.microsoft.com/office/drawing/2016/ink" xmlns:am3d="http://schemas.microsoft.com/office/drawing/2017/model3d" xmlns:o="urn:schemas-microsoft-com:office:office" xmlns:oel="http://schemas.microsoft.com/office/2019/extlst" xmlns:r="http://schemas.openxmlformats.org/officeDocument/2006/relationships" xmlns:m="http://schemas.openxmlformats.org/officeDocument/2006/math" xmlns:v="urn:schemas-microsoft-com:vml" xmlns:wp14="http://schemas.microsoft.com/office/word/2010/wordprocessingDrawing" xmlns:wp="http://schemas.openxmlformats.org/drawingml/2006/wordprocessingDrawing" xmlns:w10="urn:schemas-microsoft-com:office:word" xmlns:w="http://schemas.openxmlformats.org/wordprocessingml/2006/main" xmlns:w14="http://schemas.microsoft.com/office/word/2010/wordml" xmlns:w15="http://schemas.microsoft.com/office/word/2012/wordml" xmlns:w16cex="http://schemas.microsoft.com/office/word/2018/wordml/cex" xmlns:w16cid="http://schemas.microsoft.com/office/word/2016/wordml/cid" xmlns:w16="http://schemas.microsoft.com/office/word/2018/wordml" xmlns:w16du="http://schemas.microsoft.com/office/word/2023/wordml/word16du" xmlns:w16sdtdh="http://schemas.microsoft.com/office/word/2020/wordml/sdtdatahash" xmlns:w16se="http://schemas.microsoft.com/office/word/2015/wordml/symex" xmlns:wpg="http://schemas.microsoft.com/office/word/2010/wordprocessingGroup" xmlns:wpi="http://schemas.microsoft.com/office/word/2010/wordprocessingInk" xmlns:wne="http://schemas.microsoft.com/office/word/2006/wordml" xmlns:wps="http://schemas.microsoft.com/office/word/2010/wordprocessingShape" mc:Ignorable="w14 w15 w16se w16cid w16 w16cex w16sdtdh w16du wp14">
+<w:numbering xmlns:wpc="http://schemas.microsoft.com/office/word/2010/wordprocessingCanvas" xmlns:cx="http://schemas.microsoft.com/office/drawing/2014/chartex" xmlns:cx1="http://schemas.microsoft.com/office/drawing/2015/9/8/chartex" xmlns:cx2="http://schemas.microsoft.com/office/drawing/2015/10/21/chartex" xmlns:cx3="http://schemas.microsoft.com/office/drawing/2016/5/9/chartex" xmlns:cx4="http://schemas.microsoft.com/office/drawing/2016/5/10/chartex" xmlns:cx5="http://schemas.microsoft.com/office/drawing/2016/5/11/chartex" xmlns:cx6="http://schemas.microsoft.com/office/drawing/2016/5/12/chartex" xmlns:cx7="http://schemas.microsoft.com/office/drawing/2016/5/13/chartex" xmlns:cx8="http://schemas.microsoft.com/office/drawing/2016/5/14/chartex" xmlns:mc="http://schemas.openxmlformats.org/markup-compatibility/2006" xmlns:aink="http://schemas.microsoft.com/office/drawing/2016/ink" xmlns:am3d="http://schemas.microsoft.com/office/drawing/2017/model3d" xmlns:o="urn:schemas-microsoft-com:office:office" xmlns:oel="http://schemas.microsoft.com/office/2019/extlst" xmlns:r="http://schemas.openxmlformats.org/officeDocument/2006/relationships" xmlns:m="http://schemas.openxmlformats.org/officeDocument/2006/math" xmlns:v="urn:schemas-microsoft-com:vml" xmlns:wp14="http://schemas.microsoft.com/office/word/2010/wordprocessingDrawing" xmlns:wp="http://schemas.openxmlformats.org/drawingml/2006/wordprocessingDrawing" xmlns:w10="urn:schemas-microsoft-com:office:word" xmlns:w="http://schemas.openxmlformats.org/wordprocessingml/2006/main" xmlns:w14="http://schemas.microsoft.com/office/word/2010/wordml" xmlns:w15="http://schemas.microsoft.com/office/word/2012/wordml" xmlns:w16cex="http://schemas.microsoft.com/office/word/2018/wordml/cex" xmlns:w16cid="http://schemas.microsoft.com/office/word/2016/wordml/cid" xmlns:w16="http://schemas.microsoft.com/office/word/2018/wordml" xmlns:w16sdtdh="http://schemas.microsoft.com/office/word/2020/wordml/sdtdatahash" xmlns:w16se="http://schemas.microsoft.com/office/word/2015/wordml/symex" xmlns:wpg="http://schemas.microsoft.com/office/word/2010/wordprocessingGroup" xmlns:wpi="http://schemas.microsoft.com/office/word/2010/wordprocessingInk" xmlns:wne="http://schemas.microsoft.com/office/word/2006/wordml" xmlns:wps="http://schemas.microsoft.com/office/word/2010/wordprocessingShape" mc:Ignorable="w14 w15 w16se w16cid w16 w16cex w16sdtdh wp14">
   <w:abstractNum w:abstractNumId="0" w15:restartNumberingAfterBreak="0">
     <w:nsid w:val="FFFFFF1D"/>
     <w:multiLevelType w:val="multilevel"/>
@@ -5205,6 +5506,92 @@
     </w:lvl>
   </w:abstractNum>
   <w:abstractNum w:abstractNumId="28" w15:restartNumberingAfterBreak="0">
+    <w:nsid w:val="7B05333B"/>
+    <w:multiLevelType w:val="hybridMultilevel"/>
+    <w:tmpl w:val="2AF0B56E"/>
+    <w:lvl w:ilvl="0" w:tplc="0409000F">
+      <w:start w:val="1"/>
+      <w:numFmt w:val="decimal"/>
+      <w:lvlText w:val="%1."/>
+      <w:lvlJc w:val="left"/>
+      <w:pPr>
+        <w:ind w:left="720" w:hanging="360"/>
+      </w:pPr>
+    </w:lvl>
+    <w:lvl w:ilvl="1" w:tplc="04090019" w:tentative="1">
+      <w:start w:val="1"/>
+      <w:numFmt w:val="lowerLetter"/>
+      <w:lvlText w:val="%2."/>
+      <w:lvlJc w:val="left"/>
+      <w:pPr>
+        <w:ind w:left="1440" w:hanging="360"/>
+      </w:pPr>
+    </w:lvl>
+    <w:lvl w:ilvl="2" w:tplc="0409001B" w:tentative="1">
+      <w:start w:val="1"/>
+      <w:numFmt w:val="lowerRoman"/>
+      <w:lvlText w:val="%3."/>
+      <w:lvlJc w:val="right"/>
+      <w:pPr>
+        <w:ind w:left="2160" w:hanging="180"/>
+      </w:pPr>
+    </w:lvl>
+    <w:lvl w:ilvl="3" w:tplc="0409000F" w:tentative="1">
+      <w:start w:val="1"/>
+      <w:numFmt w:val="decimal"/>
+      <w:lvlText w:val="%4."/>
+      <w:lvlJc w:val="left"/>
+      <w:pPr>
+        <w:ind w:left="2880" w:hanging="360"/>
+      </w:pPr>
+    </w:lvl>
+    <w:lvl w:ilvl="4" w:tplc="04090019" w:tentative="1">
+      <w:start w:val="1"/>
+      <w:numFmt w:val="lowerLetter"/>
+      <w:lvlText w:val="%5."/>
+      <w:lvlJc w:val="left"/>
+      <w:pPr>
+        <w:ind w:left="3600" w:hanging="360"/>
+      </w:pPr>
+    </w:lvl>
+    <w:lvl w:ilvl="5" w:tplc="0409001B" w:tentative="1">
+      <w:start w:val="1"/>
+      <w:numFmt w:val="lowerRoman"/>
+      <w:lvlText w:val="%6."/>
+      <w:lvlJc w:val="right"/>
+      <w:pPr>
+        <w:ind w:left="4320" w:hanging="180"/>
+      </w:pPr>
+    </w:lvl>
+    <w:lvl w:ilvl="6" w:tplc="0409000F" w:tentative="1">
+      <w:start w:val="1"/>
+      <w:numFmt w:val="decimal"/>
+      <w:lvlText w:val="%7."/>
+      <w:lvlJc w:val="left"/>
+      <w:pPr>
+        <w:ind w:left="5040" w:hanging="360"/>
+      </w:pPr>
+    </w:lvl>
+    <w:lvl w:ilvl="7" w:tplc="04090019" w:tentative="1">
+      <w:start w:val="1"/>
+      <w:numFmt w:val="lowerLetter"/>
+      <w:lvlText w:val="%8."/>
+      <w:lvlJc w:val="left"/>
+      <w:pPr>
+        <w:ind w:left="5760" w:hanging="360"/>
+      </w:pPr>
+    </w:lvl>
+    <w:lvl w:ilvl="8" w:tplc="0409001B" w:tentative="1">
+      <w:start w:val="1"/>
+      <w:numFmt w:val="lowerRoman"/>
+      <w:lvlText w:val="%9."/>
+      <w:lvlJc w:val="right"/>
+      <w:pPr>
+        <w:ind w:left="6480" w:hanging="180"/>
+      </w:pPr>
+    </w:lvl>
+  </w:abstractNum>
+  <w:abstractNum w:abstractNumId="29" w15:restartNumberingAfterBreak="0">
     <w:nsid w:val="7C86EB97"/>
     <w:multiLevelType w:val="hybridMultilevel"/>
     <w:tmpl w:val="FFFFFFFF"/>
@@ -5378,7 +5765,7 @@
     <w:abstractNumId w:val="12"/>
   </w:num>
   <w:num w:numId="30" w16cid:durableId="1360661339">
-    <w:abstractNumId w:val="28"/>
+    <w:abstractNumId w:val="29"/>
   </w:num>
   <w:num w:numId="31" w16cid:durableId="902986899">
     <w:abstractNumId w:val="13"/>
@@ -5386,11 +5773,14 @@
   <w:num w:numId="32" w16cid:durableId="2045861314">
     <w:abstractNumId w:val="11"/>
   </w:num>
+  <w:num w:numId="33" w16cid:durableId="563830399">
+    <w:abstractNumId w:val="28"/>
+  </w:num>
 </w:numbering>
 </file>
 
 <file path=word/styles.xml><?xml version="1.0" encoding="utf-8"?>
-<w:styles xmlns:mc="http://schemas.openxmlformats.org/markup-compatibility/2006" xmlns:r="http://schemas.openxmlformats.org/officeDocument/2006/relationships" xmlns:w="http://schemas.openxmlformats.org/wordprocessingml/2006/main" xmlns:w14="http://schemas.microsoft.com/office/word/2010/wordml" xmlns:w15="http://schemas.microsoft.com/office/word/2012/wordml" xmlns:w16cex="http://schemas.microsoft.com/office/word/2018/wordml/cex" xmlns:w16cid="http://schemas.microsoft.com/office/word/2016/wordml/cid" xmlns:w16="http://schemas.microsoft.com/office/word/2018/wordml" xmlns:w16du="http://schemas.microsoft.com/office/word/2023/wordml/word16du" xmlns:w16sdtdh="http://schemas.microsoft.com/office/word/2020/wordml/sdtdatahash" xmlns:w16se="http://schemas.microsoft.com/office/word/2015/wordml/symex" mc:Ignorable="w14 w15 w16se w16cid w16 w16cex w16sdtdh w16du">
+<w:styles xmlns:mc="http://schemas.openxmlformats.org/markup-compatibility/2006" xmlns:r="http://schemas.openxmlformats.org/officeDocument/2006/relationships" xmlns:w="http://schemas.openxmlformats.org/wordprocessingml/2006/main" xmlns:w14="http://schemas.microsoft.com/office/word/2010/wordml" xmlns:w15="http://schemas.microsoft.com/office/word/2012/wordml" xmlns:w16cex="http://schemas.microsoft.com/office/word/2018/wordml/cex" xmlns:w16cid="http://schemas.microsoft.com/office/word/2016/wordml/cid" xmlns:w16="http://schemas.microsoft.com/office/word/2018/wordml" xmlns:w16sdtdh="http://schemas.microsoft.com/office/word/2020/wordml/sdtdatahash" xmlns:w16se="http://schemas.microsoft.com/office/word/2015/wordml/symex" mc:Ignorable="w14 w15 w16se w16cid w16 w16cex w16sdtdh">
   <w:docDefaults>
     <w:rPrDefault>
       <w:rPr>

</xml_diff>